<commit_message>
Hide OCP / Zoning Questions from PDF if Answer is No
</commit_message>
<xml_diff>
--- a/services/templates/pdf/submission-lg-review-template.docx
+++ b/services/templates/pdf/submission-lg-review-template.docx
@@ -947,6 +947,35 @@
         </w:rPr>
         <w:t>2. Plans &amp; Bylaws: OCP</w:t>
       </w:r>
+      <w:r>
+        <w:rPr>
+          <w:rFonts w:ascii="BC Sans" w:hAnsi="BC Sans"/>
+          <w:color w:val="B85C00"/>
+          <w:sz w:val="16"/>
+          <w:szCs w:val="16"/>
+        </w:rPr>
+        <w:t>{d.isOCPDesignation:ifEQ(No):</w:t>
+      </w:r>
+      <w:r>
+        <w:rPr>
+          <w:rFonts w:ascii="BC Sans" w:hAnsi="BC Sans"/>
+          <w:b w:val="false"/>
+          <w:bCs w:val="false"/>
+          <w:color w:val="B85C00"/>
+          <w:sz w:val="16"/>
+          <w:szCs w:val="16"/>
+        </w:rPr>
+        <w:t>showBegin</w:t>
+      </w:r>
+      <w:r>
+        <w:rPr>
+          <w:rFonts w:ascii="BC Sans" w:hAnsi="BC Sans"/>
+          <w:color w:val="B85C00"/>
+          <w:sz w:val="16"/>
+          <w:szCs w:val="16"/>
+        </w:rPr>
+        <w:t>}</w:t>
+      </w:r>
     </w:p>
     <w:tbl>
       <w:tblPr>
@@ -1015,195 +1044,64 @@
           </w:p>
         </w:tc>
       </w:tr>
-      <w:tr>
-        <w:trPr/>
-        <w:tc>
-          <w:tcPr>
-            <w:tcW w:w="4188" w:type="dxa"/>
-            <w:tcBorders/>
-          </w:tcPr>
-          <w:p>
-            <w:pPr>
-              <w:pStyle w:val="TextBody"/>
-              <w:widowControl w:val="false"/>
-              <w:spacing w:before="0" w:after="140"/>
-              <w:rPr>
-                <w:rFonts w:ascii="BC Sans" w:hAnsi="BC Sans"/>
-                <w:b/>
-                <w:bCs/>
-              </w:rPr>
-            </w:pPr>
-            <w:r>
-              <w:rPr>
-                <w:rFonts w:ascii="BC Sans" w:hAnsi="BC Sans"/>
-                <w:b/>
-                <w:bCs/>
-              </w:rPr>
-              <w:t>OCP Bylaw Name</w:t>
-            </w:r>
-          </w:p>
-        </w:tc>
-        <w:tc>
-          <w:tcPr>
-            <w:tcW w:w="6696" w:type="dxa"/>
-            <w:tcBorders/>
-          </w:tcPr>
-          <w:p>
-            <w:pPr>
-              <w:pStyle w:val="TableContents"/>
-              <w:widowControl w:val="false"/>
-              <w:rPr>
-                <w:rFonts w:ascii="BC Sans" w:hAnsi="BC Sans"/>
-              </w:rPr>
-            </w:pPr>
-            <w:r>
-              <w:rPr>
-                <w:rFonts w:ascii="BC Sans" w:hAnsi="BC Sans"/>
-              </w:rPr>
-              <w:t>{d.OCPBylawName:ifEM():show(.noData)}</w:t>
-            </w:r>
-          </w:p>
-        </w:tc>
-      </w:tr>
-      <w:tr>
-        <w:trPr/>
-        <w:tc>
-          <w:tcPr>
-            <w:tcW w:w="4188" w:type="dxa"/>
-            <w:tcBorders/>
-          </w:tcPr>
-          <w:p>
-            <w:pPr>
-              <w:pStyle w:val="TextBody"/>
-              <w:widowControl w:val="false"/>
-              <w:spacing w:before="0" w:after="140"/>
-              <w:rPr>
-                <w:rFonts w:ascii="BC Sans" w:hAnsi="BC Sans"/>
-                <w:b/>
-                <w:bCs/>
-              </w:rPr>
-            </w:pPr>
-            <w:r>
-              <w:rPr>
-                <w:rFonts w:ascii="BC Sans" w:hAnsi="BC Sans"/>
-                <w:b/>
-                <w:bCs/>
-              </w:rPr>
-              <w:t>OCP Designation</w:t>
-            </w:r>
-          </w:p>
-        </w:tc>
-        <w:tc>
-          <w:tcPr>
-            <w:tcW w:w="6696" w:type="dxa"/>
-            <w:tcBorders/>
-          </w:tcPr>
-          <w:p>
-            <w:pPr>
-              <w:pStyle w:val="TableContents"/>
-              <w:widowControl w:val="false"/>
-              <w:rPr>
-                <w:rFonts w:ascii="BC Sans" w:hAnsi="BC Sans"/>
-              </w:rPr>
-            </w:pPr>
-            <w:r>
-              <w:rPr>
-                <w:rFonts w:ascii="BC Sans" w:hAnsi="BC Sans"/>
-              </w:rPr>
-              <w:t>{d.OCPDesignation:ifEM():show(.noData)}</w:t>
-            </w:r>
-          </w:p>
-        </w:tc>
-      </w:tr>
-      <w:tr>
-        <w:trPr/>
-        <w:tc>
-          <w:tcPr>
-            <w:tcW w:w="4188" w:type="dxa"/>
-            <w:tcBorders/>
-          </w:tcPr>
-          <w:p>
-            <w:pPr>
-              <w:pStyle w:val="TextBody"/>
-              <w:widowControl w:val="false"/>
-              <w:spacing w:before="0" w:after="140"/>
-              <w:rPr>
-                <w:rFonts w:ascii="BC Sans" w:hAnsi="BC Sans"/>
-                <w:b/>
-                <w:bCs/>
-              </w:rPr>
-            </w:pPr>
-            <w:r>
-              <w:rPr>
-                <w:rFonts w:ascii="BC Sans" w:hAnsi="BC Sans"/>
-                <w:b/>
-                <w:bCs/>
-              </w:rPr>
-              <w:t>Is this proposal consistent with the current OCP designation?</w:t>
-            </w:r>
-          </w:p>
-        </w:tc>
-        <w:tc>
-          <w:tcPr>
-            <w:tcW w:w="6696" w:type="dxa"/>
-            <w:tcBorders/>
-          </w:tcPr>
-          <w:p>
-            <w:pPr>
-              <w:pStyle w:val="TableContents"/>
-              <w:widowControl w:val="false"/>
-              <w:rPr>
-                <w:rFonts w:ascii="BC Sans" w:hAnsi="BC Sans"/>
-              </w:rPr>
-            </w:pPr>
-            <w:r>
-              <w:rPr>
-                <w:rFonts w:ascii="BC Sans" w:hAnsi="BC Sans"/>
-              </w:rPr>
-              <w:t>{d.OCPConsistent:ifEM():show(.noData)}</w:t>
-            </w:r>
-          </w:p>
-        </w:tc>
-      </w:tr>
     </w:tbl>
     <w:p>
       <w:pPr>
-        <w:pStyle w:val="Heading3"/>
-        <w:rPr>
+        <w:pStyle w:val="TableContents"/>
+        <w:widowControl w:val="false"/>
+        <w:rPr>
+          <w:sz w:val="16"/>
+          <w:szCs w:val="16"/>
+        </w:rPr>
+      </w:pPr>
+      <w:r>
+        <w:rPr>
+          <w:rFonts w:ascii="BC Sans" w:hAnsi="BC Sans"/>
+          <w:color w:val="B85C00"/>
+          <w:sz w:val="16"/>
+          <w:szCs w:val="16"/>
+        </w:rPr>
+        <w:t>{d.isOCPDesignation:ifEQ(No):</w:t>
+      </w:r>
+      <w:r>
+        <w:rPr>
+          <w:rFonts w:ascii="BC Sans" w:hAnsi="BC Sans"/>
           <w:b w:val="false"/>
           <w:bCs w:val="false"/>
-          <w:color w:val="565656"/>
-          <w:sz w:val="26"/>
-          <w:szCs w:val="26"/>
-        </w:rPr>
-      </w:pPr>
-      <w:r>
-        <w:rPr>
+          <w:color w:val="B85C00"/>
+          <w:sz w:val="16"/>
+          <w:szCs w:val="16"/>
+        </w:rPr>
+        <w:t>showEnd</w:t>
+      </w:r>
+      <w:r>
+        <w:rPr>
+          <w:rFonts w:ascii="BC Sans" w:hAnsi="BC Sans"/>
+          <w:color w:val="B85C00"/>
+          <w:sz w:val="16"/>
+          <w:szCs w:val="16"/>
+        </w:rPr>
+        <w:t>}{d.isOCPDesignation:ifEQ(Yes):or(.isOCPDesignation):ifEM():</w:t>
+      </w:r>
+      <w:r>
+        <w:rPr>
+          <w:rFonts w:ascii="BC Sans" w:hAnsi="BC Sans"/>
           <w:b w:val="false"/>
           <w:bCs w:val="false"/>
-          <w:color w:val="565656"/>
-          <w:sz w:val="26"/>
-          <w:szCs w:val="26"/>
-        </w:rPr>
-      </w:r>
-    </w:p>
-    <w:p>
-      <w:pPr>
-        <w:pStyle w:val="Heading2"/>
-        <w:numPr>
-          <w:ilvl w:val="0"/>
-          <w:numId w:val="0"/>
-        </w:numPr>
-        <w:ind w:left="0" w:hanging="0"/>
-        <w:rPr>
-          <w:rFonts w:ascii="BC Sans" w:hAnsi="BC Sans"/>
-        </w:rPr>
-      </w:pPr>
-      <w:r>
-        <w:rPr>
-          <w:rFonts w:ascii="BC Sans" w:hAnsi="BC Sans"/>
-        </w:rPr>
-        <w:t>3. Plans &amp; Bylaws: Zoning</w:t>
+          <w:color w:val="B85C00"/>
+          <w:sz w:val="16"/>
+          <w:szCs w:val="16"/>
+        </w:rPr>
+        <w:t>showBegin</w:t>
+      </w:r>
+      <w:r>
+        <w:rPr>
+          <w:rFonts w:ascii="BC Sans" w:hAnsi="BC Sans"/>
+          <w:color w:val="B85C00"/>
+          <w:sz w:val="16"/>
+          <w:szCs w:val="16"/>
+        </w:rPr>
+        <w:t>}</w:t>
       </w:r>
     </w:p>
     <w:tbl>
@@ -1247,7 +1145,7 @@
                 <w:b/>
                 <w:bCs/>
               </w:rPr>
-              <w:t>Is the application parcel(s) subject to a Local Government zoning designation?</w:t>
+              <w:t>Is the application parcel(s) subject to a Local Government OCP designation?</w:t>
             </w:r>
           </w:p>
         </w:tc>
@@ -1268,7 +1166,7 @@
               <w:rPr>
                 <w:rFonts w:ascii="BC Sans" w:hAnsi="BC Sans"/>
               </w:rPr>
-              <w:t>{d.isSubjectToZoning:ifEM():show(.noData)}</w:t>
+              <w:t>{d.isOCPDesignation:ifEM():show(.noData)}</w:t>
             </w:r>
           </w:p>
         </w:tc>
@@ -1297,7 +1195,7 @@
                 <w:b/>
                 <w:bCs/>
               </w:rPr>
-              <w:t>Zoning Bylaw Name</w:t>
+              <w:t>OCP Bylaw Name</w:t>
             </w:r>
           </w:p>
         </w:tc>
@@ -1318,7 +1216,7 @@
               <w:rPr>
                 <w:rFonts w:ascii="BC Sans" w:hAnsi="BC Sans"/>
               </w:rPr>
-              <w:t>{d.zoningBylawName:ifEM():show(.noData)}</w:t>
+              <w:t>{d.OCPBylawName:ifEM():show(.noData)}</w:t>
             </w:r>
           </w:p>
         </w:tc>
@@ -1347,7 +1245,7 @@
                 <w:b/>
                 <w:bCs/>
               </w:rPr>
-              <w:t>Zoning Designation</w:t>
+              <w:t>OCP Designation</w:t>
             </w:r>
           </w:p>
         </w:tc>
@@ -1368,7 +1266,7 @@
               <w:rPr>
                 <w:rFonts w:ascii="BC Sans" w:hAnsi="BC Sans"/>
               </w:rPr>
-              <w:t>{d.zoningDesignation:ifEM():show(.noData)}</w:t>
+              <w:t>{d.OCPDesignation:ifEM():show(.noData)}</w:t>
             </w:r>
           </w:p>
         </w:tc>
@@ -1397,7 +1295,7 @@
                 <w:b/>
                 <w:bCs/>
               </w:rPr>
-              <w:t>Minimum Lot Size (hectares)</w:t>
+              <w:t>Is this proposal consistent with the current OCP designation?</w:t>
             </w:r>
           </w:p>
         </w:tc>
@@ -1418,57 +1316,7 @@
               <w:rPr>
                 <w:rFonts w:ascii="BC Sans" w:hAnsi="BC Sans"/>
               </w:rPr>
-              <w:t>{d.zoningMinimumLotSize:ifEM():show(.noData)}</w:t>
-            </w:r>
-          </w:p>
-        </w:tc>
-      </w:tr>
-      <w:tr>
-        <w:trPr/>
-        <w:tc>
-          <w:tcPr>
-            <w:tcW w:w="4188" w:type="dxa"/>
-            <w:tcBorders/>
-          </w:tcPr>
-          <w:p>
-            <w:pPr>
-              <w:pStyle w:val="TextBody"/>
-              <w:widowControl w:val="false"/>
-              <w:spacing w:before="0" w:after="140"/>
-              <w:rPr>
-                <w:rFonts w:ascii="BC Sans" w:hAnsi="BC Sans"/>
-                <w:b/>
-                <w:bCs/>
-              </w:rPr>
-            </w:pPr>
-            <w:r>
-              <w:rPr>
-                <w:rFonts w:ascii="BC Sans" w:hAnsi="BC Sans"/>
-                <w:b/>
-                <w:bCs/>
-              </w:rPr>
-              <w:t>Is this proposal consistent with the current zoning designation?</w:t>
-            </w:r>
-          </w:p>
-        </w:tc>
-        <w:tc>
-          <w:tcPr>
-            <w:tcW w:w="6696" w:type="dxa"/>
-            <w:tcBorders/>
-          </w:tcPr>
-          <w:p>
-            <w:pPr>
-              <w:pStyle w:val="TableContents"/>
-              <w:widowControl w:val="false"/>
-              <w:rPr>
-                <w:rFonts w:ascii="BC Sans" w:hAnsi="BC Sans"/>
-              </w:rPr>
-            </w:pPr>
-            <w:r>
-              <w:rPr>
-                <w:rFonts w:ascii="BC Sans" w:hAnsi="BC Sans"/>
-              </w:rPr>
-              <w:t>{d.isZoningConsistent:ifEM():show(.noData)}</w:t>
+              <w:t>{d.OCPConsistent:ifEM():show(.noData)}</w:t>
             </w:r>
           </w:p>
         </w:tc>
@@ -1476,7 +1324,26 @@
     </w:tbl>
     <w:p>
       <w:pPr>
-        <w:pStyle w:val="TextBody"/>
+        <w:pStyle w:val="TableContents"/>
+        <w:widowControl w:val="false"/>
+        <w:rPr>
+          <w:sz w:val="16"/>
+          <w:szCs w:val="16"/>
+        </w:rPr>
+      </w:pPr>
+      <w:r>
+        <w:rPr>
+          <w:rFonts w:ascii="BC Sans" w:hAnsi="BC Sans"/>
+          <w:color w:val="B85C00"/>
+          <w:sz w:val="16"/>
+          <w:szCs w:val="16"/>
+        </w:rPr>
+        <w:t>{d.isOCPDesignation:ifEQ(Yes):or(.isOCPDesignation):ifEM():showEnd}</w:t>
+      </w:r>
+    </w:p>
+    <w:p>
+      <w:pPr>
+        <w:pStyle w:val="Heading2"/>
         <w:numPr>
           <w:ilvl w:val="0"/>
           <w:numId w:val="0"/>
@@ -1490,6 +1357,470 @@
         <w:rPr>
           <w:rFonts w:ascii="BC Sans" w:hAnsi="BC Sans"/>
         </w:rPr>
+        <w:t>3. Plans &amp; Bylaws: Zoning</w:t>
+      </w:r>
+      <w:r>
+        <w:rPr>
+          <w:rFonts w:ascii="BC Sans" w:hAnsi="BC Sans"/>
+          <w:color w:val="B85C00"/>
+          <w:sz w:val="16"/>
+          <w:szCs w:val="16"/>
+        </w:rPr>
+        <w:t>{d.isSubjectToZoning:ifEQ(No):</w:t>
+      </w:r>
+      <w:r>
+        <w:rPr>
+          <w:rFonts w:ascii="BC Sans" w:hAnsi="BC Sans"/>
+          <w:b w:val="false"/>
+          <w:bCs w:val="false"/>
+          <w:color w:val="B85C00"/>
+          <w:sz w:val="16"/>
+          <w:szCs w:val="16"/>
+        </w:rPr>
+        <w:t>showBegin</w:t>
+      </w:r>
+      <w:r>
+        <w:rPr>
+          <w:rFonts w:ascii="BC Sans" w:hAnsi="BC Sans"/>
+          <w:color w:val="B85C00"/>
+          <w:sz w:val="16"/>
+          <w:szCs w:val="16"/>
+        </w:rPr>
+        <w:t>}</w:t>
+      </w:r>
+    </w:p>
+    <w:tbl>
+      <w:tblPr>
+        <w:tblW w:w="10885" w:type="dxa"/>
+        <w:jc w:val="left"/>
+        <w:tblInd w:w="0" w:type="dxa"/>
+        <w:tblLayout w:type="fixed"/>
+        <w:tblCellMar>
+          <w:top w:w="55" w:type="dxa"/>
+          <w:left w:w="55" w:type="dxa"/>
+          <w:bottom w:w="55" w:type="dxa"/>
+          <w:right w:w="55" w:type="dxa"/>
+        </w:tblCellMar>
+      </w:tblPr>
+      <w:tblGrid>
+        <w:gridCol w:w="4188"/>
+        <w:gridCol w:w="6696"/>
+      </w:tblGrid>
+      <w:tr>
+        <w:trPr/>
+        <w:tc>
+          <w:tcPr>
+            <w:tcW w:w="4188" w:type="dxa"/>
+            <w:tcBorders/>
+          </w:tcPr>
+          <w:p>
+            <w:pPr>
+              <w:pStyle w:val="TextBody"/>
+              <w:widowControl w:val="false"/>
+              <w:spacing w:before="0" w:after="140"/>
+              <w:rPr>
+                <w:rFonts w:ascii="BC Sans" w:hAnsi="BC Sans"/>
+                <w:b/>
+                <w:bCs/>
+              </w:rPr>
+            </w:pPr>
+            <w:r>
+              <w:rPr>
+                <w:rFonts w:ascii="BC Sans" w:hAnsi="BC Sans"/>
+                <w:b/>
+                <w:bCs/>
+              </w:rPr>
+              <w:t>Is the application parcel(s) subject to a Local Government zoning designation?</w:t>
+            </w:r>
+          </w:p>
+        </w:tc>
+        <w:tc>
+          <w:tcPr>
+            <w:tcW w:w="6696" w:type="dxa"/>
+            <w:tcBorders/>
+          </w:tcPr>
+          <w:p>
+            <w:pPr>
+              <w:pStyle w:val="TableContents"/>
+              <w:widowControl w:val="false"/>
+              <w:rPr>
+                <w:rFonts w:ascii="BC Sans" w:hAnsi="BC Sans"/>
+              </w:rPr>
+            </w:pPr>
+            <w:r>
+              <w:rPr>
+                <w:rFonts w:ascii="BC Sans" w:hAnsi="BC Sans"/>
+              </w:rPr>
+              <w:t>{d.isSubjectToZoning:ifEM():show(.noData)}</w:t>
+            </w:r>
+          </w:p>
+        </w:tc>
+      </w:tr>
+    </w:tbl>
+    <w:p>
+      <w:pPr>
+        <w:pStyle w:val="TableContents"/>
+        <w:widowControl w:val="false"/>
+        <w:rPr>
+          <w:sz w:val="16"/>
+          <w:szCs w:val="16"/>
+        </w:rPr>
+      </w:pPr>
+      <w:r>
+        <w:rPr>
+          <w:rFonts w:ascii="BC Sans" w:hAnsi="BC Sans"/>
+          <w:color w:val="B85C00"/>
+          <w:sz w:val="16"/>
+          <w:szCs w:val="16"/>
+        </w:rPr>
+        <w:t>{d.isSubjectToZoning:ifEQ(No):</w:t>
+      </w:r>
+      <w:r>
+        <w:rPr>
+          <w:rFonts w:ascii="BC Sans" w:hAnsi="BC Sans"/>
+          <w:b w:val="false"/>
+          <w:bCs w:val="false"/>
+          <w:color w:val="B85C00"/>
+          <w:sz w:val="16"/>
+          <w:szCs w:val="16"/>
+        </w:rPr>
+        <w:t>showEnd</w:t>
+      </w:r>
+      <w:r>
+        <w:rPr>
+          <w:rFonts w:ascii="BC Sans" w:hAnsi="BC Sans"/>
+          <w:color w:val="B85C00"/>
+          <w:sz w:val="16"/>
+          <w:szCs w:val="16"/>
+        </w:rPr>
+        <w:t>}{d.isSubjectToZoning:ifEQ(Yes):or(.isSubjectToZoning):ifEM():</w:t>
+      </w:r>
+      <w:r>
+        <w:rPr>
+          <w:rFonts w:ascii="BC Sans" w:hAnsi="BC Sans"/>
+          <w:b w:val="false"/>
+          <w:bCs w:val="false"/>
+          <w:color w:val="B85C00"/>
+          <w:sz w:val="16"/>
+          <w:szCs w:val="16"/>
+        </w:rPr>
+        <w:t>showBegin</w:t>
+      </w:r>
+      <w:r>
+        <w:rPr>
+          <w:rFonts w:ascii="BC Sans" w:hAnsi="BC Sans"/>
+          <w:color w:val="B85C00"/>
+          <w:sz w:val="16"/>
+          <w:szCs w:val="16"/>
+        </w:rPr>
+        <w:t>}</w:t>
+      </w:r>
+    </w:p>
+    <w:tbl>
+      <w:tblPr>
+        <w:tblW w:w="10885" w:type="dxa"/>
+        <w:jc w:val="left"/>
+        <w:tblInd w:w="0" w:type="dxa"/>
+        <w:tblLayout w:type="fixed"/>
+        <w:tblCellMar>
+          <w:top w:w="55" w:type="dxa"/>
+          <w:left w:w="55" w:type="dxa"/>
+          <w:bottom w:w="55" w:type="dxa"/>
+          <w:right w:w="55" w:type="dxa"/>
+        </w:tblCellMar>
+      </w:tblPr>
+      <w:tblGrid>
+        <w:gridCol w:w="4188"/>
+        <w:gridCol w:w="6696"/>
+      </w:tblGrid>
+      <w:tr>
+        <w:trPr/>
+        <w:tc>
+          <w:tcPr>
+            <w:tcW w:w="4188" w:type="dxa"/>
+            <w:tcBorders/>
+          </w:tcPr>
+          <w:p>
+            <w:pPr>
+              <w:pStyle w:val="TextBody"/>
+              <w:widowControl w:val="false"/>
+              <w:spacing w:before="0" w:after="140"/>
+              <w:rPr>
+                <w:rFonts w:ascii="BC Sans" w:hAnsi="BC Sans"/>
+                <w:b/>
+                <w:bCs/>
+              </w:rPr>
+            </w:pPr>
+            <w:r>
+              <w:rPr>
+                <w:rFonts w:ascii="BC Sans" w:hAnsi="BC Sans"/>
+                <w:b/>
+                <w:bCs/>
+              </w:rPr>
+              <w:t>Is the application parcel(s) subject to a Local Government zoning designation?</w:t>
+            </w:r>
+          </w:p>
+        </w:tc>
+        <w:tc>
+          <w:tcPr>
+            <w:tcW w:w="6696" w:type="dxa"/>
+            <w:tcBorders/>
+          </w:tcPr>
+          <w:p>
+            <w:pPr>
+              <w:pStyle w:val="TableContents"/>
+              <w:widowControl w:val="false"/>
+              <w:rPr>
+                <w:rFonts w:ascii="BC Sans" w:hAnsi="BC Sans"/>
+              </w:rPr>
+            </w:pPr>
+            <w:r>
+              <w:rPr>
+                <w:rFonts w:ascii="BC Sans" w:hAnsi="BC Sans"/>
+              </w:rPr>
+              <w:t>{d.isSubjectToZoning:ifEM():show(.noData)}</w:t>
+            </w:r>
+          </w:p>
+        </w:tc>
+      </w:tr>
+      <w:tr>
+        <w:trPr/>
+        <w:tc>
+          <w:tcPr>
+            <w:tcW w:w="4188" w:type="dxa"/>
+            <w:tcBorders/>
+          </w:tcPr>
+          <w:p>
+            <w:pPr>
+              <w:pStyle w:val="TextBody"/>
+              <w:widowControl w:val="false"/>
+              <w:spacing w:before="0" w:after="140"/>
+              <w:rPr>
+                <w:rFonts w:ascii="BC Sans" w:hAnsi="BC Sans"/>
+                <w:b/>
+                <w:bCs/>
+              </w:rPr>
+            </w:pPr>
+            <w:r>
+              <w:rPr>
+                <w:rFonts w:ascii="BC Sans" w:hAnsi="BC Sans"/>
+                <w:b/>
+                <w:bCs/>
+              </w:rPr>
+              <w:t>Zoning Bylaw Name</w:t>
+            </w:r>
+          </w:p>
+        </w:tc>
+        <w:tc>
+          <w:tcPr>
+            <w:tcW w:w="6696" w:type="dxa"/>
+            <w:tcBorders/>
+          </w:tcPr>
+          <w:p>
+            <w:pPr>
+              <w:pStyle w:val="TableContents"/>
+              <w:widowControl w:val="false"/>
+              <w:rPr>
+                <w:rFonts w:ascii="BC Sans" w:hAnsi="BC Sans"/>
+              </w:rPr>
+            </w:pPr>
+            <w:r>
+              <w:rPr>
+                <w:rFonts w:ascii="BC Sans" w:hAnsi="BC Sans"/>
+              </w:rPr>
+              <w:t>{d.zoningBylawName:ifEM():show(.noData)}</w:t>
+            </w:r>
+          </w:p>
+        </w:tc>
+      </w:tr>
+      <w:tr>
+        <w:trPr/>
+        <w:tc>
+          <w:tcPr>
+            <w:tcW w:w="4188" w:type="dxa"/>
+            <w:tcBorders/>
+          </w:tcPr>
+          <w:p>
+            <w:pPr>
+              <w:pStyle w:val="TextBody"/>
+              <w:widowControl w:val="false"/>
+              <w:spacing w:before="0" w:after="140"/>
+              <w:rPr>
+                <w:rFonts w:ascii="BC Sans" w:hAnsi="BC Sans"/>
+                <w:b/>
+                <w:bCs/>
+              </w:rPr>
+            </w:pPr>
+            <w:r>
+              <w:rPr>
+                <w:rFonts w:ascii="BC Sans" w:hAnsi="BC Sans"/>
+                <w:b/>
+                <w:bCs/>
+              </w:rPr>
+              <w:t>Zoning Designation</w:t>
+            </w:r>
+          </w:p>
+        </w:tc>
+        <w:tc>
+          <w:tcPr>
+            <w:tcW w:w="6696" w:type="dxa"/>
+            <w:tcBorders/>
+          </w:tcPr>
+          <w:p>
+            <w:pPr>
+              <w:pStyle w:val="TableContents"/>
+              <w:widowControl w:val="false"/>
+              <w:rPr>
+                <w:rFonts w:ascii="BC Sans" w:hAnsi="BC Sans"/>
+              </w:rPr>
+            </w:pPr>
+            <w:r>
+              <w:rPr>
+                <w:rFonts w:ascii="BC Sans" w:hAnsi="BC Sans"/>
+              </w:rPr>
+              <w:t>{d.zoningDesignation:ifEM():show(.noData)}</w:t>
+            </w:r>
+          </w:p>
+        </w:tc>
+      </w:tr>
+      <w:tr>
+        <w:trPr/>
+        <w:tc>
+          <w:tcPr>
+            <w:tcW w:w="4188" w:type="dxa"/>
+            <w:tcBorders/>
+          </w:tcPr>
+          <w:p>
+            <w:pPr>
+              <w:pStyle w:val="TextBody"/>
+              <w:widowControl w:val="false"/>
+              <w:spacing w:before="0" w:after="140"/>
+              <w:rPr>
+                <w:rFonts w:ascii="BC Sans" w:hAnsi="BC Sans"/>
+                <w:b/>
+                <w:bCs/>
+              </w:rPr>
+            </w:pPr>
+            <w:r>
+              <w:rPr>
+                <w:rFonts w:ascii="BC Sans" w:hAnsi="BC Sans"/>
+                <w:b/>
+                <w:bCs/>
+              </w:rPr>
+              <w:t>Minimum Lot Size (hectares)</w:t>
+            </w:r>
+          </w:p>
+        </w:tc>
+        <w:tc>
+          <w:tcPr>
+            <w:tcW w:w="6696" w:type="dxa"/>
+            <w:tcBorders/>
+          </w:tcPr>
+          <w:p>
+            <w:pPr>
+              <w:pStyle w:val="TableContents"/>
+              <w:widowControl w:val="false"/>
+              <w:rPr>
+                <w:rFonts w:ascii="BC Sans" w:hAnsi="BC Sans"/>
+              </w:rPr>
+            </w:pPr>
+            <w:r>
+              <w:rPr>
+                <w:rFonts w:ascii="BC Sans" w:hAnsi="BC Sans"/>
+              </w:rPr>
+              <w:t>{d.zoningMinimumLotSize:ifEM():show(.noData)}</w:t>
+            </w:r>
+          </w:p>
+        </w:tc>
+      </w:tr>
+      <w:tr>
+        <w:trPr/>
+        <w:tc>
+          <w:tcPr>
+            <w:tcW w:w="4188" w:type="dxa"/>
+            <w:tcBorders/>
+          </w:tcPr>
+          <w:p>
+            <w:pPr>
+              <w:pStyle w:val="TextBody"/>
+              <w:widowControl w:val="false"/>
+              <w:spacing w:before="0" w:after="140"/>
+              <w:rPr>
+                <w:rFonts w:ascii="BC Sans" w:hAnsi="BC Sans"/>
+                <w:b/>
+                <w:bCs/>
+              </w:rPr>
+            </w:pPr>
+            <w:r>
+              <w:rPr>
+                <w:rFonts w:ascii="BC Sans" w:hAnsi="BC Sans"/>
+                <w:b/>
+                <w:bCs/>
+              </w:rPr>
+              <w:t>Is this proposal consistent with the current zoning designation?</w:t>
+            </w:r>
+          </w:p>
+        </w:tc>
+        <w:tc>
+          <w:tcPr>
+            <w:tcW w:w="6696" w:type="dxa"/>
+            <w:tcBorders/>
+          </w:tcPr>
+          <w:p>
+            <w:pPr>
+              <w:pStyle w:val="TableContents"/>
+              <w:widowControl w:val="false"/>
+              <w:rPr>
+                <w:rFonts w:ascii="BC Sans" w:hAnsi="BC Sans"/>
+              </w:rPr>
+            </w:pPr>
+            <w:r>
+              <w:rPr>
+                <w:rFonts w:ascii="BC Sans" w:hAnsi="BC Sans"/>
+              </w:rPr>
+              <w:t>{d.isZoningConsistent:ifEM():show(.noData)}</w:t>
+            </w:r>
+          </w:p>
+        </w:tc>
+      </w:tr>
+    </w:tbl>
+    <w:p>
+      <w:pPr>
+        <w:pStyle w:val="TableContents"/>
+        <w:widowControl w:val="false"/>
+        <w:rPr>
+          <w:sz w:val="16"/>
+          <w:szCs w:val="16"/>
+        </w:rPr>
+      </w:pPr>
+      <w:r>
+        <w:rPr>
+          <w:rFonts w:ascii="BC Sans" w:hAnsi="BC Sans"/>
+          <w:color w:val="B85C00"/>
+          <w:sz w:val="16"/>
+          <w:szCs w:val="16"/>
+        </w:rPr>
+        <w:t>{d.isSubjectToZoning:ifEQ(Yes):or(.isSubjectToZoning):ifEM():</w:t>
+      </w:r>
+      <w:r>
+        <w:rPr>
+          <w:rFonts w:ascii="BC Sans" w:hAnsi="BC Sans"/>
+          <w:b w:val="false"/>
+          <w:bCs w:val="false"/>
+          <w:color w:val="B85C00"/>
+          <w:sz w:val="16"/>
+          <w:szCs w:val="16"/>
+        </w:rPr>
+        <w:t>showEnd</w:t>
+      </w:r>
+      <w:r>
+        <w:rPr>
+          <w:rFonts w:ascii="BC Sans" w:hAnsi="BC Sans"/>
+          <w:color w:val="B85C00"/>
+          <w:sz w:val="16"/>
+          <w:szCs w:val="16"/>
+        </w:rPr>
+        <w:t>}</w:t>
       </w:r>
     </w:p>
     <w:p>

</xml_diff>

<commit_message>
Rename applicant to 'Name'
- Replace 'Owner Name' with 'Name' in UI
- Replace 'Applicant' with 'Name' in PDF templates
</commit_message>
<xml_diff>
--- a/services/templates/pdf/submission-lg-review-template.docx
+++ b/services/templates/pdf/submission-lg-review-template.docx
@@ -1,22 +1,20 @@
 
 <file path=word/document.xml><?xml version="1.0" encoding="utf-8"?>
-<w:document xmlns:o="urn:schemas-microsoft-com:office:office" xmlns:r="http://schemas.openxmlformats.org/officeDocument/2006/relationships" xmlns:v="urn:schemas-microsoft-com:vml" xmlns:w="http://schemas.openxmlformats.org/wordprocessingml/2006/main" xmlns:w10="urn:schemas-microsoft-com:office:word" xmlns:wp="http://schemas.openxmlformats.org/drawingml/2006/wordprocessingDrawing" xmlns:wps="http://schemas.microsoft.com/office/word/2010/wordprocessingShape" xmlns:wpg="http://schemas.microsoft.com/office/word/2010/wordprocessingGroup" xmlns:mc="http://schemas.openxmlformats.org/markup-compatibility/2006" xmlns:wp14="http://schemas.microsoft.com/office/word/2010/wordprocessingDrawing" xmlns:w14="http://schemas.microsoft.com/office/word/2010/wordml" xmlns:w15="http://schemas.microsoft.com/office/word/2012/wordml" mc:Ignorable="w14 wp14 w15">
+<w:document xmlns:wpc="http://schemas.microsoft.com/office/word/2010/wordprocessingCanvas" xmlns:cx="http://schemas.microsoft.com/office/drawing/2014/chartex" xmlns:cx1="http://schemas.microsoft.com/office/drawing/2015/9/8/chartex" xmlns:cx2="http://schemas.microsoft.com/office/drawing/2015/10/21/chartex" xmlns:cx3="http://schemas.microsoft.com/office/drawing/2016/5/9/chartex" xmlns:cx4="http://schemas.microsoft.com/office/drawing/2016/5/10/chartex" xmlns:cx5="http://schemas.microsoft.com/office/drawing/2016/5/11/chartex" xmlns:cx6="http://schemas.microsoft.com/office/drawing/2016/5/12/chartex" xmlns:cx7="http://schemas.microsoft.com/office/drawing/2016/5/13/chartex" xmlns:cx8="http://schemas.microsoft.com/office/drawing/2016/5/14/chartex" xmlns:mc="http://schemas.openxmlformats.org/markup-compatibility/2006" xmlns:aink="http://schemas.microsoft.com/office/drawing/2016/ink" xmlns:am3d="http://schemas.microsoft.com/office/drawing/2017/model3d" xmlns:o="urn:schemas-microsoft-com:office:office" xmlns:oel="http://schemas.microsoft.com/office/2019/extlst" xmlns:r="http://schemas.openxmlformats.org/officeDocument/2006/relationships" xmlns:m="http://schemas.openxmlformats.org/officeDocument/2006/math" xmlns:v="urn:schemas-microsoft-com:vml" xmlns:wp14="http://schemas.microsoft.com/office/word/2010/wordprocessingDrawing" xmlns:wp="http://schemas.openxmlformats.org/drawingml/2006/wordprocessingDrawing" xmlns:w10="urn:schemas-microsoft-com:office:word" xmlns:w="http://schemas.openxmlformats.org/wordprocessingml/2006/main" xmlns:w14="http://schemas.microsoft.com/office/word/2010/wordml" xmlns:w15="http://schemas.microsoft.com/office/word/2012/wordml" xmlns:w16cex="http://schemas.microsoft.com/office/word/2018/wordml/cex" xmlns:w16cid="http://schemas.microsoft.com/office/word/2016/wordml/cid" xmlns:w16="http://schemas.microsoft.com/office/word/2018/wordml" xmlns:w16du="http://schemas.microsoft.com/office/word/2023/wordml/word16du" xmlns:w16sdtdh="http://schemas.microsoft.com/office/word/2020/wordml/sdtdatahash" xmlns:w16se="http://schemas.microsoft.com/office/word/2015/wordml/symex" xmlns:wpg="http://schemas.microsoft.com/office/word/2010/wordprocessingGroup" xmlns:wpi="http://schemas.microsoft.com/office/word/2010/wordprocessingInk" xmlns:wne="http://schemas.microsoft.com/office/word/2006/wordml" xmlns:wps="http://schemas.microsoft.com/office/word/2010/wordprocessingShape" mc:Ignorable="w14 w15 w16se w16cid w16 w16cex w16sdtdh w16du wp14">
   <w:body>
     <w:p>
       <w:pPr>
-        <w:pStyle w:val="Normal"/>
-        <w:bidi w:val="0"/>
-        <w:jc w:val="left"/>
+        <w:rPr>
+          <w:rFonts w:ascii="BC Sans" w:hAnsi="BC Sans" w:hint="eastAsia"/>
+        </w:rPr>
+      </w:pPr>
+      <w:r>
         <w:rPr>
           <w:rFonts w:ascii="BC Sans" w:hAnsi="BC Sans"/>
-        </w:rPr>
-      </w:pPr>
-      <w:r>
-        <w:rPr>
-          <w:rFonts w:ascii="BC Sans" w:hAnsi="BC Sans"/>
+          <w:noProof/>
         </w:rPr>
         <w:drawing>
-          <wp:anchor behindDoc="0" distT="0" distB="0" distL="0" distR="0" simplePos="0" locked="0" layoutInCell="0" allowOverlap="1" relativeHeight="2">
+          <wp:anchor distT="0" distB="0" distL="0" distR="0" simplePos="0" relativeHeight="2" behindDoc="0" locked="0" layoutInCell="0" allowOverlap="1" wp14:anchorId="0C346152" wp14:editId="50864EB8">
             <wp:simplePos x="0" y="0"/>
             <wp:positionH relativeFrom="column">
               <wp:posOffset>30480</wp:posOffset>
@@ -27,7 +25,7 @@
             <wp:extent cx="2119630" cy="1389380"/>
             <wp:effectExtent l="0" t="0" r="0" b="0"/>
             <wp:wrapSquare wrapText="largest"/>
-            <wp:docPr id="1" name="Image1" descr=""/>
+            <wp:docPr id="1" name="Image1"/>
             <wp:cNvGraphicFramePr>
               <a:graphicFrameLocks xmlns:a="http://schemas.openxmlformats.org/drawingml/2006/main" noChangeAspect="1"/>
             </wp:cNvGraphicFramePr>
@@ -35,13 +33,13 @@
               <a:graphicData uri="http://schemas.openxmlformats.org/drawingml/2006/picture">
                 <pic:pic xmlns:pic="http://schemas.openxmlformats.org/drawingml/2006/picture">
                   <pic:nvPicPr>
-                    <pic:cNvPr id="1" name="Image1" descr=""/>
+                    <pic:cNvPr id="1" name="Image1"/>
                     <pic:cNvPicPr>
                       <a:picLocks noChangeAspect="1" noChangeArrowheads="1"/>
                     </pic:cNvPicPr>
                   </pic:nvPicPr>
                   <pic:blipFill>
-                    <a:blip r:embed="rId2"/>
+                    <a:blip r:embed="rId7"/>
                     <a:stretch>
                       <a:fillRect/>
                     </a:stretch>
@@ -64,135 +62,65 @@
     </w:p>
     <w:p>
       <w:pPr>
-        <w:pStyle w:val="Normal"/>
-        <w:bidi w:val="0"/>
-        <w:jc w:val="left"/>
-        <w:rPr>
-          <w:rFonts w:ascii="BC Sans" w:hAnsi="BC Sans"/>
-        </w:rPr>
-      </w:pPr>
-      <w:r>
-        <w:rPr>
-          <w:rFonts w:ascii="BC Sans" w:hAnsi="BC Sans"/>
-        </w:rPr>
-      </w:r>
+        <w:rPr>
+          <w:rFonts w:ascii="BC Sans" w:hAnsi="BC Sans" w:hint="eastAsia"/>
+        </w:rPr>
+      </w:pPr>
     </w:p>
     <w:p>
       <w:pPr>
-        <w:pStyle w:val="Normal"/>
-        <w:bidi w:val="0"/>
-        <w:jc w:val="left"/>
-        <w:rPr>
-          <w:rFonts w:ascii="BC Sans" w:hAnsi="BC Sans"/>
-        </w:rPr>
-      </w:pPr>
-      <w:r>
-        <w:rPr>
-          <w:rFonts w:ascii="BC Sans" w:hAnsi="BC Sans"/>
-        </w:rPr>
-      </w:r>
+        <w:rPr>
+          <w:rFonts w:ascii="BC Sans" w:hAnsi="BC Sans" w:hint="eastAsia"/>
+        </w:rPr>
+      </w:pPr>
     </w:p>
     <w:p>
       <w:pPr>
-        <w:pStyle w:val="Normal"/>
-        <w:bidi w:val="0"/>
-        <w:jc w:val="left"/>
-        <w:rPr>
-          <w:rFonts w:ascii="BC Sans" w:hAnsi="BC Sans"/>
-        </w:rPr>
-      </w:pPr>
-      <w:r>
-        <w:rPr>
-          <w:rFonts w:ascii="BC Sans" w:hAnsi="BC Sans"/>
-        </w:rPr>
-      </w:r>
+        <w:rPr>
+          <w:rFonts w:ascii="BC Sans" w:hAnsi="BC Sans" w:hint="eastAsia"/>
+        </w:rPr>
+      </w:pPr>
     </w:p>
     <w:p>
       <w:pPr>
-        <w:pStyle w:val="Normal"/>
-        <w:bidi w:val="0"/>
-        <w:jc w:val="left"/>
-        <w:rPr>
-          <w:rFonts w:ascii="BC Sans" w:hAnsi="BC Sans"/>
-        </w:rPr>
-      </w:pPr>
-      <w:r>
-        <w:rPr>
-          <w:rFonts w:ascii="BC Sans" w:hAnsi="BC Sans"/>
-        </w:rPr>
-      </w:r>
+        <w:rPr>
+          <w:rFonts w:ascii="BC Sans" w:hAnsi="BC Sans" w:hint="eastAsia"/>
+        </w:rPr>
+      </w:pPr>
     </w:p>
     <w:p>
       <w:pPr>
-        <w:pStyle w:val="Normal"/>
-        <w:bidi w:val="0"/>
-        <w:jc w:val="left"/>
-        <w:rPr>
-          <w:rFonts w:ascii="BC Sans" w:hAnsi="BC Sans"/>
-        </w:rPr>
-      </w:pPr>
-      <w:r>
-        <w:rPr>
-          <w:rFonts w:ascii="BC Sans" w:hAnsi="BC Sans"/>
-        </w:rPr>
-      </w:r>
+        <w:rPr>
+          <w:rFonts w:ascii="BC Sans" w:hAnsi="BC Sans" w:hint="eastAsia"/>
+        </w:rPr>
+      </w:pPr>
     </w:p>
     <w:p>
       <w:pPr>
-        <w:pStyle w:val="Normal"/>
-        <w:bidi w:val="0"/>
-        <w:jc w:val="left"/>
-        <w:rPr>
-          <w:rFonts w:ascii="BC Sans" w:hAnsi="BC Sans"/>
-        </w:rPr>
-      </w:pPr>
-      <w:r>
-        <w:rPr>
-          <w:rFonts w:ascii="BC Sans" w:hAnsi="BC Sans"/>
-        </w:rPr>
-      </w:r>
+        <w:rPr>
+          <w:rFonts w:ascii="BC Sans" w:hAnsi="BC Sans" w:hint="eastAsia"/>
+        </w:rPr>
+      </w:pPr>
     </w:p>
     <w:p>
       <w:pPr>
-        <w:pStyle w:val="Normal"/>
-        <w:bidi w:val="0"/>
-        <w:jc w:val="left"/>
-        <w:rPr>
-          <w:rFonts w:ascii="BC Sans" w:hAnsi="BC Sans"/>
-        </w:rPr>
-      </w:pPr>
-      <w:r>
-        <w:rPr>
-          <w:rFonts w:ascii="BC Sans" w:hAnsi="BC Sans"/>
-        </w:rPr>
-      </w:r>
+        <w:rPr>
+          <w:rFonts w:ascii="BC Sans" w:hAnsi="BC Sans" w:hint="eastAsia"/>
+        </w:rPr>
+      </w:pPr>
     </w:p>
     <w:p>
       <w:pPr>
-        <w:pStyle w:val="Normal"/>
-        <w:bidi w:val="0"/>
-        <w:jc w:val="left"/>
-        <w:rPr>
-          <w:rFonts w:ascii="BC Sans" w:hAnsi="BC Sans"/>
-        </w:rPr>
-      </w:pPr>
-      <w:r>
-        <w:rPr>
-          <w:rFonts w:ascii="BC Sans" w:hAnsi="BC Sans"/>
-        </w:rPr>
-      </w:r>
+        <w:rPr>
+          <w:rFonts w:ascii="BC Sans" w:hAnsi="BC Sans" w:hint="eastAsia"/>
+        </w:rPr>
+      </w:pPr>
     </w:p>
     <w:p>
       <w:pPr>
         <w:pStyle w:val="Heading1"/>
-        <w:numPr>
-          <w:ilvl w:val="0"/>
-          <w:numId w:val="2"/>
-        </w:numPr>
-        <w:bidi w:val="0"/>
-        <w:jc w:val="left"/>
-        <w:rPr>
-          <w:rFonts w:ascii="BC Sans" w:hAnsi="BC Sans"/>
+        <w:rPr>
+          <w:rFonts w:ascii="BC Sans" w:hAnsi="BC Sans" w:hint="eastAsia"/>
         </w:rPr>
       </w:pPr>
       <w:r>
@@ -204,24 +132,15 @@
     </w:p>
     <w:p>
       <w:pPr>
-        <w:pStyle w:val="TextBody"/>
-        <w:bidi w:val="0"/>
-        <w:jc w:val="left"/>
-        <w:rPr>
-          <w:rFonts w:ascii="BC Sans" w:hAnsi="BC Sans"/>
-        </w:rPr>
-      </w:pPr>
-      <w:r>
-        <w:rPr>
-          <w:rFonts w:ascii="BC Sans" w:hAnsi="BC Sans"/>
-        </w:rPr>
-      </w:r>
+        <w:pStyle w:val="BodyText"/>
+        <w:rPr>
+          <w:rFonts w:ascii="BC Sans" w:hAnsi="BC Sans" w:hint="eastAsia"/>
+        </w:rPr>
+      </w:pPr>
     </w:p>
     <w:tbl>
       <w:tblPr>
         <w:tblW w:w="5000" w:type="pct"/>
-        <w:jc w:val="left"/>
-        <w:tblInd w:w="0" w:type="dxa"/>
         <w:tblLayout w:type="fixed"/>
         <w:tblCellMar>
           <w:top w:w="55" w:type="dxa"/>
@@ -229,26 +148,23 @@
           <w:bottom w:w="55" w:type="dxa"/>
           <w:right w:w="55" w:type="dxa"/>
         </w:tblCellMar>
+        <w:tblLook w:val="04A0" w:firstRow="1" w:lastRow="0" w:firstColumn="1" w:lastColumn="0" w:noHBand="0" w:noVBand="1"/>
       </w:tblPr>
       <w:tblGrid>
         <w:gridCol w:w="4171"/>
-        <w:gridCol w:w="6719"/>
+        <w:gridCol w:w="6720"/>
       </w:tblGrid>
       <w:tr>
-        <w:trPr/>
         <w:tc>
           <w:tcPr>
             <w:tcW w:w="4171" w:type="dxa"/>
-            <w:tcBorders/>
-          </w:tcPr>
-          <w:p>
-            <w:pPr>
-              <w:pStyle w:val="TextBody"/>
-              <w:widowControl w:val="false"/>
-              <w:bidi w:val="0"/>
-              <w:spacing w:before="0" w:after="140"/>
-              <w:jc w:val="left"/>
-              <w:rPr>
+          </w:tcPr>
+          <w:p>
+            <w:pPr>
+              <w:pStyle w:val="BodyText"/>
+              <w:widowControl w:val="0"/>
+              <w:rPr>
+                <w:rFonts w:hint="eastAsia"/>
                 <w:b/>
                 <w:bCs/>
               </w:rPr>
@@ -266,17 +182,13 @@
         <w:tc>
           <w:tcPr>
             <w:tcW w:w="6719" w:type="dxa"/>
-            <w:tcBorders/>
-          </w:tcPr>
-          <w:p>
-            <w:pPr>
-              <w:pStyle w:val="TextBody"/>
-              <w:widowControl w:val="false"/>
-              <w:bidi w:val="0"/>
-              <w:spacing w:before="0" w:after="140"/>
-              <w:jc w:val="left"/>
-              <w:rPr>
-                <w:rFonts w:ascii="BC Sans" w:hAnsi="BC Sans"/>
+          </w:tcPr>
+          <w:p>
+            <w:pPr>
+              <w:pStyle w:val="BodyText"/>
+              <w:widowControl w:val="0"/>
+              <w:rPr>
+                <w:rFonts w:ascii="BC Sans" w:hAnsi="BC Sans" w:hint="eastAsia"/>
               </w:rPr>
             </w:pPr>
             <w:r>
@@ -289,20 +201,16 @@
         </w:tc>
       </w:tr>
       <w:tr>
-        <w:trPr/>
         <w:tc>
           <w:tcPr>
             <w:tcW w:w="4171" w:type="dxa"/>
-            <w:tcBorders/>
-          </w:tcPr>
-          <w:p>
-            <w:pPr>
-              <w:pStyle w:val="TextBody"/>
-              <w:widowControl w:val="false"/>
-              <w:bidi w:val="0"/>
-              <w:spacing w:before="0" w:after="140"/>
-              <w:jc w:val="left"/>
-              <w:rPr>
+          </w:tcPr>
+          <w:p>
+            <w:pPr>
+              <w:pStyle w:val="BodyText"/>
+              <w:widowControl w:val="0"/>
+              <w:rPr>
+                <w:rFonts w:hint="eastAsia"/>
                 <w:b/>
                 <w:bCs/>
               </w:rPr>
@@ -320,17 +228,13 @@
         <w:tc>
           <w:tcPr>
             <w:tcW w:w="6719" w:type="dxa"/>
-            <w:tcBorders/>
-          </w:tcPr>
-          <w:p>
-            <w:pPr>
-              <w:pStyle w:val="TextBody"/>
-              <w:widowControl w:val="false"/>
-              <w:bidi w:val="0"/>
-              <w:spacing w:before="0" w:after="140"/>
-              <w:jc w:val="left"/>
-              <w:rPr>
-                <w:rFonts w:ascii="BC Sans" w:hAnsi="BC Sans"/>
+          </w:tcPr>
+          <w:p>
+            <w:pPr>
+              <w:pStyle w:val="BodyText"/>
+              <w:widowControl w:val="0"/>
+              <w:rPr>
+                <w:rFonts w:ascii="BC Sans" w:hAnsi="BC Sans" w:hint="eastAsia"/>
               </w:rPr>
             </w:pPr>
             <w:r>
@@ -343,20 +247,16 @@
         </w:tc>
       </w:tr>
       <w:tr>
-        <w:trPr/>
         <w:tc>
           <w:tcPr>
             <w:tcW w:w="4171" w:type="dxa"/>
-            <w:tcBorders/>
-          </w:tcPr>
-          <w:p>
-            <w:pPr>
-              <w:pStyle w:val="TextBody"/>
-              <w:widowControl w:val="false"/>
-              <w:bidi w:val="0"/>
-              <w:spacing w:before="0" w:after="140"/>
-              <w:jc w:val="left"/>
-              <w:rPr>
+          </w:tcPr>
+          <w:p>
+            <w:pPr>
+              <w:pStyle w:val="BodyText"/>
+              <w:widowControl w:val="0"/>
+              <w:rPr>
+                <w:rFonts w:hint="eastAsia"/>
                 <w:b/>
                 <w:bCs/>
               </w:rPr>
@@ -374,17 +274,13 @@
         <w:tc>
           <w:tcPr>
             <w:tcW w:w="6719" w:type="dxa"/>
-            <w:tcBorders/>
-          </w:tcPr>
-          <w:p>
-            <w:pPr>
-              <w:pStyle w:val="TextBody"/>
-              <w:widowControl w:val="false"/>
-              <w:bidi w:val="0"/>
-              <w:spacing w:before="0" w:after="140"/>
-              <w:jc w:val="left"/>
-              <w:rPr>
-                <w:rFonts w:ascii="BC Sans" w:hAnsi="BC Sans"/>
+          </w:tcPr>
+          <w:p>
+            <w:pPr>
+              <w:pStyle w:val="BodyText"/>
+              <w:widowControl w:val="0"/>
+              <w:rPr>
+                <w:rFonts w:ascii="BC Sans" w:hAnsi="BC Sans" w:hint="eastAsia"/>
               </w:rPr>
             </w:pPr>
             <w:r>
@@ -397,48 +293,48 @@
         </w:tc>
       </w:tr>
       <w:tr>
-        <w:trPr/>
         <w:tc>
           <w:tcPr>
             <w:tcW w:w="4171" w:type="dxa"/>
-            <w:tcBorders/>
-          </w:tcPr>
-          <w:p>
-            <w:pPr>
-              <w:pStyle w:val="TextBody"/>
-              <w:widowControl w:val="false"/>
-              <w:bidi w:val="0"/>
-              <w:spacing w:before="0" w:after="140"/>
-              <w:jc w:val="left"/>
-              <w:rPr>
-                <w:b/>
-                <w:bCs/>
-              </w:rPr>
-            </w:pPr>
-            <w:r>
-              <w:rPr>
-                <w:rFonts w:ascii="BC Sans" w:hAnsi="BC Sans"/>
-                <w:b/>
-                <w:bCs/>
-              </w:rPr>
-              <w:t>Applicant:</w:t>
+          </w:tcPr>
+          <w:p>
+            <w:pPr>
+              <w:pStyle w:val="BodyText"/>
+              <w:widowControl w:val="0"/>
+              <w:rPr>
+                <w:rFonts w:hint="eastAsia"/>
+                <w:b/>
+                <w:bCs/>
+              </w:rPr>
+            </w:pPr>
+            <w:r>
+              <w:rPr>
+                <w:rFonts w:ascii="BC Sans" w:hAnsi="BC Sans"/>
+                <w:b/>
+                <w:bCs/>
+              </w:rPr>
+              <w:t>Name</w:t>
+            </w:r>
+            <w:r>
+              <w:rPr>
+                <w:rFonts w:ascii="BC Sans" w:hAnsi="BC Sans"/>
+                <w:b/>
+                <w:bCs/>
+              </w:rPr>
+              <w:t>:</w:t>
             </w:r>
           </w:p>
         </w:tc>
         <w:tc>
           <w:tcPr>
             <w:tcW w:w="6719" w:type="dxa"/>
-            <w:tcBorders/>
-          </w:tcPr>
-          <w:p>
-            <w:pPr>
-              <w:pStyle w:val="TextBody"/>
-              <w:widowControl w:val="false"/>
-              <w:bidi w:val="0"/>
-              <w:spacing w:before="0" w:after="140"/>
-              <w:jc w:val="left"/>
-              <w:rPr>
-                <w:rFonts w:ascii="BC Sans" w:hAnsi="BC Sans"/>
+          </w:tcPr>
+          <w:p>
+            <w:pPr>
+              <w:pStyle w:val="BodyText"/>
+              <w:widowControl w:val="0"/>
+              <w:rPr>
+                <w:rFonts w:ascii="BC Sans" w:hAnsi="BC Sans" w:hint="eastAsia"/>
               </w:rPr>
             </w:pPr>
             <w:r>
@@ -451,20 +347,16 @@
         </w:tc>
       </w:tr>
       <w:tr>
-        <w:trPr/>
         <w:tc>
           <w:tcPr>
             <w:tcW w:w="4171" w:type="dxa"/>
-            <w:tcBorders/>
-          </w:tcPr>
-          <w:p>
-            <w:pPr>
-              <w:pStyle w:val="TextBody"/>
-              <w:widowControl w:val="false"/>
-              <w:bidi w:val="0"/>
-              <w:spacing w:before="0" w:after="140"/>
-              <w:jc w:val="left"/>
-              <w:rPr>
+          </w:tcPr>
+          <w:p>
+            <w:pPr>
+              <w:pStyle w:val="BodyText"/>
+              <w:widowControl w:val="0"/>
+              <w:rPr>
+                <w:rFonts w:hint="eastAsia"/>
                 <w:b/>
                 <w:bCs/>
               </w:rPr>
@@ -482,17 +374,13 @@
         <w:tc>
           <w:tcPr>
             <w:tcW w:w="6719" w:type="dxa"/>
-            <w:tcBorders/>
-          </w:tcPr>
-          <w:p>
-            <w:pPr>
-              <w:pStyle w:val="TextBody"/>
-              <w:widowControl w:val="false"/>
-              <w:bidi w:val="0"/>
-              <w:spacing w:before="0" w:after="140"/>
-              <w:jc w:val="left"/>
-              <w:rPr>
-                <w:rFonts w:ascii="BC Sans" w:hAnsi="BC Sans"/>
+          </w:tcPr>
+          <w:p>
+            <w:pPr>
+              <w:pStyle w:val="BodyText"/>
+              <w:widowControl w:val="0"/>
+              <w:rPr>
+                <w:rFonts w:ascii="BC Sans" w:hAnsi="BC Sans" w:hint="eastAsia"/>
               </w:rPr>
             </w:pPr>
             <w:r>
@@ -507,19 +395,11 @@
     </w:tbl>
     <w:p>
       <w:pPr>
-        <w:pStyle w:val="Normal"/>
-        <w:bidi w:val="0"/>
-        <w:spacing w:before="0" w:after="140"/>
-        <w:jc w:val="left"/>
-        <w:rPr>
-          <w:rFonts w:ascii="BC Sans" w:hAnsi="BC Sans"/>
-        </w:rPr>
-      </w:pPr>
-      <w:r>
-        <w:rPr>
-          <w:rFonts w:ascii="BC Sans" w:hAnsi="BC Sans"/>
-        </w:rPr>
-      </w:r>
+        <w:spacing w:after="140"/>
+        <w:rPr>
+          <w:rFonts w:ascii="BC Sans" w:hAnsi="BC Sans" w:hint="eastAsia"/>
+        </w:rPr>
+      </w:pPr>
     </w:p>
     <w:p>
       <w:pPr>
@@ -528,9 +408,8 @@
           <w:ilvl w:val="0"/>
           <w:numId w:val="0"/>
         </w:numPr>
-        <w:ind w:left="0" w:hanging="0"/>
-        <w:rPr>
-          <w:rFonts w:ascii="BC Sans" w:hAnsi="BC Sans"/>
+        <w:rPr>
+          <w:rFonts w:ascii="BC Sans" w:hAnsi="BC Sans" w:hint="eastAsia"/>
         </w:rPr>
       </w:pPr>
       <w:r>
@@ -543,8 +422,6 @@
     <w:tbl>
       <w:tblPr>
         <w:tblW w:w="10885" w:type="dxa"/>
-        <w:jc w:val="left"/>
-        <w:tblInd w:w="0" w:type="dxa"/>
         <w:tblLayout w:type="fixed"/>
         <w:tblCellMar>
           <w:top w:w="55" w:type="dxa"/>
@@ -552,25 +429,23 @@
           <w:bottom w:w="55" w:type="dxa"/>
           <w:right w:w="55" w:type="dxa"/>
         </w:tblCellMar>
+        <w:tblLook w:val="04A0" w:firstRow="1" w:lastRow="0" w:firstColumn="1" w:lastColumn="0" w:noHBand="0" w:noVBand="1"/>
       </w:tblPr>
       <w:tblGrid>
         <w:gridCol w:w="4188"/>
-        <w:gridCol w:w="6696"/>
+        <w:gridCol w:w="6697"/>
       </w:tblGrid>
       <w:tr>
-        <w:trPr/>
         <w:tc>
           <w:tcPr>
             <w:tcW w:w="4188" w:type="dxa"/>
-            <w:tcBorders/>
-          </w:tcPr>
-          <w:p>
-            <w:pPr>
-              <w:pStyle w:val="TextBody"/>
-              <w:widowControl w:val="false"/>
-              <w:spacing w:before="0" w:after="140"/>
-              <w:rPr>
-                <w:rFonts w:ascii="BC Sans" w:hAnsi="BC Sans"/>
+          </w:tcPr>
+          <w:p>
+            <w:pPr>
+              <w:pStyle w:val="BodyText"/>
+              <w:widowControl w:val="0"/>
+              <w:rPr>
+                <w:rFonts w:ascii="BC Sans" w:hAnsi="BC Sans" w:hint="eastAsia"/>
                 <w:b/>
                 <w:bCs/>
               </w:rPr>
@@ -588,14 +463,12 @@
         <w:tc>
           <w:tcPr>
             <w:tcW w:w="6696" w:type="dxa"/>
-            <w:tcBorders/>
           </w:tcPr>
           <w:p>
             <w:pPr>
               <w:pStyle w:val="TableContents"/>
-              <w:widowControl w:val="false"/>
-              <w:rPr>
-                <w:rFonts w:ascii="BC Sans" w:hAnsi="BC Sans"/>
+              <w:rPr>
+                <w:rFonts w:ascii="BC Sans" w:hAnsi="BC Sans" w:hint="eastAsia"/>
               </w:rPr>
             </w:pPr>
             <w:r>
@@ -608,19 +481,16 @@
         </w:tc>
       </w:tr>
       <w:tr>
-        <w:trPr/>
         <w:tc>
           <w:tcPr>
             <w:tcW w:w="4188" w:type="dxa"/>
-            <w:tcBorders/>
-          </w:tcPr>
-          <w:p>
-            <w:pPr>
-              <w:pStyle w:val="TextBody"/>
-              <w:widowControl w:val="false"/>
-              <w:spacing w:before="0" w:after="140"/>
-              <w:rPr>
-                <w:rFonts w:ascii="BC Sans" w:hAnsi="BC Sans"/>
+          </w:tcPr>
+          <w:p>
+            <w:pPr>
+              <w:pStyle w:val="BodyText"/>
+              <w:widowControl w:val="0"/>
+              <w:rPr>
+                <w:rFonts w:ascii="BC Sans" w:hAnsi="BC Sans" w:hint="eastAsia"/>
                 <w:b/>
                 <w:bCs/>
               </w:rPr>
@@ -638,14 +508,12 @@
         <w:tc>
           <w:tcPr>
             <w:tcW w:w="6696" w:type="dxa"/>
-            <w:tcBorders/>
           </w:tcPr>
           <w:p>
             <w:pPr>
               <w:pStyle w:val="TableContents"/>
-              <w:widowControl w:val="false"/>
-              <w:rPr>
-                <w:rFonts w:ascii="BC Sans" w:hAnsi="BC Sans"/>
+              <w:rPr>
+                <w:rFonts w:ascii="BC Sans" w:hAnsi="BC Sans" w:hint="eastAsia"/>
               </w:rPr>
             </w:pPr>
             <w:r>
@@ -658,19 +526,16 @@
         </w:tc>
       </w:tr>
       <w:tr>
-        <w:trPr/>
         <w:tc>
           <w:tcPr>
             <w:tcW w:w="4188" w:type="dxa"/>
-            <w:tcBorders/>
-          </w:tcPr>
-          <w:p>
-            <w:pPr>
-              <w:pStyle w:val="TextBody"/>
-              <w:widowControl w:val="false"/>
-              <w:spacing w:before="0" w:after="140"/>
-              <w:rPr>
-                <w:rFonts w:ascii="BC Sans" w:hAnsi="BC Sans"/>
+          </w:tcPr>
+          <w:p>
+            <w:pPr>
+              <w:pStyle w:val="BodyText"/>
+              <w:widowControl w:val="0"/>
+              <w:rPr>
+                <w:rFonts w:ascii="BC Sans" w:hAnsi="BC Sans" w:hint="eastAsia"/>
                 <w:b/>
                 <w:bCs/>
               </w:rPr>
@@ -688,14 +553,12 @@
         <w:tc>
           <w:tcPr>
             <w:tcW w:w="6696" w:type="dxa"/>
-            <w:tcBorders/>
           </w:tcPr>
           <w:p>
             <w:pPr>
               <w:pStyle w:val="TableContents"/>
-              <w:widowControl w:val="false"/>
-              <w:rPr>
-                <w:rFonts w:ascii="BC Sans" w:hAnsi="BC Sans"/>
+              <w:rPr>
+                <w:rFonts w:ascii="BC Sans" w:hAnsi="BC Sans" w:hint="eastAsia"/>
               </w:rPr>
             </w:pPr>
             <w:r>
@@ -708,19 +571,16 @@
         </w:tc>
       </w:tr>
       <w:tr>
-        <w:trPr/>
         <w:tc>
           <w:tcPr>
             <w:tcW w:w="4188" w:type="dxa"/>
-            <w:tcBorders/>
-          </w:tcPr>
-          <w:p>
-            <w:pPr>
-              <w:pStyle w:val="TextBody"/>
-              <w:widowControl w:val="false"/>
-              <w:spacing w:before="0" w:after="140"/>
-              <w:rPr>
-                <w:rFonts w:ascii="BC Sans" w:hAnsi="BC Sans"/>
+          </w:tcPr>
+          <w:p>
+            <w:pPr>
+              <w:pStyle w:val="BodyText"/>
+              <w:widowControl w:val="0"/>
+              <w:rPr>
+                <w:rFonts w:ascii="BC Sans" w:hAnsi="BC Sans" w:hint="eastAsia"/>
                 <w:b/>
                 <w:bCs/>
               </w:rPr>
@@ -738,14 +598,12 @@
         <w:tc>
           <w:tcPr>
             <w:tcW w:w="6696" w:type="dxa"/>
-            <w:tcBorders/>
           </w:tcPr>
           <w:p>
             <w:pPr>
               <w:pStyle w:val="TableContents"/>
-              <w:widowControl w:val="false"/>
-              <w:rPr>
-                <w:rFonts w:ascii="BC Sans" w:hAnsi="BC Sans"/>
+              <w:rPr>
+                <w:rFonts w:ascii="BC Sans" w:hAnsi="BC Sans" w:hint="eastAsia"/>
               </w:rPr>
             </w:pPr>
             <w:r>
@@ -758,19 +616,16 @@
         </w:tc>
       </w:tr>
       <w:tr>
-        <w:trPr/>
         <w:tc>
           <w:tcPr>
             <w:tcW w:w="4188" w:type="dxa"/>
-            <w:tcBorders/>
-          </w:tcPr>
-          <w:p>
-            <w:pPr>
-              <w:pStyle w:val="TextBody"/>
-              <w:widowControl w:val="false"/>
-              <w:spacing w:before="0" w:after="140"/>
-              <w:rPr>
-                <w:rFonts w:ascii="BC Sans" w:hAnsi="BC Sans"/>
+          </w:tcPr>
+          <w:p>
+            <w:pPr>
+              <w:pStyle w:val="BodyText"/>
+              <w:widowControl w:val="0"/>
+              <w:rPr>
+                <w:rFonts w:ascii="BC Sans" w:hAnsi="BC Sans" w:hint="eastAsia"/>
                 <w:b/>
                 <w:bCs/>
               </w:rPr>
@@ -788,14 +643,12 @@
         <w:tc>
           <w:tcPr>
             <w:tcW w:w="6696" w:type="dxa"/>
-            <w:tcBorders/>
           </w:tcPr>
           <w:p>
             <w:pPr>
               <w:pStyle w:val="TableContents"/>
-              <w:widowControl w:val="false"/>
-              <w:rPr>
-                <w:rFonts w:ascii="BC Sans" w:hAnsi="BC Sans"/>
+              <w:rPr>
+                <w:rFonts w:ascii="BC Sans" w:hAnsi="BC Sans" w:hint="eastAsia"/>
               </w:rPr>
             </w:pPr>
             <w:r>
@@ -808,19 +661,16 @@
         </w:tc>
       </w:tr>
       <w:tr>
-        <w:trPr/>
         <w:tc>
           <w:tcPr>
             <w:tcW w:w="4188" w:type="dxa"/>
-            <w:tcBorders/>
-          </w:tcPr>
-          <w:p>
-            <w:pPr>
-              <w:pStyle w:val="TextBody"/>
-              <w:widowControl w:val="false"/>
-              <w:spacing w:before="0" w:after="140"/>
-              <w:rPr>
-                <w:rFonts w:ascii="BC Sans" w:hAnsi="BC Sans"/>
+          </w:tcPr>
+          <w:p>
+            <w:pPr>
+              <w:pStyle w:val="BodyText"/>
+              <w:widowControl w:val="0"/>
+              <w:rPr>
+                <w:rFonts w:ascii="BC Sans" w:hAnsi="BC Sans" w:hint="eastAsia"/>
                 <w:b/>
                 <w:bCs/>
               </w:rPr>
@@ -838,14 +688,12 @@
         <w:tc>
           <w:tcPr>
             <w:tcW w:w="6696" w:type="dxa"/>
-            <w:tcBorders/>
           </w:tcPr>
           <w:p>
             <w:pPr>
               <w:pStyle w:val="TableContents"/>
-              <w:widowControl w:val="false"/>
-              <w:rPr>
-                <w:rFonts w:ascii="BC Sans" w:hAnsi="BC Sans"/>
+              <w:rPr>
+                <w:rFonts w:ascii="BC Sans" w:hAnsi="BC Sans" w:hint="eastAsia"/>
               </w:rPr>
             </w:pPr>
             <w:r>
@@ -858,19 +706,16 @@
         </w:tc>
       </w:tr>
       <w:tr>
-        <w:trPr/>
         <w:tc>
           <w:tcPr>
             <w:tcW w:w="4188" w:type="dxa"/>
-            <w:tcBorders/>
-          </w:tcPr>
-          <w:p>
-            <w:pPr>
-              <w:pStyle w:val="TextBody"/>
-              <w:widowControl w:val="false"/>
-              <w:spacing w:before="0" w:after="140"/>
-              <w:rPr>
-                <w:rFonts w:ascii="BC Sans" w:hAnsi="BC Sans"/>
+          </w:tcPr>
+          <w:p>
+            <w:pPr>
+              <w:pStyle w:val="BodyText"/>
+              <w:widowControl w:val="0"/>
+              <w:rPr>
+                <w:rFonts w:ascii="BC Sans" w:hAnsi="BC Sans" w:hint="eastAsia"/>
                 <w:b/>
                 <w:bCs/>
               </w:rPr>
@@ -888,14 +733,12 @@
         <w:tc>
           <w:tcPr>
             <w:tcW w:w="6696" w:type="dxa"/>
-            <w:tcBorders/>
           </w:tcPr>
           <w:p>
             <w:pPr>
               <w:pStyle w:val="TableContents"/>
-              <w:widowControl w:val="false"/>
-              <w:rPr>
-                <w:rFonts w:ascii="BC Sans" w:hAnsi="BC Sans"/>
+              <w:rPr>
+                <w:rFonts w:ascii="BC Sans" w:hAnsi="BC Sans" w:hint="eastAsia"/>
               </w:rPr>
             </w:pPr>
             <w:r>
@@ -912,22 +755,14 @@
       <w:pPr>
         <w:pStyle w:val="Heading3"/>
         <w:rPr>
-          <w:b w:val="false"/>
-          <w:bCs w:val="false"/>
+          <w:rFonts w:hint="eastAsia"/>
+          <w:b w:val="0"/>
+          <w:bCs w:val="0"/>
           <w:color w:val="565656"/>
           <w:sz w:val="26"/>
           <w:szCs w:val="26"/>
         </w:rPr>
       </w:pPr>
-      <w:r>
-        <w:rPr>
-          <w:b w:val="false"/>
-          <w:bCs w:val="false"/>
-          <w:color w:val="565656"/>
-          <w:sz w:val="26"/>
-          <w:szCs w:val="26"/>
-        </w:rPr>
-      </w:r>
     </w:p>
     <w:p>
       <w:pPr>
@@ -936,9 +771,8 @@
           <w:ilvl w:val="0"/>
           <w:numId w:val="0"/>
         </w:numPr>
-        <w:ind w:left="0" w:hanging="0"/>
-        <w:rPr>
-          <w:rFonts w:ascii="BC Sans" w:hAnsi="BC Sans"/>
+        <w:rPr>
+          <w:rFonts w:ascii="BC Sans" w:hAnsi="BC Sans" w:hint="eastAsia"/>
         </w:rPr>
       </w:pPr>
       <w:r>
@@ -959,8 +793,8 @@
       <w:r>
         <w:rPr>
           <w:rFonts w:ascii="BC Sans" w:hAnsi="BC Sans"/>
-          <w:b w:val="false"/>
-          <w:bCs w:val="false"/>
+          <w:b w:val="0"/>
+          <w:bCs w:val="0"/>
           <w:color w:val="B85C00"/>
           <w:sz w:val="16"/>
           <w:szCs w:val="16"/>
@@ -980,8 +814,6 @@
     <w:tbl>
       <w:tblPr>
         <w:tblW w:w="10885" w:type="dxa"/>
-        <w:jc w:val="left"/>
-        <w:tblInd w:w="0" w:type="dxa"/>
         <w:tblLayout w:type="fixed"/>
         <w:tblCellMar>
           <w:top w:w="55" w:type="dxa"/>
@@ -989,25 +821,23 @@
           <w:bottom w:w="55" w:type="dxa"/>
           <w:right w:w="55" w:type="dxa"/>
         </w:tblCellMar>
+        <w:tblLook w:val="04A0" w:firstRow="1" w:lastRow="0" w:firstColumn="1" w:lastColumn="0" w:noHBand="0" w:noVBand="1"/>
       </w:tblPr>
       <w:tblGrid>
         <w:gridCol w:w="4188"/>
-        <w:gridCol w:w="6696"/>
+        <w:gridCol w:w="6697"/>
       </w:tblGrid>
       <w:tr>
-        <w:trPr/>
         <w:tc>
           <w:tcPr>
             <w:tcW w:w="4188" w:type="dxa"/>
-            <w:tcBorders/>
-          </w:tcPr>
-          <w:p>
-            <w:pPr>
-              <w:pStyle w:val="TextBody"/>
-              <w:widowControl w:val="false"/>
-              <w:spacing w:before="0" w:after="140"/>
-              <w:rPr>
-                <w:rFonts w:ascii="BC Sans" w:hAnsi="BC Sans"/>
+          </w:tcPr>
+          <w:p>
+            <w:pPr>
+              <w:pStyle w:val="BodyText"/>
+              <w:widowControl w:val="0"/>
+              <w:rPr>
+                <w:rFonts w:ascii="BC Sans" w:hAnsi="BC Sans" w:hint="eastAsia"/>
                 <w:b/>
                 <w:bCs/>
               </w:rPr>
@@ -1025,14 +855,12 @@
         <w:tc>
           <w:tcPr>
             <w:tcW w:w="6696" w:type="dxa"/>
-            <w:tcBorders/>
           </w:tcPr>
           <w:p>
             <w:pPr>
               <w:pStyle w:val="TableContents"/>
-              <w:widowControl w:val="false"/>
-              <w:rPr>
-                <w:rFonts w:ascii="BC Sans" w:hAnsi="BC Sans"/>
+              <w:rPr>
+                <w:rFonts w:ascii="BC Sans" w:hAnsi="BC Sans" w:hint="eastAsia"/>
               </w:rPr>
             </w:pPr>
             <w:r>
@@ -1048,8 +876,8 @@
     <w:p>
       <w:pPr>
         <w:pStyle w:val="TableContents"/>
-        <w:widowControl w:val="false"/>
-        <w:rPr>
+        <w:rPr>
+          <w:rFonts w:hint="eastAsia"/>
           <w:sz w:val="16"/>
           <w:szCs w:val="16"/>
         </w:rPr>
@@ -1061,54 +889,12 @@
           <w:sz w:val="16"/>
           <w:szCs w:val="16"/>
         </w:rPr>
-        <w:t>{d.isOCPDesignation:ifEQ(No):</w:t>
-      </w:r>
-      <w:r>
-        <w:rPr>
-          <w:rFonts w:ascii="BC Sans" w:hAnsi="BC Sans"/>
-          <w:b w:val="false"/>
-          <w:bCs w:val="false"/>
-          <w:color w:val="B85C00"/>
-          <w:sz w:val="16"/>
-          <w:szCs w:val="16"/>
-        </w:rPr>
-        <w:t>showEnd</w:t>
-      </w:r>
-      <w:r>
-        <w:rPr>
-          <w:rFonts w:ascii="BC Sans" w:hAnsi="BC Sans"/>
-          <w:color w:val="B85C00"/>
-          <w:sz w:val="16"/>
-          <w:szCs w:val="16"/>
-        </w:rPr>
-        <w:t>}{d.isOCPDesignation:ifEQ(Yes):or(.isOCPDesignation):ifEM():</w:t>
-      </w:r>
-      <w:r>
-        <w:rPr>
-          <w:rFonts w:ascii="BC Sans" w:hAnsi="BC Sans"/>
-          <w:b w:val="false"/>
-          <w:bCs w:val="false"/>
-          <w:color w:val="B85C00"/>
-          <w:sz w:val="16"/>
-          <w:szCs w:val="16"/>
-        </w:rPr>
-        <w:t>showBegin</w:t>
-      </w:r>
-      <w:r>
-        <w:rPr>
-          <w:rFonts w:ascii="BC Sans" w:hAnsi="BC Sans"/>
-          <w:color w:val="B85C00"/>
-          <w:sz w:val="16"/>
-          <w:szCs w:val="16"/>
-        </w:rPr>
-        <w:t>}</w:t>
+        <w:t>{d.isOCPDesignation:ifEQ(No):showEnd}{d.isOCPDesignation:ifEQ(Yes):or(.isOCPDesignation):ifEM():showBegin}</w:t>
       </w:r>
     </w:p>
     <w:tbl>
       <w:tblPr>
         <w:tblW w:w="10885" w:type="dxa"/>
-        <w:jc w:val="left"/>
-        <w:tblInd w:w="0" w:type="dxa"/>
         <w:tblLayout w:type="fixed"/>
         <w:tblCellMar>
           <w:top w:w="55" w:type="dxa"/>
@@ -1116,25 +902,23 @@
           <w:bottom w:w="55" w:type="dxa"/>
           <w:right w:w="55" w:type="dxa"/>
         </w:tblCellMar>
+        <w:tblLook w:val="04A0" w:firstRow="1" w:lastRow="0" w:firstColumn="1" w:lastColumn="0" w:noHBand="0" w:noVBand="1"/>
       </w:tblPr>
       <w:tblGrid>
         <w:gridCol w:w="4188"/>
-        <w:gridCol w:w="6696"/>
+        <w:gridCol w:w="6697"/>
       </w:tblGrid>
       <w:tr>
-        <w:trPr/>
         <w:tc>
           <w:tcPr>
             <w:tcW w:w="4188" w:type="dxa"/>
-            <w:tcBorders/>
-          </w:tcPr>
-          <w:p>
-            <w:pPr>
-              <w:pStyle w:val="TextBody"/>
-              <w:widowControl w:val="false"/>
-              <w:spacing w:before="0" w:after="140"/>
-              <w:rPr>
-                <w:rFonts w:ascii="BC Sans" w:hAnsi="BC Sans"/>
+          </w:tcPr>
+          <w:p>
+            <w:pPr>
+              <w:pStyle w:val="BodyText"/>
+              <w:widowControl w:val="0"/>
+              <w:rPr>
+                <w:rFonts w:ascii="BC Sans" w:hAnsi="BC Sans" w:hint="eastAsia"/>
                 <w:b/>
                 <w:bCs/>
               </w:rPr>
@@ -1152,14 +936,12 @@
         <w:tc>
           <w:tcPr>
             <w:tcW w:w="6696" w:type="dxa"/>
-            <w:tcBorders/>
           </w:tcPr>
           <w:p>
             <w:pPr>
               <w:pStyle w:val="TableContents"/>
-              <w:widowControl w:val="false"/>
-              <w:rPr>
-                <w:rFonts w:ascii="BC Sans" w:hAnsi="BC Sans"/>
+              <w:rPr>
+                <w:rFonts w:ascii="BC Sans" w:hAnsi="BC Sans" w:hint="eastAsia"/>
               </w:rPr>
             </w:pPr>
             <w:r>
@@ -1172,19 +954,16 @@
         </w:tc>
       </w:tr>
       <w:tr>
-        <w:trPr/>
         <w:tc>
           <w:tcPr>
             <w:tcW w:w="4188" w:type="dxa"/>
-            <w:tcBorders/>
-          </w:tcPr>
-          <w:p>
-            <w:pPr>
-              <w:pStyle w:val="TextBody"/>
-              <w:widowControl w:val="false"/>
-              <w:spacing w:before="0" w:after="140"/>
-              <w:rPr>
-                <w:rFonts w:ascii="BC Sans" w:hAnsi="BC Sans"/>
+          </w:tcPr>
+          <w:p>
+            <w:pPr>
+              <w:pStyle w:val="BodyText"/>
+              <w:widowControl w:val="0"/>
+              <w:rPr>
+                <w:rFonts w:ascii="BC Sans" w:hAnsi="BC Sans" w:hint="eastAsia"/>
                 <w:b/>
                 <w:bCs/>
               </w:rPr>
@@ -1202,14 +981,12 @@
         <w:tc>
           <w:tcPr>
             <w:tcW w:w="6696" w:type="dxa"/>
-            <w:tcBorders/>
           </w:tcPr>
           <w:p>
             <w:pPr>
               <w:pStyle w:val="TableContents"/>
-              <w:widowControl w:val="false"/>
-              <w:rPr>
-                <w:rFonts w:ascii="BC Sans" w:hAnsi="BC Sans"/>
+              <w:rPr>
+                <w:rFonts w:ascii="BC Sans" w:hAnsi="BC Sans" w:hint="eastAsia"/>
               </w:rPr>
             </w:pPr>
             <w:r>
@@ -1222,19 +999,16 @@
         </w:tc>
       </w:tr>
       <w:tr>
-        <w:trPr/>
         <w:tc>
           <w:tcPr>
             <w:tcW w:w="4188" w:type="dxa"/>
-            <w:tcBorders/>
-          </w:tcPr>
-          <w:p>
-            <w:pPr>
-              <w:pStyle w:val="TextBody"/>
-              <w:widowControl w:val="false"/>
-              <w:spacing w:before="0" w:after="140"/>
-              <w:rPr>
-                <w:rFonts w:ascii="BC Sans" w:hAnsi="BC Sans"/>
+          </w:tcPr>
+          <w:p>
+            <w:pPr>
+              <w:pStyle w:val="BodyText"/>
+              <w:widowControl w:val="0"/>
+              <w:rPr>
+                <w:rFonts w:ascii="BC Sans" w:hAnsi="BC Sans" w:hint="eastAsia"/>
                 <w:b/>
                 <w:bCs/>
               </w:rPr>
@@ -1252,14 +1026,12 @@
         <w:tc>
           <w:tcPr>
             <w:tcW w:w="6696" w:type="dxa"/>
-            <w:tcBorders/>
           </w:tcPr>
           <w:p>
             <w:pPr>
               <w:pStyle w:val="TableContents"/>
-              <w:widowControl w:val="false"/>
-              <w:rPr>
-                <w:rFonts w:ascii="BC Sans" w:hAnsi="BC Sans"/>
+              <w:rPr>
+                <w:rFonts w:ascii="BC Sans" w:hAnsi="BC Sans" w:hint="eastAsia"/>
               </w:rPr>
             </w:pPr>
             <w:r>
@@ -1272,19 +1044,16 @@
         </w:tc>
       </w:tr>
       <w:tr>
-        <w:trPr/>
         <w:tc>
           <w:tcPr>
             <w:tcW w:w="4188" w:type="dxa"/>
-            <w:tcBorders/>
-          </w:tcPr>
-          <w:p>
-            <w:pPr>
-              <w:pStyle w:val="TextBody"/>
-              <w:widowControl w:val="false"/>
-              <w:spacing w:before="0" w:after="140"/>
-              <w:rPr>
-                <w:rFonts w:ascii="BC Sans" w:hAnsi="BC Sans"/>
+          </w:tcPr>
+          <w:p>
+            <w:pPr>
+              <w:pStyle w:val="BodyText"/>
+              <w:widowControl w:val="0"/>
+              <w:rPr>
+                <w:rFonts w:ascii="BC Sans" w:hAnsi="BC Sans" w:hint="eastAsia"/>
                 <w:b/>
                 <w:bCs/>
               </w:rPr>
@@ -1302,14 +1071,12 @@
         <w:tc>
           <w:tcPr>
             <w:tcW w:w="6696" w:type="dxa"/>
-            <w:tcBorders/>
           </w:tcPr>
           <w:p>
             <w:pPr>
               <w:pStyle w:val="TableContents"/>
-              <w:widowControl w:val="false"/>
-              <w:rPr>
-                <w:rFonts w:ascii="BC Sans" w:hAnsi="BC Sans"/>
+              <w:rPr>
+                <w:rFonts w:ascii="BC Sans" w:hAnsi="BC Sans" w:hint="eastAsia"/>
               </w:rPr>
             </w:pPr>
             <w:r>
@@ -1325,8 +1092,8 @@
     <w:p>
       <w:pPr>
         <w:pStyle w:val="TableContents"/>
-        <w:widowControl w:val="false"/>
-        <w:rPr>
+        <w:rPr>
+          <w:rFonts w:hint="eastAsia"/>
           <w:sz w:val="16"/>
           <w:szCs w:val="16"/>
         </w:rPr>
@@ -1348,9 +1115,8 @@
           <w:ilvl w:val="0"/>
           <w:numId w:val="0"/>
         </w:numPr>
-        <w:ind w:left="0" w:hanging="0"/>
-        <w:rPr>
-          <w:rFonts w:ascii="BC Sans" w:hAnsi="BC Sans"/>
+        <w:rPr>
+          <w:rFonts w:ascii="BC Sans" w:hAnsi="BC Sans" w:hint="eastAsia"/>
         </w:rPr>
       </w:pPr>
       <w:r>
@@ -1371,8 +1137,8 @@
       <w:r>
         <w:rPr>
           <w:rFonts w:ascii="BC Sans" w:hAnsi="BC Sans"/>
-          <w:b w:val="false"/>
-          <w:bCs w:val="false"/>
+          <w:b w:val="0"/>
+          <w:bCs w:val="0"/>
           <w:color w:val="B85C00"/>
           <w:sz w:val="16"/>
           <w:szCs w:val="16"/>
@@ -1392,8 +1158,6 @@
     <w:tbl>
       <w:tblPr>
         <w:tblW w:w="10885" w:type="dxa"/>
-        <w:jc w:val="left"/>
-        <w:tblInd w:w="0" w:type="dxa"/>
         <w:tblLayout w:type="fixed"/>
         <w:tblCellMar>
           <w:top w:w="55" w:type="dxa"/>
@@ -1401,25 +1165,23 @@
           <w:bottom w:w="55" w:type="dxa"/>
           <w:right w:w="55" w:type="dxa"/>
         </w:tblCellMar>
+        <w:tblLook w:val="04A0" w:firstRow="1" w:lastRow="0" w:firstColumn="1" w:lastColumn="0" w:noHBand="0" w:noVBand="1"/>
       </w:tblPr>
       <w:tblGrid>
         <w:gridCol w:w="4188"/>
-        <w:gridCol w:w="6696"/>
+        <w:gridCol w:w="6697"/>
       </w:tblGrid>
       <w:tr>
-        <w:trPr/>
         <w:tc>
           <w:tcPr>
             <w:tcW w:w="4188" w:type="dxa"/>
-            <w:tcBorders/>
-          </w:tcPr>
-          <w:p>
-            <w:pPr>
-              <w:pStyle w:val="TextBody"/>
-              <w:widowControl w:val="false"/>
-              <w:spacing w:before="0" w:after="140"/>
-              <w:rPr>
-                <w:rFonts w:ascii="BC Sans" w:hAnsi="BC Sans"/>
+          </w:tcPr>
+          <w:p>
+            <w:pPr>
+              <w:pStyle w:val="BodyText"/>
+              <w:widowControl w:val="0"/>
+              <w:rPr>
+                <w:rFonts w:ascii="BC Sans" w:hAnsi="BC Sans" w:hint="eastAsia"/>
                 <w:b/>
                 <w:bCs/>
               </w:rPr>
@@ -1437,14 +1199,12 @@
         <w:tc>
           <w:tcPr>
             <w:tcW w:w="6696" w:type="dxa"/>
-            <w:tcBorders/>
           </w:tcPr>
           <w:p>
             <w:pPr>
               <w:pStyle w:val="TableContents"/>
-              <w:widowControl w:val="false"/>
-              <w:rPr>
-                <w:rFonts w:ascii="BC Sans" w:hAnsi="BC Sans"/>
+              <w:rPr>
+                <w:rFonts w:ascii="BC Sans" w:hAnsi="BC Sans" w:hint="eastAsia"/>
               </w:rPr>
             </w:pPr>
             <w:r>
@@ -1460,8 +1220,8 @@
     <w:p>
       <w:pPr>
         <w:pStyle w:val="TableContents"/>
-        <w:widowControl w:val="false"/>
-        <w:rPr>
+        <w:rPr>
+          <w:rFonts w:hint="eastAsia"/>
           <w:sz w:val="16"/>
           <w:szCs w:val="16"/>
         </w:rPr>
@@ -1473,54 +1233,12 @@
           <w:sz w:val="16"/>
           <w:szCs w:val="16"/>
         </w:rPr>
-        <w:t>{d.isSubjectToZoning:ifEQ(No):</w:t>
-      </w:r>
-      <w:r>
-        <w:rPr>
-          <w:rFonts w:ascii="BC Sans" w:hAnsi="BC Sans"/>
-          <w:b w:val="false"/>
-          <w:bCs w:val="false"/>
-          <w:color w:val="B85C00"/>
-          <w:sz w:val="16"/>
-          <w:szCs w:val="16"/>
-        </w:rPr>
-        <w:t>showEnd</w:t>
-      </w:r>
-      <w:r>
-        <w:rPr>
-          <w:rFonts w:ascii="BC Sans" w:hAnsi="BC Sans"/>
-          <w:color w:val="B85C00"/>
-          <w:sz w:val="16"/>
-          <w:szCs w:val="16"/>
-        </w:rPr>
-        <w:t>}{d.isSubjectToZoning:ifEQ(Yes):or(.isSubjectToZoning):ifEM():</w:t>
-      </w:r>
-      <w:r>
-        <w:rPr>
-          <w:rFonts w:ascii="BC Sans" w:hAnsi="BC Sans"/>
-          <w:b w:val="false"/>
-          <w:bCs w:val="false"/>
-          <w:color w:val="B85C00"/>
-          <w:sz w:val="16"/>
-          <w:szCs w:val="16"/>
-        </w:rPr>
-        <w:t>showBegin</w:t>
-      </w:r>
-      <w:r>
-        <w:rPr>
-          <w:rFonts w:ascii="BC Sans" w:hAnsi="BC Sans"/>
-          <w:color w:val="B85C00"/>
-          <w:sz w:val="16"/>
-          <w:szCs w:val="16"/>
-        </w:rPr>
-        <w:t>}</w:t>
+        <w:t>{d.isSubjectToZoning:ifEQ(No):showEnd}{d.isSubjectToZoning:ifEQ(Yes):or(.isSubjectToZoning):ifEM():showBegin}</w:t>
       </w:r>
     </w:p>
     <w:tbl>
       <w:tblPr>
         <w:tblW w:w="10885" w:type="dxa"/>
-        <w:jc w:val="left"/>
-        <w:tblInd w:w="0" w:type="dxa"/>
         <w:tblLayout w:type="fixed"/>
         <w:tblCellMar>
           <w:top w:w="55" w:type="dxa"/>
@@ -1528,25 +1246,23 @@
           <w:bottom w:w="55" w:type="dxa"/>
           <w:right w:w="55" w:type="dxa"/>
         </w:tblCellMar>
+        <w:tblLook w:val="04A0" w:firstRow="1" w:lastRow="0" w:firstColumn="1" w:lastColumn="0" w:noHBand="0" w:noVBand="1"/>
       </w:tblPr>
       <w:tblGrid>
         <w:gridCol w:w="4188"/>
-        <w:gridCol w:w="6696"/>
+        <w:gridCol w:w="6697"/>
       </w:tblGrid>
       <w:tr>
-        <w:trPr/>
         <w:tc>
           <w:tcPr>
             <w:tcW w:w="4188" w:type="dxa"/>
-            <w:tcBorders/>
-          </w:tcPr>
-          <w:p>
-            <w:pPr>
-              <w:pStyle w:val="TextBody"/>
-              <w:widowControl w:val="false"/>
-              <w:spacing w:before="0" w:after="140"/>
-              <w:rPr>
-                <w:rFonts w:ascii="BC Sans" w:hAnsi="BC Sans"/>
+          </w:tcPr>
+          <w:p>
+            <w:pPr>
+              <w:pStyle w:val="BodyText"/>
+              <w:widowControl w:val="0"/>
+              <w:rPr>
+                <w:rFonts w:ascii="BC Sans" w:hAnsi="BC Sans" w:hint="eastAsia"/>
                 <w:b/>
                 <w:bCs/>
               </w:rPr>
@@ -1564,14 +1280,12 @@
         <w:tc>
           <w:tcPr>
             <w:tcW w:w="6696" w:type="dxa"/>
-            <w:tcBorders/>
           </w:tcPr>
           <w:p>
             <w:pPr>
               <w:pStyle w:val="TableContents"/>
-              <w:widowControl w:val="false"/>
-              <w:rPr>
-                <w:rFonts w:ascii="BC Sans" w:hAnsi="BC Sans"/>
+              <w:rPr>
+                <w:rFonts w:ascii="BC Sans" w:hAnsi="BC Sans" w:hint="eastAsia"/>
               </w:rPr>
             </w:pPr>
             <w:r>
@@ -1584,19 +1298,16 @@
         </w:tc>
       </w:tr>
       <w:tr>
-        <w:trPr/>
         <w:tc>
           <w:tcPr>
             <w:tcW w:w="4188" w:type="dxa"/>
-            <w:tcBorders/>
-          </w:tcPr>
-          <w:p>
-            <w:pPr>
-              <w:pStyle w:val="TextBody"/>
-              <w:widowControl w:val="false"/>
-              <w:spacing w:before="0" w:after="140"/>
-              <w:rPr>
-                <w:rFonts w:ascii="BC Sans" w:hAnsi="BC Sans"/>
+          </w:tcPr>
+          <w:p>
+            <w:pPr>
+              <w:pStyle w:val="BodyText"/>
+              <w:widowControl w:val="0"/>
+              <w:rPr>
+                <w:rFonts w:ascii="BC Sans" w:hAnsi="BC Sans" w:hint="eastAsia"/>
                 <w:b/>
                 <w:bCs/>
               </w:rPr>
@@ -1614,14 +1325,12 @@
         <w:tc>
           <w:tcPr>
             <w:tcW w:w="6696" w:type="dxa"/>
-            <w:tcBorders/>
           </w:tcPr>
           <w:p>
             <w:pPr>
               <w:pStyle w:val="TableContents"/>
-              <w:widowControl w:val="false"/>
-              <w:rPr>
-                <w:rFonts w:ascii="BC Sans" w:hAnsi="BC Sans"/>
+              <w:rPr>
+                <w:rFonts w:ascii="BC Sans" w:hAnsi="BC Sans" w:hint="eastAsia"/>
               </w:rPr>
             </w:pPr>
             <w:r>
@@ -1634,19 +1343,16 @@
         </w:tc>
       </w:tr>
       <w:tr>
-        <w:trPr/>
         <w:tc>
           <w:tcPr>
             <w:tcW w:w="4188" w:type="dxa"/>
-            <w:tcBorders/>
-          </w:tcPr>
-          <w:p>
-            <w:pPr>
-              <w:pStyle w:val="TextBody"/>
-              <w:widowControl w:val="false"/>
-              <w:spacing w:before="0" w:after="140"/>
-              <w:rPr>
-                <w:rFonts w:ascii="BC Sans" w:hAnsi="BC Sans"/>
+          </w:tcPr>
+          <w:p>
+            <w:pPr>
+              <w:pStyle w:val="BodyText"/>
+              <w:widowControl w:val="0"/>
+              <w:rPr>
+                <w:rFonts w:ascii="BC Sans" w:hAnsi="BC Sans" w:hint="eastAsia"/>
                 <w:b/>
                 <w:bCs/>
               </w:rPr>
@@ -1664,14 +1370,12 @@
         <w:tc>
           <w:tcPr>
             <w:tcW w:w="6696" w:type="dxa"/>
-            <w:tcBorders/>
           </w:tcPr>
           <w:p>
             <w:pPr>
               <w:pStyle w:val="TableContents"/>
-              <w:widowControl w:val="false"/>
-              <w:rPr>
-                <w:rFonts w:ascii="BC Sans" w:hAnsi="BC Sans"/>
+              <w:rPr>
+                <w:rFonts w:ascii="BC Sans" w:hAnsi="BC Sans" w:hint="eastAsia"/>
               </w:rPr>
             </w:pPr>
             <w:r>
@@ -1684,19 +1388,16 @@
         </w:tc>
       </w:tr>
       <w:tr>
-        <w:trPr/>
         <w:tc>
           <w:tcPr>
             <w:tcW w:w="4188" w:type="dxa"/>
-            <w:tcBorders/>
-          </w:tcPr>
-          <w:p>
-            <w:pPr>
-              <w:pStyle w:val="TextBody"/>
-              <w:widowControl w:val="false"/>
-              <w:spacing w:before="0" w:after="140"/>
-              <w:rPr>
-                <w:rFonts w:ascii="BC Sans" w:hAnsi="BC Sans"/>
+          </w:tcPr>
+          <w:p>
+            <w:pPr>
+              <w:pStyle w:val="BodyText"/>
+              <w:widowControl w:val="0"/>
+              <w:rPr>
+                <w:rFonts w:ascii="BC Sans" w:hAnsi="BC Sans" w:hint="eastAsia"/>
                 <w:b/>
                 <w:bCs/>
               </w:rPr>
@@ -1714,14 +1415,12 @@
         <w:tc>
           <w:tcPr>
             <w:tcW w:w="6696" w:type="dxa"/>
-            <w:tcBorders/>
           </w:tcPr>
           <w:p>
             <w:pPr>
               <w:pStyle w:val="TableContents"/>
-              <w:widowControl w:val="false"/>
-              <w:rPr>
-                <w:rFonts w:ascii="BC Sans" w:hAnsi="BC Sans"/>
+              <w:rPr>
+                <w:rFonts w:ascii="BC Sans" w:hAnsi="BC Sans" w:hint="eastAsia"/>
               </w:rPr>
             </w:pPr>
             <w:r>
@@ -1734,19 +1433,16 @@
         </w:tc>
       </w:tr>
       <w:tr>
-        <w:trPr/>
         <w:tc>
           <w:tcPr>
             <w:tcW w:w="4188" w:type="dxa"/>
-            <w:tcBorders/>
-          </w:tcPr>
-          <w:p>
-            <w:pPr>
-              <w:pStyle w:val="TextBody"/>
-              <w:widowControl w:val="false"/>
-              <w:spacing w:before="0" w:after="140"/>
-              <w:rPr>
-                <w:rFonts w:ascii="BC Sans" w:hAnsi="BC Sans"/>
+          </w:tcPr>
+          <w:p>
+            <w:pPr>
+              <w:pStyle w:val="BodyText"/>
+              <w:widowControl w:val="0"/>
+              <w:rPr>
+                <w:rFonts w:ascii="BC Sans" w:hAnsi="BC Sans" w:hint="eastAsia"/>
                 <w:b/>
                 <w:bCs/>
               </w:rPr>
@@ -1764,14 +1460,12 @@
         <w:tc>
           <w:tcPr>
             <w:tcW w:w="6696" w:type="dxa"/>
-            <w:tcBorders/>
           </w:tcPr>
           <w:p>
             <w:pPr>
               <w:pStyle w:val="TableContents"/>
-              <w:widowControl w:val="false"/>
-              <w:rPr>
-                <w:rFonts w:ascii="BC Sans" w:hAnsi="BC Sans"/>
+              <w:rPr>
+                <w:rFonts w:ascii="BC Sans" w:hAnsi="BC Sans" w:hint="eastAsia"/>
               </w:rPr>
             </w:pPr>
             <w:r>
@@ -1787,8 +1481,8 @@
     <w:p>
       <w:pPr>
         <w:pStyle w:val="TableContents"/>
-        <w:widowControl w:val="false"/>
-        <w:rPr>
+        <w:rPr>
+          <w:rFonts w:hint="eastAsia"/>
           <w:sz w:val="16"/>
           <w:szCs w:val="16"/>
         </w:rPr>
@@ -1800,27 +1494,7 @@
           <w:sz w:val="16"/>
           <w:szCs w:val="16"/>
         </w:rPr>
-        <w:t>{d.isSubjectToZoning:ifEQ(Yes):or(.isSubjectToZoning):ifEM():</w:t>
-      </w:r>
-      <w:r>
-        <w:rPr>
-          <w:rFonts w:ascii="BC Sans" w:hAnsi="BC Sans"/>
-          <w:b w:val="false"/>
-          <w:bCs w:val="false"/>
-          <w:color w:val="B85C00"/>
-          <w:sz w:val="16"/>
-          <w:szCs w:val="16"/>
-        </w:rPr>
-        <w:t>showEnd</w:t>
-      </w:r>
-      <w:r>
-        <w:rPr>
-          <w:rFonts w:ascii="BC Sans" w:hAnsi="BC Sans"/>
-          <w:color w:val="B85C00"/>
-          <w:sz w:val="16"/>
-          <w:szCs w:val="16"/>
-        </w:rPr>
-        <w:t>}</w:t>
+        <w:t>{d.isSubjectToZoning:ifEQ(Yes):or(.isSubjectToZoning):ifEM():showEnd}</w:t>
       </w:r>
     </w:p>
     <w:p>
@@ -1830,23 +1504,21 @@
           <w:ilvl w:val="0"/>
           <w:numId w:val="0"/>
         </w:numPr>
-        <w:ind w:left="0" w:hanging="0"/>
+        <w:rPr>
+          <w:rFonts w:ascii="BC Sans" w:hAnsi="BC Sans" w:hint="eastAsia"/>
+        </w:rPr>
+      </w:pPr>
+      <w:r>
         <w:rPr>
           <w:rFonts w:ascii="BC Sans" w:hAnsi="BC Sans"/>
         </w:rPr>
-      </w:pPr>
-      <w:r>
-        <w:rPr>
-          <w:rFonts w:ascii="BC Sans" w:hAnsi="BC Sans"/>
-        </w:rPr>
+        <w:lastRenderedPageBreak/>
         <w:t>4. Resolutions</w:t>
       </w:r>
     </w:p>
     <w:tbl>
       <w:tblPr>
         <w:tblW w:w="10885" w:type="dxa"/>
-        <w:jc w:val="left"/>
-        <w:tblInd w:w="0" w:type="dxa"/>
         <w:tblLayout w:type="fixed"/>
         <w:tblCellMar>
           <w:top w:w="55" w:type="dxa"/>
@@ -1854,47 +1526,32 @@
           <w:bottom w:w="55" w:type="dxa"/>
           <w:right w:w="55" w:type="dxa"/>
         </w:tblCellMar>
+        <w:tblLook w:val="04A0" w:firstRow="1" w:lastRow="0" w:firstColumn="1" w:lastColumn="0" w:noHBand="0" w:noVBand="1"/>
       </w:tblPr>
       <w:tblGrid>
         <w:gridCol w:w="4188"/>
-        <w:gridCol w:w="6696"/>
+        <w:gridCol w:w="6697"/>
       </w:tblGrid>
       <w:tr>
-        <w:trPr/>
         <w:tc>
           <w:tcPr>
             <w:tcW w:w="4188" w:type="dxa"/>
-            <w:tcBorders/>
           </w:tcPr>
           <w:p>
             <w:pPr>
               <w:pStyle w:val="TableContents"/>
-              <w:widowControl w:val="false"/>
-              <w:rPr>
-                <w:rFonts w:ascii="BCSans;Noto Sans;Verdana;Arial;sans-serif" w:hAnsi="BCSans;Noto Sans;Verdana;Arial;sans-serif"/>
-                <w:b/>
-                <w:i w:val="false"/>
-                <w:i w:val="false"/>
-                <w:caps w:val="false"/>
-                <w:smallCaps w:val="false"/>
+              <w:rPr>
+                <w:rFonts w:ascii="BCSans;Noto Sans;Verdana;Arial;" w:hAnsi="BCSans;Noto Sans;Verdana;Arial;" w:hint="eastAsia"/>
+                <w:b/>
                 <w:color w:val="000000"/>
-                <w:spacing w:val="0"/>
-                <w:sz w:val="24"/>
-                <w:szCs w:val="24"/>
-              </w:rPr>
-            </w:pPr>
-            <w:r>
-              <w:rPr>
-                <w:rFonts w:ascii="BC Sans" w:hAnsi="BC Sans"/>
-                <w:b/>
-                <w:bCs/>
-                <w:i w:val="false"/>
-                <w:caps w:val="false"/>
-                <w:smallCaps w:val="false"/>
+              </w:rPr>
+            </w:pPr>
+            <w:r>
+              <w:rPr>
+                <w:rFonts w:ascii="BC Sans" w:hAnsi="BC Sans"/>
+                <w:b/>
+                <w:bCs/>
                 <w:color w:val="000000"/>
-                <w:spacing w:val="0"/>
-                <w:sz w:val="24"/>
-                <w:szCs w:val="24"/>
               </w:rPr>
               <w:t>What is the outcome of the Board/Council resolution?</w:t>
             </w:r>
@@ -1903,14 +1560,12 @@
         <w:tc>
           <w:tcPr>
             <w:tcW w:w="6696" w:type="dxa"/>
-            <w:tcBorders/>
           </w:tcPr>
           <w:p>
             <w:pPr>
               <w:pStyle w:val="TableContents"/>
-              <w:widowControl w:val="false"/>
-              <w:rPr>
-                <w:rFonts w:ascii="BC Sans" w:hAnsi="BC Sans"/>
+              <w:rPr>
+                <w:rFonts w:ascii="BC Sans" w:hAnsi="BC Sans" w:hint="eastAsia"/>
               </w:rPr>
             </w:pPr>
             <w:r>
@@ -1925,16 +1580,10 @@
     </w:tbl>
     <w:p>
       <w:pPr>
-        <w:pStyle w:val="Normal"/>
-        <w:rPr>
-          <w:rFonts w:ascii="BC Sans" w:hAnsi="BC Sans"/>
-        </w:rPr>
-      </w:pPr>
-      <w:r>
-        <w:rPr>
-          <w:rFonts w:ascii="BC Sans" w:hAnsi="BC Sans"/>
-        </w:rPr>
-      </w:r>
+        <w:rPr>
+          <w:rFonts w:ascii="BC Sans" w:hAnsi="BC Sans" w:hint="eastAsia"/>
+        </w:rPr>
+      </w:pPr>
     </w:p>
     <w:p>
       <w:pPr>
@@ -1943,9 +1592,8 @@
           <w:ilvl w:val="0"/>
           <w:numId w:val="0"/>
         </w:numPr>
-        <w:ind w:left="0" w:hanging="0"/>
-        <w:rPr>
-          <w:rFonts w:ascii="BC Sans" w:hAnsi="BC Sans"/>
+        <w:rPr>
+          <w:rFonts w:ascii="BC Sans" w:hAnsi="BC Sans" w:hint="eastAsia"/>
         </w:rPr>
       </w:pPr>
       <w:r>
@@ -1958,8 +1606,8 @@
     <w:p>
       <w:pPr>
         <w:pStyle w:val="TableContents"/>
-        <w:widowControl w:val="false"/>
-        <w:rPr>
+        <w:rPr>
+          <w:rFonts w:hint="eastAsia"/>
           <w:color w:val="B85C00"/>
         </w:rPr>
       </w:pPr>
@@ -1968,30 +1616,12 @@
           <w:rFonts w:ascii="BC Sans" w:hAnsi="BC Sans"/>
           <w:color w:val="B85C00"/>
         </w:rPr>
-        <w:t>{d.attachments:len():ifGT(0):</w:t>
-      </w:r>
-      <w:r>
-        <w:rPr>
-          <w:rFonts w:ascii="BC Sans" w:hAnsi="BC Sans"/>
-          <w:b w:val="false"/>
-          <w:bCs w:val="false"/>
-          <w:color w:val="B85C00"/>
-        </w:rPr>
-        <w:t>showBegin</w:t>
-      </w:r>
-      <w:r>
-        <w:rPr>
-          <w:rFonts w:ascii="BC Sans" w:hAnsi="BC Sans"/>
-          <w:color w:val="B85C00"/>
-        </w:rPr>
-        <w:t>}</w:t>
+        <w:t>{d.attachments:len():ifGT(0):showBegin}</w:t>
       </w:r>
     </w:p>
     <w:tbl>
       <w:tblPr>
         <w:tblW w:w="5000" w:type="pct"/>
-        <w:jc w:val="left"/>
-        <w:tblInd w:w="0" w:type="dxa"/>
         <w:tblLayout w:type="fixed"/>
         <w:tblCellMar>
           <w:top w:w="55" w:type="dxa"/>
@@ -1999,25 +1629,23 @@
           <w:bottom w:w="55" w:type="dxa"/>
           <w:right w:w="55" w:type="dxa"/>
         </w:tblCellMar>
+        <w:tblLook w:val="04A0" w:firstRow="1" w:lastRow="0" w:firstColumn="1" w:lastColumn="0" w:noHBand="0" w:noVBand="1"/>
       </w:tblPr>
       <w:tblGrid>
         <w:gridCol w:w="5445"/>
-        <w:gridCol w:w="5445"/>
+        <w:gridCol w:w="5446"/>
       </w:tblGrid>
       <w:tr>
-        <w:trPr/>
         <w:tc>
           <w:tcPr>
             <w:tcW w:w="5445" w:type="dxa"/>
-            <w:tcBorders/>
-          </w:tcPr>
-          <w:p>
-            <w:pPr>
-              <w:pStyle w:val="TextBody"/>
-              <w:widowControl w:val="false"/>
-              <w:spacing w:before="0" w:after="140"/>
-              <w:rPr>
-                <w:rFonts w:ascii="BC Sans" w:hAnsi="BC Sans"/>
+          </w:tcPr>
+          <w:p>
+            <w:pPr>
+              <w:pStyle w:val="BodyText"/>
+              <w:widowControl w:val="0"/>
+              <w:rPr>
+                <w:rFonts w:ascii="BC Sans" w:hAnsi="BC Sans" w:hint="eastAsia"/>
                 <w:b/>
                 <w:bCs/>
               </w:rPr>
@@ -2035,13 +1663,12 @@
         <w:tc>
           <w:tcPr>
             <w:tcW w:w="5445" w:type="dxa"/>
-            <w:tcBorders/>
           </w:tcPr>
           <w:p>
             <w:pPr>
               <w:pStyle w:val="TableContents"/>
-              <w:widowControl w:val="false"/>
-              <w:rPr>
+              <w:rPr>
+                <w:rFonts w:hint="eastAsia"/>
                 <w:b/>
                 <w:bCs/>
               </w:rPr>
@@ -2058,19 +1685,16 @@
         </w:tc>
       </w:tr>
       <w:tr>
-        <w:trPr/>
         <w:tc>
           <w:tcPr>
             <w:tcW w:w="5445" w:type="dxa"/>
-            <w:tcBorders/>
-          </w:tcPr>
-          <w:p>
-            <w:pPr>
-              <w:pStyle w:val="TextBody"/>
-              <w:widowControl w:val="false"/>
-              <w:spacing w:before="0" w:after="140"/>
-              <w:rPr>
-                <w:rFonts w:ascii="BC Sans" w:hAnsi="BC Sans"/>
+          </w:tcPr>
+          <w:p>
+            <w:pPr>
+              <w:pStyle w:val="BodyText"/>
+              <w:widowControl w:val="0"/>
+              <w:rPr>
+                <w:rFonts w:ascii="BC Sans" w:hAnsi="BC Sans" w:hint="eastAsia"/>
               </w:rPr>
             </w:pPr>
             <w:r>
@@ -2084,14 +1708,12 @@
         <w:tc>
           <w:tcPr>
             <w:tcW w:w="5445" w:type="dxa"/>
-            <w:tcBorders/>
           </w:tcPr>
           <w:p>
             <w:pPr>
               <w:pStyle w:val="TableContents"/>
-              <w:widowControl w:val="false"/>
-              <w:rPr>
-                <w:rFonts w:ascii="BC Sans" w:hAnsi="BC Sans"/>
+              <w:rPr>
+                <w:rFonts w:ascii="BC Sans" w:hAnsi="BC Sans" w:hint="eastAsia"/>
               </w:rPr>
             </w:pPr>
             <w:r>
@@ -2104,19 +1726,16 @@
         </w:tc>
       </w:tr>
       <w:tr>
-        <w:trPr/>
         <w:tc>
           <w:tcPr>
             <w:tcW w:w="5445" w:type="dxa"/>
-            <w:tcBorders/>
-          </w:tcPr>
-          <w:p>
-            <w:pPr>
-              <w:pStyle w:val="TextBody"/>
-              <w:widowControl w:val="false"/>
-              <w:spacing w:before="0" w:after="140"/>
-              <w:rPr>
-                <w:rFonts w:ascii="BC Sans" w:hAnsi="BC Sans"/>
+          </w:tcPr>
+          <w:p>
+            <w:pPr>
+              <w:pStyle w:val="BodyText"/>
+              <w:widowControl w:val="0"/>
+              <w:rPr>
+                <w:rFonts w:ascii="BC Sans" w:hAnsi="BC Sans" w:hint="eastAsia"/>
               </w:rPr>
             </w:pPr>
             <w:r>
@@ -2130,14 +1749,12 @@
         <w:tc>
           <w:tcPr>
             <w:tcW w:w="5445" w:type="dxa"/>
-            <w:tcBorders/>
           </w:tcPr>
           <w:p>
             <w:pPr>
               <w:pStyle w:val="TableContents"/>
-              <w:widowControl w:val="false"/>
-              <w:rPr>
-                <w:rFonts w:ascii="BC Sans" w:hAnsi="BC Sans"/>
+              <w:rPr>
+                <w:rFonts w:ascii="BC Sans" w:hAnsi="BC Sans" w:hint="eastAsia"/>
               </w:rPr>
             </w:pPr>
             <w:r>
@@ -2153,8 +1770,8 @@
     <w:p>
       <w:pPr>
         <w:pStyle w:val="TableContents"/>
-        <w:widowControl w:val="false"/>
-        <w:rPr>
+        <w:rPr>
+          <w:rFonts w:hint="eastAsia"/>
           <w:color w:val="B85C00"/>
         </w:rPr>
       </w:pPr>
@@ -2169,22 +1786,17 @@
     <w:p>
       <w:pPr>
         <w:pStyle w:val="TableContents"/>
-        <w:widowControl w:val="false"/>
-        <w:rPr>
+        <w:rPr>
+          <w:rFonts w:hint="eastAsia"/>
           <w:color w:val="B85C00"/>
         </w:rPr>
       </w:pPr>
-      <w:r>
-        <w:rPr>
-          <w:color w:val="B85C00"/>
-        </w:rPr>
-      </w:r>
     </w:p>
     <w:p>
       <w:pPr>
         <w:pStyle w:val="TableContents"/>
-        <w:widowControl w:val="false"/>
-        <w:rPr>
+        <w:rPr>
+          <w:rFonts w:hint="eastAsia"/>
           <w:color w:val="B85C00"/>
         </w:rPr>
       </w:pPr>
@@ -2199,8 +1811,6 @@
     <w:tbl>
       <w:tblPr>
         <w:tblW w:w="5000" w:type="pct"/>
-        <w:jc w:val="left"/>
-        <w:tblInd w:w="0" w:type="dxa"/>
         <w:tblLayout w:type="fixed"/>
         <w:tblCellMar>
           <w:top w:w="55" w:type="dxa"/>
@@ -2208,25 +1818,23 @@
           <w:bottom w:w="55" w:type="dxa"/>
           <w:right w:w="55" w:type="dxa"/>
         </w:tblCellMar>
+        <w:tblLook w:val="04A0" w:firstRow="1" w:lastRow="0" w:firstColumn="1" w:lastColumn="0" w:noHBand="0" w:noVBand="1"/>
       </w:tblPr>
       <w:tblGrid>
         <w:gridCol w:w="5445"/>
-        <w:gridCol w:w="5445"/>
+        <w:gridCol w:w="5446"/>
       </w:tblGrid>
       <w:tr>
-        <w:trPr/>
         <w:tc>
           <w:tcPr>
             <w:tcW w:w="5445" w:type="dxa"/>
-            <w:tcBorders/>
-          </w:tcPr>
-          <w:p>
-            <w:pPr>
-              <w:pStyle w:val="TextBody"/>
-              <w:widowControl w:val="false"/>
-              <w:spacing w:before="0" w:after="140"/>
-              <w:rPr>
-                <w:rFonts w:ascii="BC Sans" w:hAnsi="BC Sans"/>
+          </w:tcPr>
+          <w:p>
+            <w:pPr>
+              <w:pStyle w:val="BodyText"/>
+              <w:widowControl w:val="0"/>
+              <w:rPr>
+                <w:rFonts w:ascii="BC Sans" w:hAnsi="BC Sans" w:hint="eastAsia"/>
                 <w:b/>
                 <w:bCs/>
               </w:rPr>
@@ -2244,13 +1852,12 @@
         <w:tc>
           <w:tcPr>
             <w:tcW w:w="5445" w:type="dxa"/>
-            <w:tcBorders/>
           </w:tcPr>
           <w:p>
             <w:pPr>
               <w:pStyle w:val="TableContents"/>
-              <w:widowControl w:val="false"/>
-              <w:rPr>
+              <w:rPr>
+                <w:rFonts w:hint="eastAsia"/>
                 <w:b/>
                 <w:bCs/>
               </w:rPr>
@@ -2267,21 +1874,18 @@
         </w:tc>
       </w:tr>
       <w:tr>
-        <w:trPr/>
         <w:tc>
           <w:tcPr>
             <w:tcW w:w="10890" w:type="dxa"/>
             <w:gridSpan w:val="2"/>
-            <w:tcBorders/>
-          </w:tcPr>
-          <w:p>
-            <w:pPr>
-              <w:pStyle w:val="TextBody"/>
-              <w:widowControl w:val="false"/>
-              <w:spacing w:before="0" w:after="140"/>
+          </w:tcPr>
+          <w:p>
+            <w:pPr>
+              <w:pStyle w:val="BodyText"/>
+              <w:widowControl w:val="0"/>
               <w:jc w:val="center"/>
               <w:rPr>
-                <w:rFonts w:ascii="BC Sans" w:hAnsi="BC Sans"/>
+                <w:rFonts w:ascii="BC Sans" w:hAnsi="BC Sans" w:hint="eastAsia"/>
               </w:rPr>
             </w:pPr>
             <w:r>
@@ -2296,9 +1900,9 @@
     </w:tbl>
     <w:p>
       <w:pPr>
-        <w:pStyle w:val="TextBody"/>
-        <w:spacing w:before="0" w:after="140"/>
-        <w:rPr>
+        <w:pStyle w:val="BodyText"/>
+        <w:rPr>
+          <w:rFonts w:hint="eastAsia"/>
           <w:color w:val="B85C00"/>
         </w:rPr>
       </w:pPr>
@@ -2311,28 +1915,55 @@
       </w:r>
     </w:p>
     <w:sectPr>
-      <w:headerReference w:type="default" r:id="rId3"/>
-      <w:footerReference w:type="default" r:id="rId4"/>
-      <w:type w:val="nextPage"/>
+      <w:headerReference w:type="default" r:id="rId8"/>
+      <w:footerReference w:type="default" r:id="rId9"/>
       <w:pgSz w:w="11906" w:h="15840"/>
-      <w:pgMar w:left="502" w:right="513" w:gutter="0" w:header="731" w:top="1288" w:footer="1141" w:bottom="1690"/>
-      <w:pgNumType w:fmt="decimal"/>
-      <w:formProt w:val="false"/>
-      <w:textDirection w:val="lrTb"/>
-      <w:docGrid w:type="default" w:linePitch="100" w:charSpace="0"/>
+      <w:pgMar w:top="1288" w:right="513" w:bottom="1690" w:left="502" w:header="731" w:footer="1141" w:gutter="0"/>
+      <w:cols w:space="720"/>
+      <w:formProt w:val="0"/>
+      <w:docGrid w:linePitch="100"/>
     </w:sectPr>
   </w:body>
 </w:document>
 </file>
 
+<file path=word/endnotes.xml><?xml version="1.0" encoding="utf-8"?>
+<w:endnotes xmlns:wpc="http://schemas.microsoft.com/office/word/2010/wordprocessingCanvas" xmlns:cx="http://schemas.microsoft.com/office/drawing/2014/chartex" xmlns:cx1="http://schemas.microsoft.com/office/drawing/2015/9/8/chartex" xmlns:cx2="http://schemas.microsoft.com/office/drawing/2015/10/21/chartex" xmlns:cx3="http://schemas.microsoft.com/office/drawing/2016/5/9/chartex" xmlns:cx4="http://schemas.microsoft.com/office/drawing/2016/5/10/chartex" xmlns:cx5="http://schemas.microsoft.com/office/drawing/2016/5/11/chartex" xmlns:cx6="http://schemas.microsoft.com/office/drawing/2016/5/12/chartex" xmlns:cx7="http://schemas.microsoft.com/office/drawing/2016/5/13/chartex" xmlns:cx8="http://schemas.microsoft.com/office/drawing/2016/5/14/chartex" xmlns:mc="http://schemas.openxmlformats.org/markup-compatibility/2006" xmlns:aink="http://schemas.microsoft.com/office/drawing/2016/ink" xmlns:am3d="http://schemas.microsoft.com/office/drawing/2017/model3d" xmlns:o="urn:schemas-microsoft-com:office:office" xmlns:oel="http://schemas.microsoft.com/office/2019/extlst" xmlns:r="http://schemas.openxmlformats.org/officeDocument/2006/relationships" xmlns:m="http://schemas.openxmlformats.org/officeDocument/2006/math" xmlns:v="urn:schemas-microsoft-com:vml" xmlns:wp14="http://schemas.microsoft.com/office/word/2010/wordprocessingDrawing" xmlns:wp="http://schemas.openxmlformats.org/drawingml/2006/wordprocessingDrawing" xmlns:w10="urn:schemas-microsoft-com:office:word" xmlns:w="http://schemas.openxmlformats.org/wordprocessingml/2006/main" xmlns:w14="http://schemas.microsoft.com/office/word/2010/wordml" xmlns:w15="http://schemas.microsoft.com/office/word/2012/wordml" xmlns:w16cex="http://schemas.microsoft.com/office/word/2018/wordml/cex" xmlns:w16cid="http://schemas.microsoft.com/office/word/2016/wordml/cid" xmlns:w16="http://schemas.microsoft.com/office/word/2018/wordml" xmlns:w16du="http://schemas.microsoft.com/office/word/2023/wordml/word16du" xmlns:w16sdtdh="http://schemas.microsoft.com/office/word/2020/wordml/sdtdatahash" xmlns:w16se="http://schemas.microsoft.com/office/word/2015/wordml/symex" xmlns:wpg="http://schemas.microsoft.com/office/word/2010/wordprocessingGroup" xmlns:wpi="http://schemas.microsoft.com/office/word/2010/wordprocessingInk" xmlns:wne="http://schemas.microsoft.com/office/word/2006/wordml" xmlns:wps="http://schemas.microsoft.com/office/word/2010/wordprocessingShape" mc:Ignorable="w14 w15 w16se w16cid w16 w16cex w16sdtdh w16du wp14">
+  <w:endnote w:type="separator" w:id="-1">
+    <w:p>
+      <w:pPr>
+        <w:rPr>
+          <w:rFonts w:hint="eastAsia"/>
+        </w:rPr>
+      </w:pPr>
+      <w:r>
+        <w:separator/>
+      </w:r>
+    </w:p>
+  </w:endnote>
+  <w:endnote w:type="continuationSeparator" w:id="0">
+    <w:p>
+      <w:pPr>
+        <w:rPr>
+          <w:rFonts w:hint="eastAsia"/>
+        </w:rPr>
+      </w:pPr>
+      <w:r>
+        <w:continuationSeparator/>
+      </w:r>
+    </w:p>
+  </w:endnote>
+</w:endnotes>
+</file>
+
 <file path=word/footer1.xml><?xml version="1.0" encoding="utf-8"?>
-<w:ftr xmlns:o="urn:schemas-microsoft-com:office:office" xmlns:r="http://schemas.openxmlformats.org/officeDocument/2006/relationships" xmlns:v="urn:schemas-microsoft-com:vml" xmlns:w="http://schemas.openxmlformats.org/wordprocessingml/2006/main" xmlns:w10="urn:schemas-microsoft-com:office:word" xmlns:wp="http://schemas.openxmlformats.org/drawingml/2006/wordprocessingDrawing" xmlns:wps="http://schemas.microsoft.com/office/word/2010/wordprocessingShape" xmlns:wpg="http://schemas.microsoft.com/office/word/2010/wordprocessingGroup" xmlns:mc="http://schemas.openxmlformats.org/markup-compatibility/2006" xmlns:wp14="http://schemas.microsoft.com/office/word/2010/wordprocessingDrawing" xmlns:w14="http://schemas.microsoft.com/office/word/2010/wordml" xmlns:w15="http://schemas.microsoft.com/office/word/2012/wordml" mc:Ignorable="w14 wp14 w15">
+<w:ftr xmlns:wpc="http://schemas.microsoft.com/office/word/2010/wordprocessingCanvas" xmlns:cx="http://schemas.microsoft.com/office/drawing/2014/chartex" xmlns:cx1="http://schemas.microsoft.com/office/drawing/2015/9/8/chartex" xmlns:cx2="http://schemas.microsoft.com/office/drawing/2015/10/21/chartex" xmlns:cx3="http://schemas.microsoft.com/office/drawing/2016/5/9/chartex" xmlns:cx4="http://schemas.microsoft.com/office/drawing/2016/5/10/chartex" xmlns:cx5="http://schemas.microsoft.com/office/drawing/2016/5/11/chartex" xmlns:cx6="http://schemas.microsoft.com/office/drawing/2016/5/12/chartex" xmlns:cx7="http://schemas.microsoft.com/office/drawing/2016/5/13/chartex" xmlns:cx8="http://schemas.microsoft.com/office/drawing/2016/5/14/chartex" xmlns:mc="http://schemas.openxmlformats.org/markup-compatibility/2006" xmlns:aink="http://schemas.microsoft.com/office/drawing/2016/ink" xmlns:am3d="http://schemas.microsoft.com/office/drawing/2017/model3d" xmlns:o="urn:schemas-microsoft-com:office:office" xmlns:oel="http://schemas.microsoft.com/office/2019/extlst" xmlns:r="http://schemas.openxmlformats.org/officeDocument/2006/relationships" xmlns:m="http://schemas.openxmlformats.org/officeDocument/2006/math" xmlns:v="urn:schemas-microsoft-com:vml" xmlns:wp14="http://schemas.microsoft.com/office/word/2010/wordprocessingDrawing" xmlns:wp="http://schemas.openxmlformats.org/drawingml/2006/wordprocessingDrawing" xmlns:w10="urn:schemas-microsoft-com:office:word" xmlns:w="http://schemas.openxmlformats.org/wordprocessingml/2006/main" xmlns:w14="http://schemas.microsoft.com/office/word/2010/wordml" xmlns:w15="http://schemas.microsoft.com/office/word/2012/wordml" xmlns:w16cex="http://schemas.microsoft.com/office/word/2018/wordml/cex" xmlns:w16cid="http://schemas.microsoft.com/office/word/2016/wordml/cid" xmlns:w16="http://schemas.microsoft.com/office/word/2018/wordml" xmlns:w16du="http://schemas.microsoft.com/office/word/2023/wordml/word16du" xmlns:w16sdtdh="http://schemas.microsoft.com/office/word/2020/wordml/sdtdatahash" xmlns:w16se="http://schemas.microsoft.com/office/word/2015/wordml/symex" xmlns:wpg="http://schemas.microsoft.com/office/word/2010/wordprocessingGroup" xmlns:wpi="http://schemas.microsoft.com/office/word/2010/wordprocessingInk" xmlns:wne="http://schemas.microsoft.com/office/word/2006/wordml" xmlns:wps="http://schemas.microsoft.com/office/word/2010/wordprocessingShape" mc:Ignorable="w14 w15 w16se w16cid w16 w16cex w16sdtdh w16du wp14">
   <w:p>
     <w:pPr>
       <w:pStyle w:val="Footer"/>
       <w:jc w:val="right"/>
       <w:rPr>
-        <w:rFonts w:ascii="BC Sans" w:hAnsi="BC Sans"/>
+        <w:rFonts w:ascii="BC Sans" w:hAnsi="BC Sans" w:hint="eastAsia"/>
       </w:rPr>
     </w:pPr>
     <w:r>
@@ -2411,14 +2042,43 @@
 </w:ftr>
 </file>
 
+<file path=word/footnotes.xml><?xml version="1.0" encoding="utf-8"?>
+<w:footnotes xmlns:wpc="http://schemas.microsoft.com/office/word/2010/wordprocessingCanvas" xmlns:cx="http://schemas.microsoft.com/office/drawing/2014/chartex" xmlns:cx1="http://schemas.microsoft.com/office/drawing/2015/9/8/chartex" xmlns:cx2="http://schemas.microsoft.com/office/drawing/2015/10/21/chartex" xmlns:cx3="http://schemas.microsoft.com/office/drawing/2016/5/9/chartex" xmlns:cx4="http://schemas.microsoft.com/office/drawing/2016/5/10/chartex" xmlns:cx5="http://schemas.microsoft.com/office/drawing/2016/5/11/chartex" xmlns:cx6="http://schemas.microsoft.com/office/drawing/2016/5/12/chartex" xmlns:cx7="http://schemas.microsoft.com/office/drawing/2016/5/13/chartex" xmlns:cx8="http://schemas.microsoft.com/office/drawing/2016/5/14/chartex" xmlns:mc="http://schemas.openxmlformats.org/markup-compatibility/2006" xmlns:aink="http://schemas.microsoft.com/office/drawing/2016/ink" xmlns:am3d="http://schemas.microsoft.com/office/drawing/2017/model3d" xmlns:o="urn:schemas-microsoft-com:office:office" xmlns:oel="http://schemas.microsoft.com/office/2019/extlst" xmlns:r="http://schemas.openxmlformats.org/officeDocument/2006/relationships" xmlns:m="http://schemas.openxmlformats.org/officeDocument/2006/math" xmlns:v="urn:schemas-microsoft-com:vml" xmlns:wp14="http://schemas.microsoft.com/office/word/2010/wordprocessingDrawing" xmlns:wp="http://schemas.openxmlformats.org/drawingml/2006/wordprocessingDrawing" xmlns:w10="urn:schemas-microsoft-com:office:word" xmlns:w="http://schemas.openxmlformats.org/wordprocessingml/2006/main" xmlns:w14="http://schemas.microsoft.com/office/word/2010/wordml" xmlns:w15="http://schemas.microsoft.com/office/word/2012/wordml" xmlns:w16cex="http://schemas.microsoft.com/office/word/2018/wordml/cex" xmlns:w16cid="http://schemas.microsoft.com/office/word/2016/wordml/cid" xmlns:w16="http://schemas.microsoft.com/office/word/2018/wordml" xmlns:w16du="http://schemas.microsoft.com/office/word/2023/wordml/word16du" xmlns:w16sdtdh="http://schemas.microsoft.com/office/word/2020/wordml/sdtdatahash" xmlns:w16se="http://schemas.microsoft.com/office/word/2015/wordml/symex" xmlns:wpg="http://schemas.microsoft.com/office/word/2010/wordprocessingGroup" xmlns:wpi="http://schemas.microsoft.com/office/word/2010/wordprocessingInk" xmlns:wne="http://schemas.microsoft.com/office/word/2006/wordml" xmlns:wps="http://schemas.microsoft.com/office/word/2010/wordprocessingShape" mc:Ignorable="w14 w15 w16se w16cid w16 w16cex w16sdtdh w16du wp14">
+  <w:footnote w:type="separator" w:id="-1">
+    <w:p>
+      <w:pPr>
+        <w:rPr>
+          <w:rFonts w:hint="eastAsia"/>
+        </w:rPr>
+      </w:pPr>
+      <w:r>
+        <w:separator/>
+      </w:r>
+    </w:p>
+  </w:footnote>
+  <w:footnote w:type="continuationSeparator" w:id="0">
+    <w:p>
+      <w:pPr>
+        <w:rPr>
+          <w:rFonts w:hint="eastAsia"/>
+        </w:rPr>
+      </w:pPr>
+      <w:r>
+        <w:continuationSeparator/>
+      </w:r>
+    </w:p>
+  </w:footnote>
+</w:footnotes>
+</file>
+
 <file path=word/header1.xml><?xml version="1.0" encoding="utf-8"?>
-<w:hdr xmlns:o="urn:schemas-microsoft-com:office:office" xmlns:r="http://schemas.openxmlformats.org/officeDocument/2006/relationships" xmlns:v="urn:schemas-microsoft-com:vml" xmlns:w="http://schemas.openxmlformats.org/wordprocessingml/2006/main" xmlns:w10="urn:schemas-microsoft-com:office:word" xmlns:wp="http://schemas.openxmlformats.org/drawingml/2006/wordprocessingDrawing" xmlns:wps="http://schemas.microsoft.com/office/word/2010/wordprocessingShape" xmlns:wpg="http://schemas.microsoft.com/office/word/2010/wordprocessingGroup" xmlns:mc="http://schemas.openxmlformats.org/markup-compatibility/2006" xmlns:wp14="http://schemas.microsoft.com/office/word/2010/wordprocessingDrawing" xmlns:w14="http://schemas.microsoft.com/office/word/2010/wordml" xmlns:w15="http://schemas.microsoft.com/office/word/2012/wordml" mc:Ignorable="w14 wp14 w15">
+<w:hdr xmlns:wpc="http://schemas.microsoft.com/office/word/2010/wordprocessingCanvas" xmlns:cx="http://schemas.microsoft.com/office/drawing/2014/chartex" xmlns:cx1="http://schemas.microsoft.com/office/drawing/2015/9/8/chartex" xmlns:cx2="http://schemas.microsoft.com/office/drawing/2015/10/21/chartex" xmlns:cx3="http://schemas.microsoft.com/office/drawing/2016/5/9/chartex" xmlns:cx4="http://schemas.microsoft.com/office/drawing/2016/5/10/chartex" xmlns:cx5="http://schemas.microsoft.com/office/drawing/2016/5/11/chartex" xmlns:cx6="http://schemas.microsoft.com/office/drawing/2016/5/12/chartex" xmlns:cx7="http://schemas.microsoft.com/office/drawing/2016/5/13/chartex" xmlns:cx8="http://schemas.microsoft.com/office/drawing/2016/5/14/chartex" xmlns:mc="http://schemas.openxmlformats.org/markup-compatibility/2006" xmlns:aink="http://schemas.microsoft.com/office/drawing/2016/ink" xmlns:am3d="http://schemas.microsoft.com/office/drawing/2017/model3d" xmlns:o="urn:schemas-microsoft-com:office:office" xmlns:oel="http://schemas.microsoft.com/office/2019/extlst" xmlns:r="http://schemas.openxmlformats.org/officeDocument/2006/relationships" xmlns:m="http://schemas.openxmlformats.org/officeDocument/2006/math" xmlns:v="urn:schemas-microsoft-com:vml" xmlns:wp14="http://schemas.microsoft.com/office/word/2010/wordprocessingDrawing" xmlns:wp="http://schemas.openxmlformats.org/drawingml/2006/wordprocessingDrawing" xmlns:w10="urn:schemas-microsoft-com:office:word" xmlns:w="http://schemas.openxmlformats.org/wordprocessingml/2006/main" xmlns:w14="http://schemas.microsoft.com/office/word/2010/wordml" xmlns:w15="http://schemas.microsoft.com/office/word/2012/wordml" xmlns:w16cex="http://schemas.microsoft.com/office/word/2018/wordml/cex" xmlns:w16cid="http://schemas.microsoft.com/office/word/2016/wordml/cid" xmlns:w16="http://schemas.microsoft.com/office/word/2018/wordml" xmlns:w16du="http://schemas.microsoft.com/office/word/2023/wordml/word16du" xmlns:w16sdtdh="http://schemas.microsoft.com/office/word/2020/wordml/sdtdatahash" xmlns:w16se="http://schemas.microsoft.com/office/word/2015/wordml/symex" xmlns:wpg="http://schemas.microsoft.com/office/word/2010/wordprocessingGroup" xmlns:wpi="http://schemas.microsoft.com/office/word/2010/wordprocessingInk" xmlns:wne="http://schemas.microsoft.com/office/word/2006/wordml" xmlns:wps="http://schemas.microsoft.com/office/word/2010/wordprocessingShape" mc:Ignorable="w14 w15 w16se w16cid w16 w16cex w16sdtdh w16du wp14">
   <w:p>
     <w:pPr>
       <w:pStyle w:val="Header"/>
       <w:jc w:val="right"/>
       <w:rPr>
-        <w:rFonts w:ascii="BC Sans" w:hAnsi="BC Sans"/>
+        <w:rFonts w:ascii="BC Sans" w:hAnsi="BC Sans" w:hint="eastAsia"/>
       </w:rPr>
     </w:pPr>
     <w:r>
@@ -2432,8 +2092,11 @@
 </file>
 
 <file path=word/numbering.xml><?xml version="1.0" encoding="utf-8"?>
-<w:numbering xmlns:w="http://schemas.openxmlformats.org/wordprocessingml/2006/main" xmlns:o="urn:schemas-microsoft-com:office:office" xmlns:r="http://schemas.openxmlformats.org/officeDocument/2006/relationships" xmlns:v="urn:schemas-microsoft-com:vml" xmlns:mc="http://schemas.openxmlformats.org/markup-compatibility/2006" xmlns:w14="http://schemas.microsoft.com/office/word/2010/wordml" mc:Ignorable="w14">
-  <w:abstractNum w:abstractNumId="1">
+<w:numbering xmlns:wpc="http://schemas.microsoft.com/office/word/2010/wordprocessingCanvas" xmlns:cx="http://schemas.microsoft.com/office/drawing/2014/chartex" xmlns:cx1="http://schemas.microsoft.com/office/drawing/2015/9/8/chartex" xmlns:cx2="http://schemas.microsoft.com/office/drawing/2015/10/21/chartex" xmlns:cx3="http://schemas.microsoft.com/office/drawing/2016/5/9/chartex" xmlns:cx4="http://schemas.microsoft.com/office/drawing/2016/5/10/chartex" xmlns:cx5="http://schemas.microsoft.com/office/drawing/2016/5/11/chartex" xmlns:cx6="http://schemas.microsoft.com/office/drawing/2016/5/12/chartex" xmlns:cx7="http://schemas.microsoft.com/office/drawing/2016/5/13/chartex" xmlns:cx8="http://schemas.microsoft.com/office/drawing/2016/5/14/chartex" xmlns:mc="http://schemas.openxmlformats.org/markup-compatibility/2006" xmlns:aink="http://schemas.microsoft.com/office/drawing/2016/ink" xmlns:am3d="http://schemas.microsoft.com/office/drawing/2017/model3d" xmlns:o="urn:schemas-microsoft-com:office:office" xmlns:oel="http://schemas.microsoft.com/office/2019/extlst" xmlns:r="http://schemas.openxmlformats.org/officeDocument/2006/relationships" xmlns:m="http://schemas.openxmlformats.org/officeDocument/2006/math" xmlns:v="urn:schemas-microsoft-com:vml" xmlns:wp14="http://schemas.microsoft.com/office/word/2010/wordprocessingDrawing" xmlns:wp="http://schemas.openxmlformats.org/drawingml/2006/wordprocessingDrawing" xmlns:w10="urn:schemas-microsoft-com:office:word" xmlns:w="http://schemas.openxmlformats.org/wordprocessingml/2006/main" xmlns:w14="http://schemas.microsoft.com/office/word/2010/wordml" xmlns:w15="http://schemas.microsoft.com/office/word/2012/wordml" xmlns:w16cex="http://schemas.microsoft.com/office/word/2018/wordml/cex" xmlns:w16cid="http://schemas.microsoft.com/office/word/2016/wordml/cid" xmlns:w16="http://schemas.microsoft.com/office/word/2018/wordml" xmlns:w16du="http://schemas.microsoft.com/office/word/2023/wordml/word16du" xmlns:w16sdtdh="http://schemas.microsoft.com/office/word/2020/wordml/sdtdatahash" xmlns:w16se="http://schemas.microsoft.com/office/word/2015/wordml/symex" xmlns:wpg="http://schemas.microsoft.com/office/word/2010/wordprocessingGroup" xmlns:wpi="http://schemas.microsoft.com/office/word/2010/wordprocessingInk" xmlns:wne="http://schemas.microsoft.com/office/word/2006/wordml" xmlns:wps="http://schemas.microsoft.com/office/word/2010/wordprocessingShape" mc:Ignorable="w14 w15 w16se w16cid w16 w16cex w16sdtdh w16du wp14">
+  <w:abstractNum w:abstractNumId="0" w15:restartNumberingAfterBreak="0">
+    <w:nsid w:val="26583C81"/>
+    <w:multiLevelType w:val="multilevel"/>
+    <w:tmpl w:val="B7B655E8"/>
     <w:lvl w:ilvl="0">
       <w:start w:val="1"/>
       <w:numFmt w:val="none"/>
@@ -2444,9 +2107,8 @@
         <w:tabs>
           <w:tab w:val="num" w:pos="0"/>
         </w:tabs>
-        <w:ind w:left="0" w:hanging="0"/>
-      </w:pPr>
-      <w:rPr/>
+        <w:ind w:left="0" w:firstLine="0"/>
+      </w:pPr>
     </w:lvl>
     <w:lvl w:ilvl="1">
       <w:start w:val="1"/>
@@ -2458,9 +2120,8 @@
         <w:tabs>
           <w:tab w:val="num" w:pos="0"/>
         </w:tabs>
-        <w:ind w:left="0" w:hanging="0"/>
-      </w:pPr>
-      <w:rPr/>
+        <w:ind w:left="0" w:firstLine="0"/>
+      </w:pPr>
     </w:lvl>
     <w:lvl w:ilvl="2">
       <w:start w:val="1"/>
@@ -2472,9 +2133,8 @@
         <w:tabs>
           <w:tab w:val="num" w:pos="0"/>
         </w:tabs>
-        <w:ind w:left="0" w:hanging="0"/>
-      </w:pPr>
-      <w:rPr/>
+        <w:ind w:left="0" w:firstLine="0"/>
+      </w:pPr>
     </w:lvl>
     <w:lvl w:ilvl="3">
       <w:start w:val="1"/>
@@ -2486,9 +2146,8 @@
         <w:tabs>
           <w:tab w:val="num" w:pos="0"/>
         </w:tabs>
-        <w:ind w:left="0" w:hanging="0"/>
-      </w:pPr>
-      <w:rPr/>
+        <w:ind w:left="0" w:firstLine="0"/>
+      </w:pPr>
     </w:lvl>
     <w:lvl w:ilvl="4">
       <w:start w:val="1"/>
@@ -2500,9 +2159,8 @@
         <w:tabs>
           <w:tab w:val="num" w:pos="0"/>
         </w:tabs>
-        <w:ind w:left="0" w:hanging="0"/>
-      </w:pPr>
-      <w:rPr/>
+        <w:ind w:left="0" w:firstLine="0"/>
+      </w:pPr>
     </w:lvl>
     <w:lvl w:ilvl="5">
       <w:start w:val="1"/>
@@ -2514,9 +2172,8 @@
         <w:tabs>
           <w:tab w:val="num" w:pos="0"/>
         </w:tabs>
-        <w:ind w:left="0" w:hanging="0"/>
-      </w:pPr>
-      <w:rPr/>
+        <w:ind w:left="0" w:firstLine="0"/>
+      </w:pPr>
     </w:lvl>
     <w:lvl w:ilvl="6">
       <w:start w:val="1"/>
@@ -2528,9 +2185,8 @@
         <w:tabs>
           <w:tab w:val="num" w:pos="0"/>
         </w:tabs>
-        <w:ind w:left="0" w:hanging="0"/>
-      </w:pPr>
-      <w:rPr/>
+        <w:ind w:left="0" w:firstLine="0"/>
+      </w:pPr>
     </w:lvl>
     <w:lvl w:ilvl="7">
       <w:start w:val="1"/>
@@ -2542,9 +2198,8 @@
         <w:tabs>
           <w:tab w:val="num" w:pos="0"/>
         </w:tabs>
-        <w:ind w:left="0" w:hanging="0"/>
-      </w:pPr>
-      <w:rPr/>
+        <w:ind w:left="0" w:firstLine="0"/>
+      </w:pPr>
     </w:lvl>
     <w:lvl w:ilvl="8">
       <w:start w:val="1"/>
@@ -2556,12 +2211,14 @@
         <w:tabs>
           <w:tab w:val="num" w:pos="0"/>
         </w:tabs>
-        <w:ind w:left="0" w:hanging="0"/>
-      </w:pPr>
-      <w:rPr/>
+        <w:ind w:left="0" w:firstLine="0"/>
+      </w:pPr>
     </w:lvl>
   </w:abstractNum>
-  <w:abstractNum w:abstractNumId="2">
+  <w:abstractNum w:abstractNumId="1" w15:restartNumberingAfterBreak="0">
+    <w:nsid w:val="57841BDC"/>
+    <w:multiLevelType w:val="multilevel"/>
+    <w:tmpl w:val="1A685B78"/>
     <w:lvl w:ilvl="0">
       <w:start w:val="1"/>
       <w:numFmt w:val="none"/>
@@ -2572,9 +2229,132 @@
         <w:tabs>
           <w:tab w:val="num" w:pos="0"/>
         </w:tabs>
-        <w:ind w:left="0" w:hanging="0"/>
-      </w:pPr>
-      <w:rPr/>
+        <w:ind w:left="0" w:firstLine="0"/>
+      </w:pPr>
+    </w:lvl>
+    <w:lvl w:ilvl="1">
+      <w:start w:val="1"/>
+      <w:numFmt w:val="none"/>
+      <w:pStyle w:val="Heading2"/>
+      <w:suff w:val="nothing"/>
+      <w:lvlText w:val=""/>
+      <w:lvlJc w:val="left"/>
+      <w:pPr>
+        <w:tabs>
+          <w:tab w:val="num" w:pos="0"/>
+        </w:tabs>
+        <w:ind w:left="0" w:firstLine="0"/>
+      </w:pPr>
+    </w:lvl>
+    <w:lvl w:ilvl="2">
+      <w:start w:val="1"/>
+      <w:numFmt w:val="none"/>
+      <w:suff w:val="nothing"/>
+      <w:lvlText w:val=""/>
+      <w:lvlJc w:val="left"/>
+      <w:pPr>
+        <w:tabs>
+          <w:tab w:val="num" w:pos="0"/>
+        </w:tabs>
+        <w:ind w:left="0" w:firstLine="0"/>
+      </w:pPr>
+    </w:lvl>
+    <w:lvl w:ilvl="3">
+      <w:start w:val="1"/>
+      <w:numFmt w:val="none"/>
+      <w:suff w:val="nothing"/>
+      <w:lvlText w:val=""/>
+      <w:lvlJc w:val="left"/>
+      <w:pPr>
+        <w:tabs>
+          <w:tab w:val="num" w:pos="0"/>
+        </w:tabs>
+        <w:ind w:left="0" w:firstLine="0"/>
+      </w:pPr>
+    </w:lvl>
+    <w:lvl w:ilvl="4">
+      <w:start w:val="1"/>
+      <w:numFmt w:val="none"/>
+      <w:suff w:val="nothing"/>
+      <w:lvlText w:val=""/>
+      <w:lvlJc w:val="left"/>
+      <w:pPr>
+        <w:tabs>
+          <w:tab w:val="num" w:pos="0"/>
+        </w:tabs>
+        <w:ind w:left="0" w:firstLine="0"/>
+      </w:pPr>
+    </w:lvl>
+    <w:lvl w:ilvl="5">
+      <w:start w:val="1"/>
+      <w:numFmt w:val="none"/>
+      <w:suff w:val="nothing"/>
+      <w:lvlText w:val=""/>
+      <w:lvlJc w:val="left"/>
+      <w:pPr>
+        <w:tabs>
+          <w:tab w:val="num" w:pos="0"/>
+        </w:tabs>
+        <w:ind w:left="0" w:firstLine="0"/>
+      </w:pPr>
+    </w:lvl>
+    <w:lvl w:ilvl="6">
+      <w:start w:val="1"/>
+      <w:numFmt w:val="none"/>
+      <w:suff w:val="nothing"/>
+      <w:lvlText w:val=""/>
+      <w:lvlJc w:val="left"/>
+      <w:pPr>
+        <w:tabs>
+          <w:tab w:val="num" w:pos="0"/>
+        </w:tabs>
+        <w:ind w:left="0" w:firstLine="0"/>
+      </w:pPr>
+    </w:lvl>
+    <w:lvl w:ilvl="7">
+      <w:start w:val="1"/>
+      <w:numFmt w:val="none"/>
+      <w:suff w:val="nothing"/>
+      <w:lvlText w:val=""/>
+      <w:lvlJc w:val="left"/>
+      <w:pPr>
+        <w:tabs>
+          <w:tab w:val="num" w:pos="0"/>
+        </w:tabs>
+        <w:ind w:left="0" w:firstLine="0"/>
+      </w:pPr>
+    </w:lvl>
+    <w:lvl w:ilvl="8">
+      <w:start w:val="1"/>
+      <w:numFmt w:val="none"/>
+      <w:suff w:val="nothing"/>
+      <w:lvlText w:val=""/>
+      <w:lvlJc w:val="left"/>
+      <w:pPr>
+        <w:tabs>
+          <w:tab w:val="num" w:pos="0"/>
+        </w:tabs>
+        <w:ind w:left="0" w:firstLine="0"/>
+      </w:pPr>
+    </w:lvl>
+  </w:abstractNum>
+  <w:abstractNum w:abstractNumId="2" w15:restartNumberingAfterBreak="0">
+    <w:nsid w:val="68BE09C4"/>
+    <w:multiLevelType w:val="multilevel"/>
+    <w:tmpl w:val="C346CBA2"/>
+    <w:lvl w:ilvl="0">
+      <w:start w:val="1"/>
+      <w:numFmt w:val="none"/>
+      <w:pStyle w:val="Heading1"/>
+      <w:suff w:val="nothing"/>
+      <w:lvlText w:val=""/>
+      <w:lvlJc w:val="left"/>
+      <w:pPr>
+        <w:tabs>
+          <w:tab w:val="num" w:pos="0"/>
+        </w:tabs>
+        <w:ind w:left="0" w:firstLine="0"/>
+      </w:pPr>
     </w:lvl>
     <w:lvl w:ilvl="1">
       <w:start w:val="1"/>
@@ -2586,9 +2366,8 @@
         <w:tabs>
           <w:tab w:val="num" w:pos="0"/>
         </w:tabs>
-        <w:ind w:left="0" w:hanging="0"/>
-      </w:pPr>
-      <w:rPr/>
+        <w:ind w:left="0" w:firstLine="0"/>
+      </w:pPr>
     </w:lvl>
     <w:lvl w:ilvl="2">
       <w:start w:val="1"/>
@@ -2600,9 +2379,8 @@
         <w:tabs>
           <w:tab w:val="num" w:pos="0"/>
         </w:tabs>
-        <w:ind w:left="0" w:hanging="0"/>
-      </w:pPr>
-      <w:rPr/>
+        <w:ind w:left="0" w:firstLine="0"/>
+      </w:pPr>
     </w:lvl>
     <w:lvl w:ilvl="3">
       <w:start w:val="1"/>
@@ -2614,9 +2392,8 @@
         <w:tabs>
           <w:tab w:val="num" w:pos="0"/>
         </w:tabs>
-        <w:ind w:left="0" w:hanging="0"/>
-      </w:pPr>
-      <w:rPr/>
+        <w:ind w:left="0" w:firstLine="0"/>
+      </w:pPr>
     </w:lvl>
     <w:lvl w:ilvl="4">
       <w:start w:val="1"/>
@@ -2628,9 +2405,8 @@
         <w:tabs>
           <w:tab w:val="num" w:pos="0"/>
         </w:tabs>
-        <w:ind w:left="0" w:hanging="0"/>
-      </w:pPr>
-      <w:rPr/>
+        <w:ind w:left="0" w:firstLine="0"/>
+      </w:pPr>
     </w:lvl>
     <w:lvl w:ilvl="5">
       <w:start w:val="1"/>
@@ -2642,9 +2418,8 @@
         <w:tabs>
           <w:tab w:val="num" w:pos="0"/>
         </w:tabs>
-        <w:ind w:left="0" w:hanging="0"/>
-      </w:pPr>
-      <w:rPr/>
+        <w:ind w:left="0" w:firstLine="0"/>
+      </w:pPr>
     </w:lvl>
     <w:lvl w:ilvl="6">
       <w:start w:val="1"/>
@@ -2656,9 +2431,8 @@
         <w:tabs>
           <w:tab w:val="num" w:pos="0"/>
         </w:tabs>
-        <w:ind w:left="0" w:hanging="0"/>
-      </w:pPr>
-      <w:rPr/>
+        <w:ind w:left="0" w:firstLine="0"/>
+      </w:pPr>
     </w:lvl>
     <w:lvl w:ilvl="7">
       <w:start w:val="1"/>
@@ -2670,9 +2444,8 @@
         <w:tabs>
           <w:tab w:val="num" w:pos="0"/>
         </w:tabs>
-        <w:ind w:left="0" w:hanging="0"/>
-      </w:pPr>
-      <w:rPr/>
+        <w:ind w:left="0" w:firstLine="0"/>
+      </w:pPr>
     </w:lvl>
     <w:lvl w:ilvl="8">
       <w:start w:val="1"/>
@@ -2684,148 +2457,28 @@
         <w:tabs>
           <w:tab w:val="num" w:pos="0"/>
         </w:tabs>
-        <w:ind w:left="0" w:hanging="0"/>
-      </w:pPr>
-      <w:rPr/>
+        <w:ind w:left="0" w:firstLine="0"/>
+      </w:pPr>
     </w:lvl>
   </w:abstractNum>
-  <w:abstractNum w:abstractNumId="3">
-    <w:lvl w:ilvl="0">
-      <w:start w:val="1"/>
-      <w:numFmt w:val="none"/>
-      <w:suff w:val="nothing"/>
-      <w:lvlText w:val=""/>
-      <w:lvlJc w:val="left"/>
-      <w:pPr>
-        <w:tabs>
-          <w:tab w:val="num" w:pos="0"/>
-        </w:tabs>
-        <w:ind w:left="0" w:hanging="0"/>
-      </w:pPr>
-    </w:lvl>
-    <w:lvl w:ilvl="1">
-      <w:start w:val="1"/>
-      <w:numFmt w:val="none"/>
-      <w:suff w:val="nothing"/>
-      <w:lvlText w:val=""/>
-      <w:lvlJc w:val="left"/>
-      <w:pPr>
-        <w:tabs>
-          <w:tab w:val="num" w:pos="0"/>
-        </w:tabs>
-        <w:ind w:left="0" w:hanging="0"/>
-      </w:pPr>
-    </w:lvl>
-    <w:lvl w:ilvl="2">
-      <w:start w:val="1"/>
-      <w:numFmt w:val="none"/>
-      <w:suff w:val="nothing"/>
-      <w:lvlText w:val=""/>
-      <w:lvlJc w:val="left"/>
-      <w:pPr>
-        <w:tabs>
-          <w:tab w:val="num" w:pos="0"/>
-        </w:tabs>
-        <w:ind w:left="0" w:hanging="0"/>
-      </w:pPr>
-    </w:lvl>
-    <w:lvl w:ilvl="3">
-      <w:start w:val="1"/>
-      <w:numFmt w:val="none"/>
-      <w:suff w:val="nothing"/>
-      <w:lvlText w:val=""/>
-      <w:lvlJc w:val="left"/>
-      <w:pPr>
-        <w:tabs>
-          <w:tab w:val="num" w:pos="0"/>
-        </w:tabs>
-        <w:ind w:left="0" w:hanging="0"/>
-      </w:pPr>
-    </w:lvl>
-    <w:lvl w:ilvl="4">
-      <w:start w:val="1"/>
-      <w:numFmt w:val="none"/>
-      <w:suff w:val="nothing"/>
-      <w:lvlText w:val=""/>
-      <w:lvlJc w:val="left"/>
-      <w:pPr>
-        <w:tabs>
-          <w:tab w:val="num" w:pos="0"/>
-        </w:tabs>
-        <w:ind w:left="0" w:hanging="0"/>
-      </w:pPr>
-    </w:lvl>
-    <w:lvl w:ilvl="5">
-      <w:start w:val="1"/>
-      <w:numFmt w:val="none"/>
-      <w:suff w:val="nothing"/>
-      <w:lvlText w:val=""/>
-      <w:lvlJc w:val="left"/>
-      <w:pPr>
-        <w:tabs>
-          <w:tab w:val="num" w:pos="0"/>
-        </w:tabs>
-        <w:ind w:left="0" w:hanging="0"/>
-      </w:pPr>
-    </w:lvl>
-    <w:lvl w:ilvl="6">
-      <w:start w:val="1"/>
-      <w:numFmt w:val="none"/>
-      <w:suff w:val="nothing"/>
-      <w:lvlText w:val=""/>
-      <w:lvlJc w:val="left"/>
-      <w:pPr>
-        <w:tabs>
-          <w:tab w:val="num" w:pos="0"/>
-        </w:tabs>
-        <w:ind w:left="0" w:hanging="0"/>
-      </w:pPr>
-    </w:lvl>
-    <w:lvl w:ilvl="7">
-      <w:start w:val="1"/>
-      <w:numFmt w:val="none"/>
-      <w:suff w:val="nothing"/>
-      <w:lvlText w:val=""/>
-      <w:lvlJc w:val="left"/>
-      <w:pPr>
-        <w:tabs>
-          <w:tab w:val="num" w:pos="0"/>
-        </w:tabs>
-        <w:ind w:left="0" w:hanging="0"/>
-      </w:pPr>
-    </w:lvl>
-    <w:lvl w:ilvl="8">
-      <w:start w:val="1"/>
-      <w:numFmt w:val="none"/>
-      <w:suff w:val="nothing"/>
-      <w:lvlText w:val=""/>
-      <w:lvlJc w:val="left"/>
-      <w:pPr>
-        <w:tabs>
-          <w:tab w:val="num" w:pos="0"/>
-        </w:tabs>
-        <w:ind w:left="0" w:hanging="0"/>
-      </w:pPr>
-    </w:lvl>
-  </w:abstractNum>
-  <w:num w:numId="1">
+  <w:num w:numId="1" w16cid:durableId="1878621578">
     <w:abstractNumId w:val="1"/>
   </w:num>
-  <w:num w:numId="2">
+  <w:num w:numId="2" w16cid:durableId="2028940577">
     <w:abstractNumId w:val="2"/>
   </w:num>
-  <w:num w:numId="3">
-    <w:abstractNumId w:val="3"/>
+  <w:num w:numId="3" w16cid:durableId="1870097449">
+    <w:abstractNumId w:val="0"/>
   </w:num>
 </w:numbering>
 </file>
 
 <file path=word/styles.xml><?xml version="1.0" encoding="utf-8"?>
-<w:styles xmlns:w="http://schemas.openxmlformats.org/wordprocessingml/2006/main" xmlns:w14="http://schemas.microsoft.com/office/word/2010/wordml" xmlns:mc="http://schemas.openxmlformats.org/markup-compatibility/2006" mc:Ignorable="w14">
+<w:styles xmlns:mc="http://schemas.openxmlformats.org/markup-compatibility/2006" xmlns:r="http://schemas.openxmlformats.org/officeDocument/2006/relationships" xmlns:w="http://schemas.openxmlformats.org/wordprocessingml/2006/main" xmlns:w14="http://schemas.microsoft.com/office/word/2010/wordml" xmlns:w15="http://schemas.microsoft.com/office/word/2012/wordml" xmlns:w16cex="http://schemas.microsoft.com/office/word/2018/wordml/cex" xmlns:w16cid="http://schemas.microsoft.com/office/word/2016/wordml/cid" xmlns:w16="http://schemas.microsoft.com/office/word/2018/wordml" xmlns:w16du="http://schemas.microsoft.com/office/word/2023/wordml/word16du" xmlns:w16sdtdh="http://schemas.microsoft.com/office/word/2020/wordml/sdtdatahash" xmlns:w16se="http://schemas.microsoft.com/office/word/2015/wordml/symex" mc:Ignorable="w14 w15 w16se w16cid w16 w16cex w16sdtdh w16du">
   <w:docDefaults>
     <w:rPrDefault>
       <w:rPr>
-        <w:rFonts w:ascii="Liberation Serif" w:hAnsi="Liberation Serif" w:eastAsia="Songti SC" w:cs="Arial Unicode MS"/>
+        <w:rFonts w:ascii="Liberation Serif" w:eastAsia="Songti SC" w:hAnsi="Liberation Serif" w:cs="Arial Unicode MS"/>
         <w:kern w:val="2"/>
         <w:sz w:val="24"/>
         <w:szCs w:val="24"/>
@@ -2834,40 +2487,402 @@
     </w:rPrDefault>
     <w:pPrDefault>
       <w:pPr>
-        <w:suppressAutoHyphens w:val="true"/>
+        <w:suppressAutoHyphens/>
       </w:pPr>
     </w:pPrDefault>
   </w:docDefaults>
-  <w:style w:type="paragraph" w:styleId="Normal">
+  <w:latentStyles w:defLockedState="0" w:defUIPriority="99" w:defSemiHidden="0" w:defUnhideWhenUsed="0" w:defQFormat="0" w:count="376">
+    <w:lsdException w:name="Normal" w:uiPriority="0" w:qFormat="1"/>
+    <w:lsdException w:name="heading 1" w:uiPriority="9" w:qFormat="1"/>
+    <w:lsdException w:name="heading 2" w:semiHidden="1" w:uiPriority="9" w:unhideWhenUsed="1" w:qFormat="1"/>
+    <w:lsdException w:name="heading 3" w:semiHidden="1" w:uiPriority="9" w:unhideWhenUsed="1" w:qFormat="1"/>
+    <w:lsdException w:name="heading 4" w:semiHidden="1" w:uiPriority="9" w:unhideWhenUsed="1" w:qFormat="1"/>
+    <w:lsdException w:name="heading 5" w:semiHidden="1" w:uiPriority="9" w:unhideWhenUsed="1" w:qFormat="1"/>
+    <w:lsdException w:name="heading 6" w:semiHidden="1" w:uiPriority="9" w:unhideWhenUsed="1" w:qFormat="1"/>
+    <w:lsdException w:name="heading 7" w:semiHidden="1" w:uiPriority="9" w:unhideWhenUsed="1" w:qFormat="1"/>
+    <w:lsdException w:name="heading 8" w:semiHidden="1" w:uiPriority="9" w:unhideWhenUsed="1" w:qFormat="1"/>
+    <w:lsdException w:name="heading 9" w:semiHidden="1" w:uiPriority="9" w:unhideWhenUsed="1" w:qFormat="1"/>
+    <w:lsdException w:name="index 1" w:semiHidden="1" w:unhideWhenUsed="1"/>
+    <w:lsdException w:name="index 2" w:semiHidden="1" w:unhideWhenUsed="1"/>
+    <w:lsdException w:name="index 3" w:semiHidden="1" w:unhideWhenUsed="1"/>
+    <w:lsdException w:name="index 4" w:semiHidden="1" w:unhideWhenUsed="1"/>
+    <w:lsdException w:name="index 5" w:semiHidden="1" w:unhideWhenUsed="1"/>
+    <w:lsdException w:name="index 6" w:semiHidden="1" w:unhideWhenUsed="1"/>
+    <w:lsdException w:name="index 7" w:semiHidden="1" w:unhideWhenUsed="1"/>
+    <w:lsdException w:name="index 8" w:semiHidden="1" w:unhideWhenUsed="1"/>
+    <w:lsdException w:name="index 9" w:semiHidden="1" w:unhideWhenUsed="1"/>
+    <w:lsdException w:name="toc 1" w:semiHidden="1" w:uiPriority="39" w:unhideWhenUsed="1"/>
+    <w:lsdException w:name="toc 2" w:semiHidden="1" w:uiPriority="39" w:unhideWhenUsed="1"/>
+    <w:lsdException w:name="toc 3" w:semiHidden="1" w:uiPriority="39" w:unhideWhenUsed="1"/>
+    <w:lsdException w:name="toc 4" w:semiHidden="1" w:uiPriority="39" w:unhideWhenUsed="1"/>
+    <w:lsdException w:name="toc 5" w:semiHidden="1" w:uiPriority="39" w:unhideWhenUsed="1"/>
+    <w:lsdException w:name="toc 6" w:semiHidden="1" w:uiPriority="39" w:unhideWhenUsed="1"/>
+    <w:lsdException w:name="toc 7" w:semiHidden="1" w:uiPriority="39" w:unhideWhenUsed="1"/>
+    <w:lsdException w:name="toc 8" w:semiHidden="1" w:uiPriority="39" w:unhideWhenUsed="1"/>
+    <w:lsdException w:name="toc 9" w:semiHidden="1" w:uiPriority="39" w:unhideWhenUsed="1"/>
+    <w:lsdException w:name="Normal Indent" w:semiHidden="1" w:unhideWhenUsed="1"/>
+    <w:lsdException w:name="footnote text" w:semiHidden="1" w:unhideWhenUsed="1"/>
+    <w:lsdException w:name="annotation text" w:semiHidden="1" w:unhideWhenUsed="1"/>
+    <w:lsdException w:name="header" w:semiHidden="1" w:unhideWhenUsed="1"/>
+    <w:lsdException w:name="footer" w:semiHidden="1" w:unhideWhenUsed="1"/>
+    <w:lsdException w:name="index heading" w:semiHidden="1" w:unhideWhenUsed="1"/>
+    <w:lsdException w:name="caption" w:semiHidden="1" w:uiPriority="35" w:unhideWhenUsed="1" w:qFormat="1"/>
+    <w:lsdException w:name="table of figures" w:semiHidden="1" w:unhideWhenUsed="1"/>
+    <w:lsdException w:name="envelope address" w:semiHidden="1" w:unhideWhenUsed="1"/>
+    <w:lsdException w:name="envelope return" w:semiHidden="1" w:unhideWhenUsed="1"/>
+    <w:lsdException w:name="footnote reference" w:semiHidden="1" w:unhideWhenUsed="1"/>
+    <w:lsdException w:name="annotation reference" w:semiHidden="1" w:unhideWhenUsed="1"/>
+    <w:lsdException w:name="line number" w:semiHidden="1" w:unhideWhenUsed="1"/>
+    <w:lsdException w:name="page number" w:semiHidden="1" w:unhideWhenUsed="1"/>
+    <w:lsdException w:name="endnote reference" w:semiHidden="1" w:unhideWhenUsed="1"/>
+    <w:lsdException w:name="endnote text" w:semiHidden="1" w:unhideWhenUsed="1"/>
+    <w:lsdException w:name="table of authorities" w:semiHidden="1" w:unhideWhenUsed="1"/>
+    <w:lsdException w:name="macro" w:semiHidden="1" w:unhideWhenUsed="1"/>
+    <w:lsdException w:name="toa heading" w:semiHidden="1" w:unhideWhenUsed="1"/>
+    <w:lsdException w:name="List" w:semiHidden="1" w:unhideWhenUsed="1"/>
+    <w:lsdException w:name="List Bullet" w:semiHidden="1" w:unhideWhenUsed="1"/>
+    <w:lsdException w:name="List Number" w:semiHidden="1" w:unhideWhenUsed="1"/>
+    <w:lsdException w:name="List 2" w:semiHidden="1" w:unhideWhenUsed="1"/>
+    <w:lsdException w:name="List 3" w:semiHidden="1" w:unhideWhenUsed="1"/>
+    <w:lsdException w:name="List 4" w:semiHidden="1" w:unhideWhenUsed="1"/>
+    <w:lsdException w:name="List 5" w:semiHidden="1" w:unhideWhenUsed="1"/>
+    <w:lsdException w:name="List Bullet 2" w:semiHidden="1" w:unhideWhenUsed="1"/>
+    <w:lsdException w:name="List Bullet 3" w:semiHidden="1" w:unhideWhenUsed="1"/>
+    <w:lsdException w:name="List Bullet 4" w:semiHidden="1" w:unhideWhenUsed="1"/>
+    <w:lsdException w:name="List Bullet 5" w:semiHidden="1" w:unhideWhenUsed="1"/>
+    <w:lsdException w:name="List Number 2" w:semiHidden="1" w:unhideWhenUsed="1"/>
+    <w:lsdException w:name="List Number 3" w:semiHidden="1" w:unhideWhenUsed="1"/>
+    <w:lsdException w:name="List Number 4" w:semiHidden="1" w:unhideWhenUsed="1"/>
+    <w:lsdException w:name="List Number 5" w:semiHidden="1" w:unhideWhenUsed="1"/>
+    <w:lsdException w:name="Title" w:uiPriority="10" w:qFormat="1"/>
+    <w:lsdException w:name="Closing" w:semiHidden="1" w:unhideWhenUsed="1"/>
+    <w:lsdException w:name="Signature" w:semiHidden="1" w:unhideWhenUsed="1"/>
+    <w:lsdException w:name="Default Paragraph Font" w:semiHidden="1" w:uiPriority="1" w:unhideWhenUsed="1"/>
+    <w:lsdException w:name="Body Text" w:semiHidden="1" w:unhideWhenUsed="1"/>
+    <w:lsdException w:name="Body Text Indent" w:semiHidden="1" w:unhideWhenUsed="1"/>
+    <w:lsdException w:name="List Continue" w:semiHidden="1" w:unhideWhenUsed="1"/>
+    <w:lsdException w:name="List Continue 2" w:semiHidden="1" w:unhideWhenUsed="1"/>
+    <w:lsdException w:name="List Continue 3" w:semiHidden="1" w:unhideWhenUsed="1"/>
+    <w:lsdException w:name="List Continue 4" w:semiHidden="1" w:unhideWhenUsed="1"/>
+    <w:lsdException w:name="List Continue 5" w:semiHidden="1" w:unhideWhenUsed="1"/>
+    <w:lsdException w:name="Message Header" w:semiHidden="1" w:unhideWhenUsed="1"/>
+    <w:lsdException w:name="Subtitle" w:uiPriority="11" w:qFormat="1"/>
+    <w:lsdException w:name="Salutation" w:semiHidden="1" w:unhideWhenUsed="1"/>
+    <w:lsdException w:name="Date" w:semiHidden="1" w:unhideWhenUsed="1"/>
+    <w:lsdException w:name="Body Text First Indent" w:semiHidden="1" w:unhideWhenUsed="1"/>
+    <w:lsdException w:name="Body Text First Indent 2" w:semiHidden="1" w:unhideWhenUsed="1"/>
+    <w:lsdException w:name="Note Heading" w:semiHidden="1" w:unhideWhenUsed="1"/>
+    <w:lsdException w:name="Body Text 2" w:semiHidden="1" w:unhideWhenUsed="1"/>
+    <w:lsdException w:name="Body Text 3" w:semiHidden="1" w:unhideWhenUsed="1"/>
+    <w:lsdException w:name="Body Text Indent 2" w:semiHidden="1" w:unhideWhenUsed="1"/>
+    <w:lsdException w:name="Body Text Indent 3" w:semiHidden="1" w:unhideWhenUsed="1"/>
+    <w:lsdException w:name="Block Text" w:semiHidden="1" w:unhideWhenUsed="1"/>
+    <w:lsdException w:name="Hyperlink" w:semiHidden="1" w:unhideWhenUsed="1"/>
+    <w:lsdException w:name="FollowedHyperlink" w:semiHidden="1" w:unhideWhenUsed="1"/>
+    <w:lsdException w:name="Strong" w:uiPriority="22" w:qFormat="1"/>
+    <w:lsdException w:name="Emphasis" w:uiPriority="20" w:qFormat="1"/>
+    <w:lsdException w:name="Document Map" w:semiHidden="1" w:unhideWhenUsed="1"/>
+    <w:lsdException w:name="Plain Text" w:semiHidden="1" w:unhideWhenUsed="1"/>
+    <w:lsdException w:name="E-mail Signature" w:semiHidden="1" w:unhideWhenUsed="1"/>
+    <w:lsdException w:name="HTML Top of Form" w:semiHidden="1" w:unhideWhenUsed="1"/>
+    <w:lsdException w:name="HTML Bottom of Form" w:semiHidden="1" w:unhideWhenUsed="1"/>
+    <w:lsdException w:name="Normal (Web)" w:semiHidden="1" w:unhideWhenUsed="1"/>
+    <w:lsdException w:name="HTML Acronym" w:semiHidden="1" w:unhideWhenUsed="1"/>
+    <w:lsdException w:name="HTML Address" w:semiHidden="1" w:unhideWhenUsed="1"/>
+    <w:lsdException w:name="HTML Cite" w:semiHidden="1" w:unhideWhenUsed="1"/>
+    <w:lsdException w:name="HTML Code" w:semiHidden="1" w:unhideWhenUsed="1"/>
+    <w:lsdException w:name="HTML Definition" w:semiHidden="1" w:unhideWhenUsed="1"/>
+    <w:lsdException w:name="HTML Keyboard" w:semiHidden="1" w:unhideWhenUsed="1"/>
+    <w:lsdException w:name="HTML Preformatted" w:semiHidden="1" w:unhideWhenUsed="1"/>
+    <w:lsdException w:name="HTML Sample" w:semiHidden="1" w:unhideWhenUsed="1"/>
+    <w:lsdException w:name="HTML Typewriter" w:semiHidden="1" w:unhideWhenUsed="1"/>
+    <w:lsdException w:name="HTML Variable" w:semiHidden="1" w:unhideWhenUsed="1"/>
+    <w:lsdException w:name="Normal Table" w:semiHidden="1" w:unhideWhenUsed="1"/>
+    <w:lsdException w:name="annotation subject" w:semiHidden="1" w:unhideWhenUsed="1"/>
+    <w:lsdException w:name="No List" w:semiHidden="1" w:unhideWhenUsed="1"/>
+    <w:lsdException w:name="Outline List 1" w:semiHidden="1" w:unhideWhenUsed="1"/>
+    <w:lsdException w:name="Outline List 2" w:semiHidden="1" w:unhideWhenUsed="1"/>
+    <w:lsdException w:name="Outline List 3" w:semiHidden="1" w:unhideWhenUsed="1"/>
+    <w:lsdException w:name="Table Simple 1" w:semiHidden="1" w:unhideWhenUsed="1"/>
+    <w:lsdException w:name="Table Simple 2" w:semiHidden="1" w:unhideWhenUsed="1"/>
+    <w:lsdException w:name="Table Simple 3" w:semiHidden="1" w:unhideWhenUsed="1"/>
+    <w:lsdException w:name="Table Classic 1" w:semiHidden="1" w:unhideWhenUsed="1"/>
+    <w:lsdException w:name="Table Classic 2" w:semiHidden="1" w:unhideWhenUsed="1"/>
+    <w:lsdException w:name="Table Classic 3" w:semiHidden="1" w:unhideWhenUsed="1"/>
+    <w:lsdException w:name="Table Classic 4" w:semiHidden="1" w:unhideWhenUsed="1"/>
+    <w:lsdException w:name="Table Colorful 1" w:semiHidden="1" w:unhideWhenUsed="1"/>
+    <w:lsdException w:name="Table Colorful 2" w:semiHidden="1" w:unhideWhenUsed="1"/>
+    <w:lsdException w:name="Table Colorful 3" w:semiHidden="1" w:unhideWhenUsed="1"/>
+    <w:lsdException w:name="Table Columns 1" w:semiHidden="1" w:unhideWhenUsed="1"/>
+    <w:lsdException w:name="Table Columns 2" w:semiHidden="1" w:unhideWhenUsed="1"/>
+    <w:lsdException w:name="Table Columns 3" w:semiHidden="1" w:unhideWhenUsed="1"/>
+    <w:lsdException w:name="Table Columns 4" w:semiHidden="1" w:unhideWhenUsed="1"/>
+    <w:lsdException w:name="Table Columns 5" w:semiHidden="1" w:unhideWhenUsed="1"/>
+    <w:lsdException w:name="Table Grid 1" w:semiHidden="1" w:unhideWhenUsed="1"/>
+    <w:lsdException w:name="Table Grid 2" w:semiHidden="1" w:unhideWhenUsed="1"/>
+    <w:lsdException w:name="Table Grid 3" w:semiHidden="1" w:unhideWhenUsed="1"/>
+    <w:lsdException w:name="Table Grid 4" w:semiHidden="1" w:unhideWhenUsed="1"/>
+    <w:lsdException w:name="Table Grid 5" w:semiHidden="1" w:unhideWhenUsed="1"/>
+    <w:lsdException w:name="Table Grid 6" w:semiHidden="1" w:unhideWhenUsed="1"/>
+    <w:lsdException w:name="Table Grid 7" w:semiHidden="1" w:unhideWhenUsed="1"/>
+    <w:lsdException w:name="Table Grid 8" w:semiHidden="1" w:unhideWhenUsed="1"/>
+    <w:lsdException w:name="Table List 1" w:semiHidden="1" w:unhideWhenUsed="1"/>
+    <w:lsdException w:name="Table List 2" w:semiHidden="1" w:unhideWhenUsed="1"/>
+    <w:lsdException w:name="Table List 3" w:semiHidden="1" w:unhideWhenUsed="1"/>
+    <w:lsdException w:name="Table List 4" w:semiHidden="1" w:unhideWhenUsed="1"/>
+    <w:lsdException w:name="Table List 5" w:semiHidden="1" w:unhideWhenUsed="1"/>
+    <w:lsdException w:name="Table List 6" w:semiHidden="1" w:unhideWhenUsed="1"/>
+    <w:lsdException w:name="Table List 7" w:semiHidden="1" w:unhideWhenUsed="1"/>
+    <w:lsdException w:name="Table List 8" w:semiHidden="1" w:unhideWhenUsed="1"/>
+    <w:lsdException w:name="Table 3D effects 1" w:semiHidden="1" w:unhideWhenUsed="1"/>
+    <w:lsdException w:name="Table 3D effects 2" w:semiHidden="1" w:unhideWhenUsed="1"/>
+    <w:lsdException w:name="Table 3D effects 3" w:semiHidden="1" w:unhideWhenUsed="1"/>
+    <w:lsdException w:name="Table Contemporary" w:semiHidden="1" w:unhideWhenUsed="1"/>
+    <w:lsdException w:name="Table Elegant" w:semiHidden="1" w:unhideWhenUsed="1"/>
+    <w:lsdException w:name="Table Professional" w:semiHidden="1" w:unhideWhenUsed="1"/>
+    <w:lsdException w:name="Table Subtle 1" w:semiHidden="1" w:unhideWhenUsed="1"/>
+    <w:lsdException w:name="Table Subtle 2" w:semiHidden="1" w:unhideWhenUsed="1"/>
+    <w:lsdException w:name="Table Web 1" w:semiHidden="1" w:unhideWhenUsed="1"/>
+    <w:lsdException w:name="Table Web 2" w:semiHidden="1" w:unhideWhenUsed="1"/>
+    <w:lsdException w:name="Table Web 3" w:semiHidden="1" w:unhideWhenUsed="1"/>
+    <w:lsdException w:name="Balloon Text" w:semiHidden="1" w:unhideWhenUsed="1"/>
+    <w:lsdException w:name="Table Grid" w:uiPriority="39"/>
+    <w:lsdException w:name="Table Theme" w:semiHidden="1" w:unhideWhenUsed="1"/>
+    <w:lsdException w:name="Placeholder Text" w:semiHidden="1"/>
+    <w:lsdException w:name="No Spacing" w:uiPriority="1" w:qFormat="1"/>
+    <w:lsdException w:name="Light Shading" w:uiPriority="60"/>
+    <w:lsdException w:name="Light List" w:uiPriority="61"/>
+    <w:lsdException w:name="Light Grid" w:uiPriority="62"/>
+    <w:lsdException w:name="Medium Shading 1" w:uiPriority="63"/>
+    <w:lsdException w:name="Medium Shading 2" w:uiPriority="64"/>
+    <w:lsdException w:name="Medium List 1" w:uiPriority="65"/>
+    <w:lsdException w:name="Medium List 2" w:uiPriority="66"/>
+    <w:lsdException w:name="Medium Grid 1" w:uiPriority="67"/>
+    <w:lsdException w:name="Medium Grid 2" w:uiPriority="68"/>
+    <w:lsdException w:name="Medium Grid 3" w:uiPriority="69"/>
+    <w:lsdException w:name="Dark List" w:uiPriority="70"/>
+    <w:lsdException w:name="Colorful Shading" w:uiPriority="71"/>
+    <w:lsdException w:name="Colorful List" w:uiPriority="72"/>
+    <w:lsdException w:name="Colorful Grid" w:uiPriority="73"/>
+    <w:lsdException w:name="Light Shading Accent 1" w:uiPriority="60"/>
+    <w:lsdException w:name="Light List Accent 1" w:uiPriority="61"/>
+    <w:lsdException w:name="Light Grid Accent 1" w:uiPriority="62"/>
+    <w:lsdException w:name="Medium Shading 1 Accent 1" w:uiPriority="63"/>
+    <w:lsdException w:name="Medium Shading 2 Accent 1" w:uiPriority="64"/>
+    <w:lsdException w:name="Medium List 1 Accent 1" w:uiPriority="65"/>
+    <w:lsdException w:name="Revision" w:semiHidden="1"/>
+    <w:lsdException w:name="List Paragraph" w:uiPriority="34" w:qFormat="1"/>
+    <w:lsdException w:name="Quote" w:uiPriority="29" w:qFormat="1"/>
+    <w:lsdException w:name="Intense Quote" w:uiPriority="30" w:qFormat="1"/>
+    <w:lsdException w:name="Medium List 2 Accent 1" w:uiPriority="66"/>
+    <w:lsdException w:name="Medium Grid 1 Accent 1" w:uiPriority="67"/>
+    <w:lsdException w:name="Medium Grid 2 Accent 1" w:uiPriority="68"/>
+    <w:lsdException w:name="Medium Grid 3 Accent 1" w:uiPriority="69"/>
+    <w:lsdException w:name="Dark List Accent 1" w:uiPriority="70"/>
+    <w:lsdException w:name="Colorful Shading Accent 1" w:uiPriority="71"/>
+    <w:lsdException w:name="Colorful List Accent 1" w:uiPriority="72"/>
+    <w:lsdException w:name="Colorful Grid Accent 1" w:uiPriority="73"/>
+    <w:lsdException w:name="Light Shading Accent 2" w:uiPriority="60"/>
+    <w:lsdException w:name="Light List Accent 2" w:uiPriority="61"/>
+    <w:lsdException w:name="Light Grid Accent 2" w:uiPriority="62"/>
+    <w:lsdException w:name="Medium Shading 1 Accent 2" w:uiPriority="63"/>
+    <w:lsdException w:name="Medium Shading 2 Accent 2" w:uiPriority="64"/>
+    <w:lsdException w:name="Medium List 1 Accent 2" w:uiPriority="65"/>
+    <w:lsdException w:name="Medium List 2 Accent 2" w:uiPriority="66"/>
+    <w:lsdException w:name="Medium Grid 1 Accent 2" w:uiPriority="67"/>
+    <w:lsdException w:name="Medium Grid 2 Accent 2" w:uiPriority="68"/>
+    <w:lsdException w:name="Medium Grid 3 Accent 2" w:uiPriority="69"/>
+    <w:lsdException w:name="Dark List Accent 2" w:uiPriority="70"/>
+    <w:lsdException w:name="Colorful Shading Accent 2" w:uiPriority="71"/>
+    <w:lsdException w:name="Colorful List Accent 2" w:uiPriority="72"/>
+    <w:lsdException w:name="Colorful Grid Accent 2" w:uiPriority="73"/>
+    <w:lsdException w:name="Light Shading Accent 3" w:uiPriority="60"/>
+    <w:lsdException w:name="Light List Accent 3" w:uiPriority="61"/>
+    <w:lsdException w:name="Light Grid Accent 3" w:uiPriority="62"/>
+    <w:lsdException w:name="Medium Shading 1 Accent 3" w:uiPriority="63"/>
+    <w:lsdException w:name="Medium Shading 2 Accent 3" w:uiPriority="64"/>
+    <w:lsdException w:name="Medium List 1 Accent 3" w:uiPriority="65"/>
+    <w:lsdException w:name="Medium List 2 Accent 3" w:uiPriority="66"/>
+    <w:lsdException w:name="Medium Grid 1 Accent 3" w:uiPriority="67"/>
+    <w:lsdException w:name="Medium Grid 2 Accent 3" w:uiPriority="68"/>
+    <w:lsdException w:name="Medium Grid 3 Accent 3" w:uiPriority="69"/>
+    <w:lsdException w:name="Dark List Accent 3" w:uiPriority="70"/>
+    <w:lsdException w:name="Colorful Shading Accent 3" w:uiPriority="71"/>
+    <w:lsdException w:name="Colorful List Accent 3" w:uiPriority="72"/>
+    <w:lsdException w:name="Colorful Grid Accent 3" w:uiPriority="73"/>
+    <w:lsdException w:name="Light Shading Accent 4" w:uiPriority="60"/>
+    <w:lsdException w:name="Light List Accent 4" w:uiPriority="61"/>
+    <w:lsdException w:name="Light Grid Accent 4" w:uiPriority="62"/>
+    <w:lsdException w:name="Medium Shading 1 Accent 4" w:uiPriority="63"/>
+    <w:lsdException w:name="Medium Shading 2 Accent 4" w:uiPriority="64"/>
+    <w:lsdException w:name="Medium List 1 Accent 4" w:uiPriority="65"/>
+    <w:lsdException w:name="Medium List 2 Accent 4" w:uiPriority="66"/>
+    <w:lsdException w:name="Medium Grid 1 Accent 4" w:uiPriority="67"/>
+    <w:lsdException w:name="Medium Grid 2 Accent 4" w:uiPriority="68"/>
+    <w:lsdException w:name="Medium Grid 3 Accent 4" w:uiPriority="69"/>
+    <w:lsdException w:name="Dark List Accent 4" w:uiPriority="70"/>
+    <w:lsdException w:name="Colorful Shading Accent 4" w:uiPriority="71"/>
+    <w:lsdException w:name="Colorful List Accent 4" w:uiPriority="72"/>
+    <w:lsdException w:name="Colorful Grid Accent 4" w:uiPriority="73"/>
+    <w:lsdException w:name="Light Shading Accent 5" w:uiPriority="60"/>
+    <w:lsdException w:name="Light List Accent 5" w:uiPriority="61"/>
+    <w:lsdException w:name="Light Grid Accent 5" w:uiPriority="62"/>
+    <w:lsdException w:name="Medium Shading 1 Accent 5" w:uiPriority="63"/>
+    <w:lsdException w:name="Medium Shading 2 Accent 5" w:uiPriority="64"/>
+    <w:lsdException w:name="Medium List 1 Accent 5" w:uiPriority="65"/>
+    <w:lsdException w:name="Medium List 2 Accent 5" w:uiPriority="66"/>
+    <w:lsdException w:name="Medium Grid 1 Accent 5" w:uiPriority="67"/>
+    <w:lsdException w:name="Medium Grid 2 Accent 5" w:uiPriority="68"/>
+    <w:lsdException w:name="Medium Grid 3 Accent 5" w:uiPriority="69"/>
+    <w:lsdException w:name="Dark List Accent 5" w:uiPriority="70"/>
+    <w:lsdException w:name="Colorful Shading Accent 5" w:uiPriority="71"/>
+    <w:lsdException w:name="Colorful List Accent 5" w:uiPriority="72"/>
+    <w:lsdException w:name="Colorful Grid Accent 5" w:uiPriority="73"/>
+    <w:lsdException w:name="Light Shading Accent 6" w:uiPriority="60"/>
+    <w:lsdException w:name="Light List Accent 6" w:uiPriority="61"/>
+    <w:lsdException w:name="Light Grid Accent 6" w:uiPriority="62"/>
+    <w:lsdException w:name="Medium Shading 1 Accent 6" w:uiPriority="63"/>
+    <w:lsdException w:name="Medium Shading 2 Accent 6" w:uiPriority="64"/>
+    <w:lsdException w:name="Medium List 1 Accent 6" w:uiPriority="65"/>
+    <w:lsdException w:name="Medium List 2 Accent 6" w:uiPriority="66"/>
+    <w:lsdException w:name="Medium Grid 1 Accent 6" w:uiPriority="67"/>
+    <w:lsdException w:name="Medium Grid 2 Accent 6" w:uiPriority="68"/>
+    <w:lsdException w:name="Medium Grid 3 Accent 6" w:uiPriority="69"/>
+    <w:lsdException w:name="Dark List Accent 6" w:uiPriority="70"/>
+    <w:lsdException w:name="Colorful Shading Accent 6" w:uiPriority="71"/>
+    <w:lsdException w:name="Colorful List Accent 6" w:uiPriority="72"/>
+    <w:lsdException w:name="Colorful Grid Accent 6" w:uiPriority="73"/>
+    <w:lsdException w:name="Subtle Emphasis" w:uiPriority="19" w:qFormat="1"/>
+    <w:lsdException w:name="Intense Emphasis" w:uiPriority="21" w:qFormat="1"/>
+    <w:lsdException w:name="Subtle Reference" w:uiPriority="31" w:qFormat="1"/>
+    <w:lsdException w:name="Intense Reference" w:uiPriority="32" w:qFormat="1"/>
+    <w:lsdException w:name="Book Title" w:uiPriority="33" w:qFormat="1"/>
+    <w:lsdException w:name="Bibliography" w:semiHidden="1" w:uiPriority="37" w:unhideWhenUsed="1"/>
+    <w:lsdException w:name="TOC Heading" w:semiHidden="1" w:uiPriority="39" w:unhideWhenUsed="1" w:qFormat="1"/>
+    <w:lsdException w:name="Plain Table 1" w:uiPriority="41"/>
+    <w:lsdException w:name="Plain Table 2" w:uiPriority="42"/>
+    <w:lsdException w:name="Plain Table 3" w:uiPriority="43"/>
+    <w:lsdException w:name="Plain Table 4" w:uiPriority="44"/>
+    <w:lsdException w:name="Plain Table 5" w:uiPriority="45"/>
+    <w:lsdException w:name="Grid Table Light" w:uiPriority="40"/>
+    <w:lsdException w:name="Grid Table 1 Light" w:uiPriority="46"/>
+    <w:lsdException w:name="Grid Table 2" w:uiPriority="47"/>
+    <w:lsdException w:name="Grid Table 3" w:uiPriority="48"/>
+    <w:lsdException w:name="Grid Table 4" w:uiPriority="49"/>
+    <w:lsdException w:name="Grid Table 5 Dark" w:uiPriority="50"/>
+    <w:lsdException w:name="Grid Table 6 Colorful" w:uiPriority="51"/>
+    <w:lsdException w:name="Grid Table 7 Colorful" w:uiPriority="52"/>
+    <w:lsdException w:name="Grid Table 1 Light Accent 1" w:uiPriority="46"/>
+    <w:lsdException w:name="Grid Table 2 Accent 1" w:uiPriority="47"/>
+    <w:lsdException w:name="Grid Table 3 Accent 1" w:uiPriority="48"/>
+    <w:lsdException w:name="Grid Table 4 Accent 1" w:uiPriority="49"/>
+    <w:lsdException w:name="Grid Table 5 Dark Accent 1" w:uiPriority="50"/>
+    <w:lsdException w:name="Grid Table 6 Colorful Accent 1" w:uiPriority="51"/>
+    <w:lsdException w:name="Grid Table 7 Colorful Accent 1" w:uiPriority="52"/>
+    <w:lsdException w:name="Grid Table 1 Light Accent 2" w:uiPriority="46"/>
+    <w:lsdException w:name="Grid Table 2 Accent 2" w:uiPriority="47"/>
+    <w:lsdException w:name="Grid Table 3 Accent 2" w:uiPriority="48"/>
+    <w:lsdException w:name="Grid Table 4 Accent 2" w:uiPriority="49"/>
+    <w:lsdException w:name="Grid Table 5 Dark Accent 2" w:uiPriority="50"/>
+    <w:lsdException w:name="Grid Table 6 Colorful Accent 2" w:uiPriority="51"/>
+    <w:lsdException w:name="Grid Table 7 Colorful Accent 2" w:uiPriority="52"/>
+    <w:lsdException w:name="Grid Table 1 Light Accent 3" w:uiPriority="46"/>
+    <w:lsdException w:name="Grid Table 2 Accent 3" w:uiPriority="47"/>
+    <w:lsdException w:name="Grid Table 3 Accent 3" w:uiPriority="48"/>
+    <w:lsdException w:name="Grid Table 4 Accent 3" w:uiPriority="49"/>
+    <w:lsdException w:name="Grid Table 5 Dark Accent 3" w:uiPriority="50"/>
+    <w:lsdException w:name="Grid Table 6 Colorful Accent 3" w:uiPriority="51"/>
+    <w:lsdException w:name="Grid Table 7 Colorful Accent 3" w:uiPriority="52"/>
+    <w:lsdException w:name="Grid Table 1 Light Accent 4" w:uiPriority="46"/>
+    <w:lsdException w:name="Grid Table 2 Accent 4" w:uiPriority="47"/>
+    <w:lsdException w:name="Grid Table 3 Accent 4" w:uiPriority="48"/>
+    <w:lsdException w:name="Grid Table 4 Accent 4" w:uiPriority="49"/>
+    <w:lsdException w:name="Grid Table 5 Dark Accent 4" w:uiPriority="50"/>
+    <w:lsdException w:name="Grid Table 6 Colorful Accent 4" w:uiPriority="51"/>
+    <w:lsdException w:name="Grid Table 7 Colorful Accent 4" w:uiPriority="52"/>
+    <w:lsdException w:name="Grid Table 1 Light Accent 5" w:uiPriority="46"/>
+    <w:lsdException w:name="Grid Table 2 Accent 5" w:uiPriority="47"/>
+    <w:lsdException w:name="Grid Table 3 Accent 5" w:uiPriority="48"/>
+    <w:lsdException w:name="Grid Table 4 Accent 5" w:uiPriority="49"/>
+    <w:lsdException w:name="Grid Table 5 Dark Accent 5" w:uiPriority="50"/>
+    <w:lsdException w:name="Grid Table 6 Colorful Accent 5" w:uiPriority="51"/>
+    <w:lsdException w:name="Grid Table 7 Colorful Accent 5" w:uiPriority="52"/>
+    <w:lsdException w:name="Grid Table 1 Light Accent 6" w:uiPriority="46"/>
+    <w:lsdException w:name="Grid Table 2 Accent 6" w:uiPriority="47"/>
+    <w:lsdException w:name="Grid Table 3 Accent 6" w:uiPriority="48"/>
+    <w:lsdException w:name="Grid Table 4 Accent 6" w:uiPriority="49"/>
+    <w:lsdException w:name="Grid Table 5 Dark Accent 6" w:uiPriority="50"/>
+    <w:lsdException w:name="Grid Table 6 Colorful Accent 6" w:uiPriority="51"/>
+    <w:lsdException w:name="Grid Table 7 Colorful Accent 6" w:uiPriority="52"/>
+    <w:lsdException w:name="List Table 1 Light" w:uiPriority="46"/>
+    <w:lsdException w:name="List Table 2" w:uiPriority="47"/>
+    <w:lsdException w:name="List Table 3" w:uiPriority="48"/>
+    <w:lsdException w:name="List Table 4" w:uiPriority="49"/>
+    <w:lsdException w:name="List Table 5 Dark" w:uiPriority="50"/>
+    <w:lsdException w:name="List Table 6 Colorful" w:uiPriority="51"/>
+    <w:lsdException w:name="List Table 7 Colorful" w:uiPriority="52"/>
+    <w:lsdException w:name="List Table 1 Light Accent 1" w:uiPriority="46"/>
+    <w:lsdException w:name="List Table 2 Accent 1" w:uiPriority="47"/>
+    <w:lsdException w:name="List Table 3 Accent 1" w:uiPriority="48"/>
+    <w:lsdException w:name="List Table 4 Accent 1" w:uiPriority="49"/>
+    <w:lsdException w:name="List Table 5 Dark Accent 1" w:uiPriority="50"/>
+    <w:lsdException w:name="List Table 6 Colorful Accent 1" w:uiPriority="51"/>
+    <w:lsdException w:name="List Table 7 Colorful Accent 1" w:uiPriority="52"/>
+    <w:lsdException w:name="List Table 1 Light Accent 2" w:uiPriority="46"/>
+    <w:lsdException w:name="List Table 2 Accent 2" w:uiPriority="47"/>
+    <w:lsdException w:name="List Table 3 Accent 2" w:uiPriority="48"/>
+    <w:lsdException w:name="List Table 4 Accent 2" w:uiPriority="49"/>
+    <w:lsdException w:name="List Table 5 Dark Accent 2" w:uiPriority="50"/>
+    <w:lsdException w:name="List Table 6 Colorful Accent 2" w:uiPriority="51"/>
+    <w:lsdException w:name="List Table 7 Colorful Accent 2" w:uiPriority="52"/>
+    <w:lsdException w:name="List Table 1 Light Accent 3" w:uiPriority="46"/>
+    <w:lsdException w:name="List Table 2 Accent 3" w:uiPriority="47"/>
+    <w:lsdException w:name="List Table 3 Accent 3" w:uiPriority="48"/>
+    <w:lsdException w:name="List Table 4 Accent 3" w:uiPriority="49"/>
+    <w:lsdException w:name="List Table 5 Dark Accent 3" w:uiPriority="50"/>
+    <w:lsdException w:name="List Table 6 Colorful Accent 3" w:uiPriority="51"/>
+    <w:lsdException w:name="List Table 7 Colorful Accent 3" w:uiPriority="52"/>
+    <w:lsdException w:name="List Table 1 Light Accent 4" w:uiPriority="46"/>
+    <w:lsdException w:name="List Table 2 Accent 4" w:uiPriority="47"/>
+    <w:lsdException w:name="List Table 3 Accent 4" w:uiPriority="48"/>
+    <w:lsdException w:name="List Table 4 Accent 4" w:uiPriority="49"/>
+    <w:lsdException w:name="List Table 5 Dark Accent 4" w:uiPriority="50"/>
+    <w:lsdException w:name="List Table 6 Colorful Accent 4" w:uiPriority="51"/>
+    <w:lsdException w:name="List Table 7 Colorful Accent 4" w:uiPriority="52"/>
+    <w:lsdException w:name="List Table 1 Light Accent 5" w:uiPriority="46"/>
+    <w:lsdException w:name="List Table 2 Accent 5" w:uiPriority="47"/>
+    <w:lsdException w:name="List Table 3 Accent 5" w:uiPriority="48"/>
+    <w:lsdException w:name="List Table 4 Accent 5" w:uiPriority="49"/>
+    <w:lsdException w:name="List Table 5 Dark Accent 5" w:uiPriority="50"/>
+    <w:lsdException w:name="List Table 6 Colorful Accent 5" w:uiPriority="51"/>
+    <w:lsdException w:name="List Table 7 Colorful Accent 5" w:uiPriority="52"/>
+    <w:lsdException w:name="List Table 1 Light Accent 6" w:uiPriority="46"/>
+    <w:lsdException w:name="List Table 2 Accent 6" w:uiPriority="47"/>
+    <w:lsdException w:name="List Table 3 Accent 6" w:uiPriority="48"/>
+    <w:lsdException w:name="List Table 4 Accent 6" w:uiPriority="49"/>
+    <w:lsdException w:name="List Table 5 Dark Accent 6" w:uiPriority="50"/>
+    <w:lsdException w:name="List Table 6 Colorful Accent 6" w:uiPriority="51"/>
+    <w:lsdException w:name="List Table 7 Colorful Accent 6" w:uiPriority="52"/>
+    <w:lsdException w:name="Mention" w:semiHidden="1" w:unhideWhenUsed="1"/>
+    <w:lsdException w:name="Smart Hyperlink" w:semiHidden="1" w:unhideWhenUsed="1"/>
+    <w:lsdException w:name="Hashtag" w:semiHidden="1" w:unhideWhenUsed="1"/>
+    <w:lsdException w:name="Unresolved Mention" w:semiHidden="1" w:unhideWhenUsed="1"/>
+    <w:lsdException w:name="Smart Link" w:semiHidden="1" w:unhideWhenUsed="1"/>
+  </w:latentStyles>
+  <w:style w:type="paragraph" w:default="1" w:styleId="Normal">
     <w:name w:val="Normal"/>
     <w:qFormat/>
-    <w:pPr>
-      <w:widowControl/>
-      <w:suppressAutoHyphens w:val="true"/>
-      <w:bidi w:val="0"/>
-      <w:spacing w:before="0" w:after="0"/>
-      <w:jc w:val="left"/>
-    </w:pPr>
-    <w:rPr>
-      <w:rFonts w:ascii="Liberation Serif" w:hAnsi="Liberation Serif" w:eastAsia="Songti SC" w:cs="Arial Unicode MS"/>
-      <w:color w:val="auto"/>
-      <w:kern w:val="2"/>
-      <w:sz w:val="24"/>
-      <w:szCs w:val="24"/>
-      <w:lang w:val="en-CA" w:eastAsia="zh-CN" w:bidi="hi-IN"/>
-    </w:rPr>
   </w:style>
   <w:style w:type="paragraph" w:styleId="Heading1">
-    <w:name w:val="Heading 1"/>
+    <w:name w:val="heading 1"/>
     <w:basedOn w:val="Heading"/>
-    <w:next w:val="TextBody"/>
+    <w:next w:val="BodyText"/>
+    <w:uiPriority w:val="9"/>
     <w:qFormat/>
     <w:pPr>
       <w:numPr>
-        <w:ilvl w:val="0"/>
         <w:numId w:val="2"/>
       </w:numPr>
-      <w:spacing w:before="240" w:after="120"/>
       <w:outlineLvl w:val="0"/>
     </w:pPr>
     <w:rPr>
@@ -2878,16 +2893,18 @@
     </w:rPr>
   </w:style>
   <w:style w:type="paragraph" w:styleId="Heading2">
-    <w:name w:val="Heading 2"/>
+    <w:name w:val="heading 2"/>
     <w:basedOn w:val="Heading"/>
-    <w:next w:val="TextBody"/>
+    <w:next w:val="BodyText"/>
+    <w:uiPriority w:val="9"/>
+    <w:unhideWhenUsed/>
     <w:qFormat/>
     <w:pPr>
       <w:numPr>
         <w:ilvl w:val="1"/>
         <w:numId w:val="1"/>
       </w:numPr>
-      <w:spacing w:before="200" w:after="120"/>
+      <w:spacing w:before="200"/>
       <w:outlineLvl w:val="1"/>
     </w:pPr>
     <w:rPr>
@@ -2898,60 +2915,81 @@
     </w:rPr>
   </w:style>
   <w:style w:type="paragraph" w:styleId="Heading3">
-    <w:name w:val="Heading 3"/>
+    <w:name w:val="heading 3"/>
     <w:basedOn w:val="Heading"/>
-    <w:next w:val="TextBody"/>
+    <w:next w:val="BodyText"/>
+    <w:uiPriority w:val="9"/>
+    <w:unhideWhenUsed/>
     <w:qFormat/>
     <w:pPr>
-      <w:spacing w:before="140" w:after="120"/>
+      <w:spacing w:before="140"/>
       <w:outlineLvl w:val="2"/>
     </w:pPr>
     <w:rPr>
-      <w:rFonts w:ascii="Liberation Serif" w:hAnsi="Liberation Serif" w:eastAsia="Songti SC" w:cs="Arial Unicode MS"/>
+      <w:rFonts w:ascii="Liberation Serif" w:eastAsia="Songti SC" w:hAnsi="Liberation Serif"/>
       <w:b/>
       <w:bCs/>
+    </w:rPr>
+  </w:style>
+  <w:style w:type="character" w:default="1" w:styleId="DefaultParagraphFont">
+    <w:name w:val="Default Paragraph Font"/>
+    <w:uiPriority w:val="1"/>
+    <w:semiHidden/>
+    <w:unhideWhenUsed/>
+  </w:style>
+  <w:style w:type="table" w:default="1" w:styleId="TableNormal">
+    <w:name w:val="Normal Table"/>
+    <w:uiPriority w:val="99"/>
+    <w:semiHidden/>
+    <w:unhideWhenUsed/>
+    <w:tblPr>
+      <w:tblInd w:w="0" w:type="dxa"/>
+      <w:tblCellMar>
+        <w:top w:w="0" w:type="dxa"/>
+        <w:left w:w="108" w:type="dxa"/>
+        <w:bottom w:w="0" w:type="dxa"/>
+        <w:right w:w="108" w:type="dxa"/>
+      </w:tblCellMar>
+    </w:tblPr>
+  </w:style>
+  <w:style w:type="numbering" w:default="1" w:styleId="NoList">
+    <w:name w:val="No List"/>
+    <w:uiPriority w:val="99"/>
+    <w:semiHidden/>
+    <w:unhideWhenUsed/>
+  </w:style>
+  <w:style w:type="character" w:customStyle="1" w:styleId="NumberingSymbols">
+    <w:name w:val="Numbering Symbols"/>
+    <w:qFormat/>
+  </w:style>
+  <w:style w:type="paragraph" w:customStyle="1" w:styleId="Heading">
+    <w:name w:val="Heading"/>
+    <w:basedOn w:val="Normal"/>
+    <w:next w:val="BodyText"/>
+    <w:qFormat/>
+    <w:pPr>
+      <w:keepNext/>
+      <w:spacing w:before="240" w:after="120"/>
+    </w:pPr>
+    <w:rPr>
+      <w:rFonts w:ascii="Liberation Sans" w:eastAsia="PingFang SC" w:hAnsi="Liberation Sans"/>
       <w:sz w:val="28"/>
       <w:szCs w:val="28"/>
     </w:rPr>
   </w:style>
-  <w:style w:type="character" w:styleId="NumberingSymbols">
-    <w:name w:val="Numbering Symbols"/>
-    <w:qFormat/>
-    <w:rPr/>
-  </w:style>
-  <w:style w:type="paragraph" w:styleId="Heading">
-    <w:name w:val="Heading"/>
-    <w:basedOn w:val="Normal"/>
-    <w:next w:val="TextBody"/>
-    <w:qFormat/>
-    <w:pPr>
-      <w:keepNext w:val="true"/>
-      <w:spacing w:before="240" w:after="120"/>
-    </w:pPr>
-    <w:rPr>
-      <w:rFonts w:ascii="Liberation Sans" w:hAnsi="Liberation Sans" w:eastAsia="PingFang SC" w:cs="Arial Unicode MS"/>
-      <w:sz w:val="28"/>
-      <w:szCs w:val="28"/>
-    </w:rPr>
-  </w:style>
-  <w:style w:type="paragraph" w:styleId="TextBody">
+  <w:style w:type="paragraph" w:styleId="BodyText">
     <w:name w:val="Body Text"/>
     <w:basedOn w:val="Normal"/>
     <w:pPr>
-      <w:spacing w:lineRule="auto" w:line="276" w:before="0" w:after="140"/>
+      <w:spacing w:after="140" w:line="276" w:lineRule="auto"/>
     </w:pPr>
-    <w:rPr/>
   </w:style>
   <w:style w:type="paragraph" w:styleId="List">
     <w:name w:val="List"/>
-    <w:basedOn w:val="TextBody"/>
-    <w:pPr/>
-    <w:rPr>
-      <w:rFonts w:cs="Arial Unicode MS"/>
-    </w:rPr>
+    <w:basedOn w:val="BodyText"/>
   </w:style>
   <w:style w:type="paragraph" w:styleId="Caption">
-    <w:name w:val="Caption"/>
+    <w:name w:val="caption"/>
     <w:basedOn w:val="Normal"/>
     <w:qFormat/>
     <w:pPr>
@@ -2959,28 +2997,23 @@
       <w:spacing w:before="120" w:after="120"/>
     </w:pPr>
     <w:rPr>
-      <w:rFonts w:cs="Arial Unicode MS"/>
       <w:i/>
       <w:iCs/>
-      <w:sz w:val="24"/>
-      <w:szCs w:val="24"/>
     </w:rPr>
   </w:style>
-  <w:style w:type="paragraph" w:styleId="Index">
+  <w:style w:type="paragraph" w:customStyle="1" w:styleId="Index">
     <w:name w:val="Index"/>
     <w:basedOn w:val="Normal"/>
     <w:qFormat/>
     <w:pPr>
       <w:suppressLineNumbers/>
     </w:pPr>
-    <w:rPr>
-      <w:rFonts w:cs="Arial Unicode MS"/>
-    </w:rPr>
   </w:style>
   <w:style w:type="paragraph" w:styleId="Title">
     <w:name w:val="Title"/>
     <w:basedOn w:val="Heading"/>
-    <w:next w:val="TextBody"/>
+    <w:next w:val="BodyText"/>
+    <w:uiPriority w:val="10"/>
     <w:qFormat/>
     <w:pPr>
       <w:jc w:val="center"/>
@@ -2992,45 +3025,39 @@
       <w:szCs w:val="56"/>
     </w:rPr>
   </w:style>
-  <w:style w:type="paragraph" w:styleId="Quotations">
+  <w:style w:type="paragraph" w:customStyle="1" w:styleId="Quotations">
     <w:name w:val="Quotations"/>
     <w:basedOn w:val="Normal"/>
     <w:qFormat/>
     <w:pPr>
-      <w:spacing w:before="0" w:after="283"/>
-      <w:ind w:left="567" w:right="567" w:hanging="0"/>
+      <w:spacing w:after="283"/>
+      <w:ind w:left="567" w:right="567"/>
     </w:pPr>
-    <w:rPr/>
   </w:style>
-  <w:style w:type="paragraph" w:styleId="PreformattedText">
+  <w:style w:type="paragraph" w:customStyle="1" w:styleId="PreformattedText">
     <w:name w:val="Preformatted Text"/>
     <w:basedOn w:val="Normal"/>
     <w:qFormat/>
-    <w:pPr>
-      <w:spacing w:before="0" w:after="0"/>
-    </w:pPr>
     <w:rPr>
-      <w:rFonts w:ascii="Liberation Mono" w:hAnsi="Liberation Mono" w:eastAsia="Liberation Mono" w:cs="Liberation Mono"/>
+      <w:rFonts w:ascii="Liberation Mono" w:eastAsia="Liberation Mono" w:hAnsi="Liberation Mono" w:cs="Liberation Mono"/>
       <w:sz w:val="20"/>
       <w:szCs w:val="20"/>
     </w:rPr>
   </w:style>
-  <w:style w:type="paragraph" w:styleId="TableContents">
+  <w:style w:type="paragraph" w:customStyle="1" w:styleId="TableContents">
     <w:name w:val="Table Contents"/>
     <w:basedOn w:val="Normal"/>
     <w:qFormat/>
     <w:pPr>
-      <w:widowControl w:val="false"/>
+      <w:widowControl w:val="0"/>
       <w:suppressLineNumbers/>
     </w:pPr>
-    <w:rPr/>
   </w:style>
-  <w:style w:type="paragraph" w:styleId="TableHeading">
+  <w:style w:type="paragraph" w:customStyle="1" w:styleId="TableHeading">
     <w:name w:val="Table Heading"/>
     <w:basedOn w:val="TableContents"/>
     <w:qFormat/>
     <w:pPr>
-      <w:suppressLineNumbers/>
       <w:jc w:val="center"/>
     </w:pPr>
     <w:rPr>
@@ -3038,35 +3065,320 @@
       <w:bCs/>
     </w:rPr>
   </w:style>
-  <w:style w:type="paragraph" w:styleId="HeaderandFooter">
+  <w:style w:type="paragraph" w:customStyle="1" w:styleId="HeaderandFooter">
     <w:name w:val="Header and Footer"/>
     <w:basedOn w:val="Normal"/>
     <w:qFormat/>
     <w:pPr>
       <w:suppressLineNumbers/>
       <w:tabs>
-        <w:tab w:val="clear" w:pos="709"/>
-        <w:tab w:val="center" w:pos="5612" w:leader="none"/>
-        <w:tab w:val="right" w:pos="11225" w:leader="none"/>
+        <w:tab w:val="center" w:pos="5612"/>
+        <w:tab w:val="right" w:pos="11225"/>
       </w:tabs>
     </w:pPr>
-    <w:rPr/>
   </w:style>
   <w:style w:type="paragraph" w:styleId="Header">
-    <w:name w:val="Header"/>
+    <w:name w:val="header"/>
     <w:basedOn w:val="HeaderandFooter"/>
-    <w:pPr>
-      <w:suppressLineNumbers/>
-    </w:pPr>
-    <w:rPr/>
   </w:style>
   <w:style w:type="paragraph" w:styleId="Footer">
-    <w:name w:val="Footer"/>
+    <w:name w:val="footer"/>
     <w:basedOn w:val="HeaderandFooter"/>
-    <w:pPr>
-      <w:suppressLineNumbers/>
-    </w:pPr>
-    <w:rPr/>
   </w:style>
 </w:styles>
+</file>
+
+<file path=word/theme/theme1.xml><?xml version="1.0" encoding="utf-8"?>
+<a:theme xmlns:a="http://schemas.openxmlformats.org/drawingml/2006/main" name="Office Theme">
+  <a:themeElements>
+    <a:clrScheme name="Office">
+      <a:dk1>
+        <a:sysClr val="windowText" lastClr="000000"/>
+      </a:dk1>
+      <a:lt1>
+        <a:sysClr val="window" lastClr="FFFFFF"/>
+      </a:lt1>
+      <a:dk2>
+        <a:srgbClr val="0E2841"/>
+      </a:dk2>
+      <a:lt2>
+        <a:srgbClr val="E8E8E8"/>
+      </a:lt2>
+      <a:accent1>
+        <a:srgbClr val="156082"/>
+      </a:accent1>
+      <a:accent2>
+        <a:srgbClr val="E97132"/>
+      </a:accent2>
+      <a:accent3>
+        <a:srgbClr val="196B24"/>
+      </a:accent3>
+      <a:accent4>
+        <a:srgbClr val="0F9ED5"/>
+      </a:accent4>
+      <a:accent5>
+        <a:srgbClr val="A02B93"/>
+      </a:accent5>
+      <a:accent6>
+        <a:srgbClr val="4EA72E"/>
+      </a:accent6>
+      <a:hlink>
+        <a:srgbClr val="467886"/>
+      </a:hlink>
+      <a:folHlink>
+        <a:srgbClr val="96607D"/>
+      </a:folHlink>
+    </a:clrScheme>
+    <a:fontScheme name="Office">
+      <a:majorFont>
+        <a:latin typeface="Aptos Display" panose="02110004020202020204"/>
+        <a:ea typeface=""/>
+        <a:cs typeface=""/>
+        <a:font script="Jpan" typeface="游ゴシック Light"/>
+        <a:font script="Hang" typeface="맑은 고딕"/>
+        <a:font script="Hans" typeface="等线 Light"/>
+        <a:font script="Hant" typeface="新細明體"/>
+        <a:font script="Arab" typeface="Times New Roman"/>
+        <a:font script="Hebr" typeface="Times New Roman"/>
+        <a:font script="Thai" typeface="Angsana New"/>
+        <a:font script="Ethi" typeface="Nyala"/>
+        <a:font script="Beng" typeface="Vrinda"/>
+        <a:font script="Gujr" typeface="Shruti"/>
+        <a:font script="Khmr" typeface="MoolBoran"/>
+        <a:font script="Knda" typeface="Tunga"/>
+        <a:font script="Guru" typeface="Raavi"/>
+        <a:font script="Cans" typeface="Euphemia"/>
+        <a:font script="Cher" typeface="Plantagenet Cherokee"/>
+        <a:font script="Yiii" typeface="Microsoft Yi Baiti"/>
+        <a:font script="Tibt" typeface="Microsoft Himalaya"/>
+        <a:font script="Thaa" typeface="MV Boli"/>
+        <a:font script="Deva" typeface="Mangal"/>
+        <a:font script="Telu" typeface="Gautami"/>
+        <a:font script="Taml" typeface="Latha"/>
+        <a:font script="Syrc" typeface="Estrangelo Edessa"/>
+        <a:font script="Orya" typeface="Kalinga"/>
+        <a:font script="Mlym" typeface="Kartika"/>
+        <a:font script="Laoo" typeface="DokChampa"/>
+        <a:font script="Sinh" typeface="Iskoola Pota"/>
+        <a:font script="Mong" typeface="Mongolian Baiti"/>
+        <a:font script="Viet" typeface="Times New Roman"/>
+        <a:font script="Uigh" typeface="Microsoft Uighur"/>
+        <a:font script="Geor" typeface="Sylfaen"/>
+        <a:font script="Armn" typeface="Arial"/>
+        <a:font script="Bugi" typeface="Leelawadee UI"/>
+        <a:font script="Bopo" typeface="Microsoft JhengHei"/>
+        <a:font script="Java" typeface="Javanese Text"/>
+        <a:font script="Lisu" typeface="Segoe UI"/>
+        <a:font script="Mymr" typeface="Myanmar Text"/>
+        <a:font script="Nkoo" typeface="Ebrima"/>
+        <a:font script="Olck" typeface="Nirmala UI"/>
+        <a:font script="Osma" typeface="Ebrima"/>
+        <a:font script="Phag" typeface="Phagspa"/>
+        <a:font script="Syrn" typeface="Estrangelo Edessa"/>
+        <a:font script="Syrj" typeface="Estrangelo Edessa"/>
+        <a:font script="Syre" typeface="Estrangelo Edessa"/>
+        <a:font script="Sora" typeface="Nirmala UI"/>
+        <a:font script="Tale" typeface="Microsoft Tai Le"/>
+        <a:font script="Talu" typeface="Microsoft New Tai Lue"/>
+        <a:font script="Tfng" typeface="Ebrima"/>
+      </a:majorFont>
+      <a:minorFont>
+        <a:latin typeface="Aptos" panose="02110004020202020204"/>
+        <a:ea typeface=""/>
+        <a:cs typeface=""/>
+        <a:font script="Jpan" typeface="游明朝"/>
+        <a:font script="Hang" typeface="맑은 고딕"/>
+        <a:font script="Hans" typeface="等线"/>
+        <a:font script="Hant" typeface="新細明體"/>
+        <a:font script="Arab" typeface="Arial"/>
+        <a:font script="Hebr" typeface="Arial"/>
+        <a:font script="Thai" typeface="Cordia New"/>
+        <a:font script="Ethi" typeface="Nyala"/>
+        <a:font script="Beng" typeface="Vrinda"/>
+        <a:font script="Gujr" typeface="Shruti"/>
+        <a:font script="Khmr" typeface="DaunPenh"/>
+        <a:font script="Knda" typeface="Tunga"/>
+        <a:font script="Guru" typeface="Raavi"/>
+        <a:font script="Cans" typeface="Euphemia"/>
+        <a:font script="Cher" typeface="Plantagenet Cherokee"/>
+        <a:font script="Yiii" typeface="Microsoft Yi Baiti"/>
+        <a:font script="Tibt" typeface="Microsoft Himalaya"/>
+        <a:font script="Thaa" typeface="MV Boli"/>
+        <a:font script="Deva" typeface="Mangal"/>
+        <a:font script="Telu" typeface="Gautami"/>
+        <a:font script="Taml" typeface="Latha"/>
+        <a:font script="Syrc" typeface="Estrangelo Edessa"/>
+        <a:font script="Orya" typeface="Kalinga"/>
+        <a:font script="Mlym" typeface="Kartika"/>
+        <a:font script="Laoo" typeface="DokChampa"/>
+        <a:font script="Sinh" typeface="Iskoola Pota"/>
+        <a:font script="Mong" typeface="Mongolian Baiti"/>
+        <a:font script="Viet" typeface="Arial"/>
+        <a:font script="Uigh" typeface="Microsoft Uighur"/>
+        <a:font script="Geor" typeface="Sylfaen"/>
+        <a:font script="Armn" typeface="Arial"/>
+        <a:font script="Bugi" typeface="Leelawadee UI"/>
+        <a:font script="Bopo" typeface="Microsoft JhengHei"/>
+        <a:font script="Java" typeface="Javanese Text"/>
+        <a:font script="Lisu" typeface="Segoe UI"/>
+        <a:font script="Mymr" typeface="Myanmar Text"/>
+        <a:font script="Nkoo" typeface="Ebrima"/>
+        <a:font script="Olck" typeface="Nirmala UI"/>
+        <a:font script="Osma" typeface="Ebrima"/>
+        <a:font script="Phag" typeface="Phagspa"/>
+        <a:font script="Syrn" typeface="Estrangelo Edessa"/>
+        <a:font script="Syrj" typeface="Estrangelo Edessa"/>
+        <a:font script="Syre" typeface="Estrangelo Edessa"/>
+        <a:font script="Sora" typeface="Nirmala UI"/>
+        <a:font script="Tale" typeface="Microsoft Tai Le"/>
+        <a:font script="Talu" typeface="Microsoft New Tai Lue"/>
+        <a:font script="Tfng" typeface="Ebrima"/>
+      </a:minorFont>
+    </a:fontScheme>
+    <a:fmtScheme name="Office">
+      <a:fillStyleLst>
+        <a:solidFill>
+          <a:schemeClr val="phClr"/>
+        </a:solidFill>
+        <a:gradFill rotWithShape="1">
+          <a:gsLst>
+            <a:gs pos="0">
+              <a:schemeClr val="phClr">
+                <a:lumMod val="110000"/>
+                <a:satMod val="105000"/>
+                <a:tint val="67000"/>
+              </a:schemeClr>
+            </a:gs>
+            <a:gs pos="50000">
+              <a:schemeClr val="phClr">
+                <a:lumMod val="105000"/>
+                <a:satMod val="103000"/>
+                <a:tint val="73000"/>
+              </a:schemeClr>
+            </a:gs>
+            <a:gs pos="100000">
+              <a:schemeClr val="phClr">
+                <a:lumMod val="105000"/>
+                <a:satMod val="109000"/>
+                <a:tint val="81000"/>
+              </a:schemeClr>
+            </a:gs>
+          </a:gsLst>
+          <a:lin ang="5400000" scaled="0"/>
+        </a:gradFill>
+        <a:gradFill rotWithShape="1">
+          <a:gsLst>
+            <a:gs pos="0">
+              <a:schemeClr val="phClr">
+                <a:satMod val="103000"/>
+                <a:lumMod val="102000"/>
+                <a:tint val="94000"/>
+              </a:schemeClr>
+            </a:gs>
+            <a:gs pos="50000">
+              <a:schemeClr val="phClr">
+                <a:satMod val="110000"/>
+                <a:lumMod val="100000"/>
+                <a:shade val="100000"/>
+              </a:schemeClr>
+            </a:gs>
+            <a:gs pos="100000">
+              <a:schemeClr val="phClr">
+                <a:lumMod val="99000"/>
+                <a:satMod val="120000"/>
+                <a:shade val="78000"/>
+              </a:schemeClr>
+            </a:gs>
+          </a:gsLst>
+          <a:lin ang="5400000" scaled="0"/>
+        </a:gradFill>
+      </a:fillStyleLst>
+      <a:lnStyleLst>
+        <a:ln w="6350" cap="flat" cmpd="sng" algn="ctr">
+          <a:solidFill>
+            <a:schemeClr val="phClr"/>
+          </a:solidFill>
+          <a:prstDash val="solid"/>
+          <a:miter lim="800000"/>
+        </a:ln>
+        <a:ln w="12700" cap="flat" cmpd="sng" algn="ctr">
+          <a:solidFill>
+            <a:schemeClr val="phClr"/>
+          </a:solidFill>
+          <a:prstDash val="solid"/>
+          <a:miter lim="800000"/>
+        </a:ln>
+        <a:ln w="19050" cap="flat" cmpd="sng" algn="ctr">
+          <a:solidFill>
+            <a:schemeClr val="phClr"/>
+          </a:solidFill>
+          <a:prstDash val="solid"/>
+          <a:miter lim="800000"/>
+        </a:ln>
+      </a:lnStyleLst>
+      <a:effectStyleLst>
+        <a:effectStyle>
+          <a:effectLst/>
+        </a:effectStyle>
+        <a:effectStyle>
+          <a:effectLst/>
+        </a:effectStyle>
+        <a:effectStyle>
+          <a:effectLst>
+            <a:outerShdw blurRad="57150" dist="19050" dir="5400000" algn="ctr" rotWithShape="0">
+              <a:srgbClr val="000000">
+                <a:alpha val="63000"/>
+              </a:srgbClr>
+            </a:outerShdw>
+          </a:effectLst>
+        </a:effectStyle>
+      </a:effectStyleLst>
+      <a:bgFillStyleLst>
+        <a:solidFill>
+          <a:schemeClr val="phClr"/>
+        </a:solidFill>
+        <a:solidFill>
+          <a:schemeClr val="phClr">
+            <a:tint val="95000"/>
+            <a:satMod val="170000"/>
+          </a:schemeClr>
+        </a:solidFill>
+        <a:gradFill rotWithShape="1">
+          <a:gsLst>
+            <a:gs pos="0">
+              <a:schemeClr val="phClr">
+                <a:tint val="93000"/>
+                <a:satMod val="150000"/>
+                <a:shade val="98000"/>
+                <a:lumMod val="102000"/>
+              </a:schemeClr>
+            </a:gs>
+            <a:gs pos="50000">
+              <a:schemeClr val="phClr">
+                <a:tint val="98000"/>
+                <a:satMod val="130000"/>
+                <a:shade val="90000"/>
+                <a:lumMod val="103000"/>
+              </a:schemeClr>
+            </a:gs>
+            <a:gs pos="100000">
+              <a:schemeClr val="phClr">
+                <a:shade val="63000"/>
+                <a:satMod val="120000"/>
+              </a:schemeClr>
+            </a:gs>
+          </a:gsLst>
+          <a:lin ang="5400000" scaled="0"/>
+        </a:gradFill>
+      </a:bgFillStyleLst>
+    </a:fmtScheme>
+  </a:themeElements>
+  <a:objectDefaults/>
+  <a:extraClrSchemeLst/>
+  <a:extLst>
+    <a:ext uri="{05A4C25C-085E-4340-85A3-A5531E510DB2}">
+      <thm15:themeFamily xmlns:thm15="http://schemas.microsoft.com/office/thememl/2012/main" name="Office Theme" id="{2E142A2C-CD16-42D6-873A-C26D2A0506FA}" vid="{1BDDFF52-6CD6-40A5-AB3C-68EB2F1E4D0A}"/>
+    </a:ext>
+  </a:extLst>
+</a:theme>
 </file>
</xml_diff>